<commit_message>
changed tukey for brms
</commit_message>
<xml_diff>
--- a/docs/2.0_candidate_gene.docx
+++ b/docs/2.0_candidate_gene.docx
@@ -3820,10 +3820,59 @@
         </w:rPr>
         <w:t>NGSadmix analysis of WGS data supported two main genetic clusters (</w:t>
       </w:r>
+      <w:r>
+        <w:rPr>
+          <w:rFonts w:eastAsia="Liberation Serif" w:cs="Liberation Serif" w:ascii="Liberation Serif" w:hAnsi="Liberation Serif"/>
+          <w:i/>
+          <w:color w:val="000000"/>
+          <w:sz w:val="24"/>
+          <w:szCs w:val="24"/>
+        </w:rPr>
+        <w:t>k</w:t>
+      </w:r>
+      <w:r>
+        <w:rPr>
+          <w:rFonts w:eastAsia="Liberation Serif" w:cs="Liberation Serif" w:ascii="Liberation Serif" w:hAnsi="Liberation Serif"/>
+          <w:color w:val="000000"/>
+          <w:sz w:val="24"/>
+          <w:szCs w:val="24"/>
+        </w:rPr>
+        <w:t xml:space="preserve"> = 2): Cluster 1 comprised Australia, New Zealand and outlying island populations (ANZO), and Cluster 2 comprised Vanuatu and New Caledonia populations in southern Melanesia (SM) (</w:t>
+      </w:r>
       <w:commentRangeStart w:id="5"/>
       <w:r>
         <w:rPr>
           <w:rFonts w:eastAsia="Liberation Serif" w:cs="Liberation Serif" w:ascii="Liberation Serif" w:hAnsi="Liberation Serif"/>
+          <w:color w:val="000000"/>
+          <w:sz w:val="24"/>
+          <w:szCs w:val="24"/>
+        </w:rPr>
+        <w:t>Figure 2</w:t>
+      </w:r>
+      <w:r>
+        <w:rPr>
+          <w:rFonts w:eastAsia="Liberation Serif" w:cs="Liberation Serif" w:ascii="Liberation Serif" w:hAnsi="Liberation Serif"/>
+          <w:color w:val="000000"/>
+          <w:sz w:val="24"/>
+          <w:szCs w:val="24"/>
+        </w:rPr>
+      </w:r>
+      <w:commentRangeEnd w:id="5"/>
+      <w:r>
+        <w:commentReference w:id="5"/>
+      </w:r>
+      <w:r>
+        <w:rPr>
+          <w:rFonts w:eastAsia="Liberation Serif" w:cs="Liberation Serif" w:ascii="Liberation Serif" w:hAnsi="Liberation Serif"/>
+          <w:color w:val="000000"/>
+          <w:sz w:val="24"/>
+          <w:szCs w:val="24"/>
+        </w:rPr>
+        <w:t xml:space="preserve">) (Table S4). Other values of </w:t>
+      </w:r>
+      <w:r>
+        <w:rPr>
+          <w:rFonts w:eastAsia="Liberation Serif" w:cs="Liberation Serif" w:ascii="Liberation Serif" w:hAnsi="Liberation Serif"/>
           <w:i/>
           <w:color w:val="000000"/>
           <w:sz w:val="24"/>
@@ -3834,55 +3883,11 @@
       <w:r>
         <w:rPr>
           <w:rFonts w:eastAsia="Liberation Serif" w:cs="Liberation Serif" w:ascii="Liberation Serif" w:hAnsi="Liberation Serif"/>
-          <w:i/>
-          <w:color w:val="000000"/>
-          <w:sz w:val="24"/>
-          <w:szCs w:val="24"/>
-        </w:rPr>
-      </w:r>
-      <w:commentRangeEnd w:id="5"/>
-      <w:r>
-        <w:commentReference w:id="5"/>
-      </w:r>
-      <w:r>
-        <w:rPr>
-          <w:rFonts w:eastAsia="Liberation Serif" w:cs="Liberation Serif" w:ascii="Liberation Serif" w:hAnsi="Liberation Serif"/>
-          <w:color w:val="000000"/>
-          <w:sz w:val="24"/>
-          <w:szCs w:val="24"/>
-        </w:rPr>
-        <w:t xml:space="preserve"> = 2): Cluster 1 comprised Australia, New Zealand and outlying island populations (ANZO), and Cluster 2 comprised Vanuatu and New Caledonia populations in southern Melanesia (SM) (</w:t>
-      </w:r>
-      <w:commentRangeStart w:id="6"/>
-      <w:r>
-        <w:rPr>
-          <w:rFonts w:eastAsia="Liberation Serif" w:cs="Liberation Serif" w:ascii="Liberation Serif" w:hAnsi="Liberation Serif"/>
-          <w:color w:val="000000"/>
-          <w:sz w:val="24"/>
-          <w:szCs w:val="24"/>
-        </w:rPr>
-        <w:t>Figure 2</w:t>
-      </w:r>
-      <w:r>
-        <w:rPr>
-          <w:rFonts w:eastAsia="Liberation Serif" w:cs="Liberation Serif" w:ascii="Liberation Serif" w:hAnsi="Liberation Serif"/>
-          <w:color w:val="000000"/>
-          <w:sz w:val="24"/>
-          <w:szCs w:val="24"/>
-        </w:rPr>
-      </w:r>
-      <w:commentRangeEnd w:id="6"/>
-      <w:r>
-        <w:commentReference w:id="6"/>
-      </w:r>
-      <w:r>
-        <w:rPr>
-          <w:rFonts w:eastAsia="Liberation Serif" w:cs="Liberation Serif" w:ascii="Liberation Serif" w:hAnsi="Liberation Serif"/>
-          <w:color w:val="000000"/>
-          <w:sz w:val="24"/>
-          <w:szCs w:val="24"/>
-        </w:rPr>
-        <w:t xml:space="preserve">) (Table S4). Other values of </w:t>
+          <w:color w:val="000000"/>
+          <w:sz w:val="24"/>
+          <w:szCs w:val="24"/>
+        </w:rPr>
+        <w:t xml:space="preserve"> also had high likelihoods (Table S?); </w:t>
       </w:r>
       <w:r>
         <w:rPr>
@@ -3901,15 +3906,27 @@
           <w:sz w:val="24"/>
           <w:szCs w:val="24"/>
         </w:rPr>
-        <w:t xml:space="preserve"> also had high likelihoods (Table S?); </w:t>
-      </w:r>
-      <w:r>
-        <w:rPr>
-          <w:rFonts w:eastAsia="Liberation Serif" w:cs="Liberation Serif" w:ascii="Liberation Serif" w:hAnsi="Liberation Serif"/>
-          <w:i/>
-          <w:color w:val="000000"/>
-          <w:sz w:val="24"/>
-          <w:szCs w:val="24"/>
+        <w:t xml:space="preserve"> = 3 indicated sub-structuring within ANZO due to separation of Heron Island and Lord Howe Island from other populations </w:t>
+      </w:r>
+      <w:r>
+        <w:rPr>
+          <w:rFonts w:eastAsia="Liberation Serif" w:cs="Liberation Serif" w:ascii="Liberation Serif" w:hAnsi="Liberation Serif"/>
+          <w:color w:val="000000"/>
+          <w:sz w:val="24"/>
+          <w:szCs w:val="24"/>
+          <w:highlight w:val="white"/>
+        </w:rPr>
+        <w:t xml:space="preserve">(Fig. S1); </w:t>
+      </w:r>
+      <w:r>
+        <w:rPr>
+          <w:rFonts w:eastAsia="Liberation Serif" w:cs="Liberation Serif" w:ascii="Liberation Serif" w:hAnsi="Liberation Serif"/>
+          <w:i/>
+          <w:iCs/>
+          <w:color w:val="000000"/>
+          <w:sz w:val="24"/>
+          <w:szCs w:val="24"/>
+          <w:highlight w:val="white"/>
         </w:rPr>
         <w:t>k</w:t>
       </w:r>
@@ -3919,123 +3936,76 @@
           <w:color w:val="000000"/>
           <w:sz w:val="24"/>
           <w:szCs w:val="24"/>
-        </w:rPr>
-        <w:t xml:space="preserve"> = 3 indicated sub-structuring within ANZO due to separation of Heron Island and Lord Howe Island from other populations </w:t>
-      </w:r>
-      <w:r>
-        <w:rPr>
-          <w:rFonts w:eastAsia="Liberation Serif" w:cs="Liberation Serif" w:ascii="Liberation Serif" w:hAnsi="Liberation Serif"/>
-          <w:color w:val="000000"/>
-          <w:sz w:val="24"/>
-          <w:szCs w:val="24"/>
           <w:highlight w:val="white"/>
         </w:rPr>
-        <w:t xml:space="preserve">(Fig. S1). [delete – too much detailThis pattern kept arising in K = 4 and K = 5, but no further substructure emerged.]; k = 4 and </w:t>
-      </w:r>
-      <w:commentRangeStart w:id="7"/>
-      <w:r>
-        <w:rPr>
-          <w:rFonts w:eastAsia="Liberation Serif" w:cs="Liberation Serif" w:ascii="Liberation Serif" w:hAnsi="Liberation Serif"/>
-          <w:color w:val="000000"/>
-          <w:sz w:val="24"/>
-          <w:szCs w:val="24"/>
-          <w:highlight w:val="white"/>
-        </w:rPr>
-        <w:t>k = 5</w:t>
-      </w:r>
-      <w:r>
-        <w:rPr>
-          <w:rFonts w:eastAsia="Liberation Serif" w:cs="Liberation Serif" w:ascii="Liberation Serif" w:hAnsi="Liberation Serif"/>
-          <w:color w:val="000000"/>
-          <w:sz w:val="24"/>
-          <w:szCs w:val="24"/>
-          <w:highlight w:val="white"/>
-        </w:rPr>
-      </w:r>
-      <w:commentRangeEnd w:id="7"/>
-      <w:r>
-        <w:commentReference w:id="7"/>
-      </w:r>
-      <w:r>
-        <w:rPr>
-          <w:rFonts w:eastAsia="Liberation Serif" w:cs="Liberation Serif" w:ascii="Liberation Serif" w:hAnsi="Liberation Serif"/>
-          <w:color w:val="000000"/>
-          <w:sz w:val="24"/>
-          <w:szCs w:val="24"/>
-          <w:highlight w:val="white"/>
-        </w:rPr>
-        <w:t xml:space="preserve"> indicated sub-structuring within</w:t>
-      </w:r>
-      <w:r>
-        <w:rPr>
-          <w:rFonts w:eastAsia="Liberation Serif" w:cs="Liberation Serif" w:ascii="Liberation Serif" w:hAnsi="Liberation Serif"/>
-          <w:color w:val="000000"/>
-          <w:sz w:val="24"/>
-          <w:szCs w:val="24"/>
-        </w:rPr>
-        <w:t xml:space="preserve"> the SM cluster, primarily separating New Caledonia from Vanuatu populations, with the southern Vanuatu island of Tanna showing some affiliation with New Caledonia [delete and </w:t>
-      </w:r>
-      <w:commentRangeStart w:id="8"/>
-      <w:r>
-        <w:rPr>
-          <w:rFonts w:eastAsia="Liberation Serif" w:cs="Liberation Serif" w:ascii="Liberation Serif" w:hAnsi="Liberation Serif"/>
-          <w:color w:val="000000"/>
-          <w:sz w:val="24"/>
-          <w:szCs w:val="24"/>
-        </w:rPr>
-        <w:t>Efate</w:t>
-      </w:r>
-      <w:r>
-        <w:rPr>
-          <w:rFonts w:eastAsia="Liberation Serif" w:cs="Liberation Serif" w:ascii="Liberation Serif" w:hAnsi="Liberation Serif"/>
-          <w:color w:val="000000"/>
-          <w:sz w:val="24"/>
-          <w:szCs w:val="24"/>
-        </w:rPr>
-      </w:r>
-      <w:commentRangeEnd w:id="8"/>
-      <w:r>
-        <w:commentReference w:id="8"/>
-      </w:r>
-      <w:r>
-        <w:rPr>
-          <w:rFonts w:eastAsia="Liberation Serif" w:cs="Liberation Serif" w:ascii="Liberation Serif" w:hAnsi="Liberation Serif"/>
-          <w:color w:val="000000"/>
-          <w:sz w:val="24"/>
-          <w:szCs w:val="24"/>
-        </w:rPr>
-        <w:t xml:space="preserve">,delete] (Fig. S1). These population genetic patterns were consistent with those that emerged from the covariance matrix [delte </w:t>
-      </w:r>
-      <w:commentRangeStart w:id="9"/>
-      <w:r>
-        <w:rPr>
-          <w:rFonts w:eastAsia="Liberation Serif" w:cs="Liberation Serif" w:ascii="Liberation Serif" w:hAnsi="Liberation Serif"/>
-          <w:color w:val="000000"/>
-          <w:sz w:val="24"/>
-          <w:szCs w:val="24"/>
-        </w:rPr>
-        <w:t xml:space="preserve">showed the same results </w:t>
-      </w:r>
-      <w:r>
-        <w:rPr>
-          <w:rFonts w:eastAsia="Liberation Serif" w:cs="Liberation Serif" w:ascii="Liberation Serif" w:hAnsi="Liberation Serif"/>
-          <w:color w:val="000000"/>
-          <w:sz w:val="24"/>
-          <w:szCs w:val="24"/>
-        </w:rPr>
-      </w:r>
-      <w:commentRangeEnd w:id="9"/>
-      <w:r>
-        <w:commentReference w:id="9"/>
-      </w:r>
-      <w:r>
-        <w:rPr>
-          <w:rFonts w:eastAsia="Liberation Serif" w:cs="Liberation Serif" w:ascii="Liberation Serif" w:hAnsi="Liberation Serif"/>
-          <w:color w:val="000000"/>
-          <w:sz w:val="24"/>
-          <w:szCs w:val="24"/>
-        </w:rPr>
-        <w:t>delete](Table S5, Fig. S2).</w:t>
+        <w:t xml:space="preserve"> = 4 indicated sub-structuring within</w:t>
+      </w:r>
+      <w:r>
+        <w:rPr>
+          <w:rFonts w:eastAsia="Liberation Serif" w:cs="Liberation Serif" w:ascii="Liberation Serif" w:hAnsi="Liberation Serif"/>
+          <w:color w:val="000000"/>
+          <w:sz w:val="24"/>
+          <w:szCs w:val="24"/>
+        </w:rPr>
+        <w:t xml:space="preserve"> the SM cluster, primarily separating New Caledonia from Vanuatu populations, with the southern Vanuatu island of Tanna showing some affiliation with New Caledonia (Fig. S1, </w:t>
+      </w:r>
+      <w:r>
+        <w:rPr>
+          <w:rFonts w:eastAsia="Liberation Serif" w:cs="Liberation Serif" w:ascii="Liberation Serif" w:hAnsi="Liberation Serif"/>
+          <w:color w:val="000000"/>
+          <w:sz w:val="24"/>
+          <w:szCs w:val="24"/>
+        </w:rPr>
+        <w:t xml:space="preserve">see also </w:t>
+      </w:r>
+      <w:r>
+        <w:rPr>
+          <w:rFonts w:eastAsia="Liberation Serif" w:cs="Liberation Serif" w:ascii="Liberation Serif" w:hAnsi="Liberation Serif"/>
+          <w:i/>
+          <w:iCs/>
+          <w:color w:val="000000"/>
+          <w:sz w:val="24"/>
+          <w:szCs w:val="24"/>
+        </w:rPr>
+        <w:t>k</w:t>
+      </w:r>
+      <w:r>
+        <w:rPr>
+          <w:rFonts w:eastAsia="Liberation Serif" w:cs="Liberation Serif" w:ascii="Liberation Serif" w:hAnsi="Liberation Serif"/>
+          <w:i w:val="false"/>
+          <w:iCs w:val="false"/>
+          <w:color w:val="000000"/>
+          <w:sz w:val="24"/>
+          <w:szCs w:val="24"/>
+        </w:rPr>
+        <w:t>=2 in the SM analysis</w:t>
+      </w:r>
+      <w:r>
+        <w:rPr>
+          <w:rFonts w:eastAsia="Liberation Serif" w:cs="Liberation Serif" w:ascii="Liberation Serif" w:hAnsi="Liberation Serif"/>
+          <w:color w:val="000000"/>
+          <w:sz w:val="24"/>
+          <w:szCs w:val="24"/>
+        </w:rPr>
+        <w:t>).</w:t>
+      </w:r>
+      <w:r>
+        <w:rPr>
+          <w:rFonts w:eastAsia="Liberation Serif" w:cs="Liberation Serif" w:ascii="Liberation Serif" w:hAnsi="Liberation Serif"/>
+          <w:color w:val="000000"/>
+          <w:sz w:val="24"/>
+          <w:szCs w:val="24"/>
+        </w:rPr>
+        <w:t xml:space="preserve"> </w:t>
+      </w:r>
+      <w:r>
+        <w:rPr>
+          <w:rFonts w:eastAsia="Liberation Serif" w:cs="Liberation Serif" w:ascii="Liberation Serif" w:hAnsi="Liberation Serif"/>
+          <w:color w:val="000000"/>
+          <w:sz w:val="24"/>
+          <w:szCs w:val="24"/>
+        </w:rPr>
+        <w:t xml:space="preserve">These population genetic patterns were consistent with those that emerged from the covariance matrix (Table S5, Fig. S2). </w:t>
       </w:r>
     </w:p>
     <w:p>
@@ -4053,61 +4023,21 @@
         </w:rPr>
         <w:t xml:space="preserve">The ten independent BayesAss runs conducted to quantify the degree and direction of migration rates converged on the </w:t>
       </w:r>
-      <w:commentRangeStart w:id="10"/>
-      <w:r>
-        <w:rPr>
-          <w:rFonts w:eastAsia="Liberation Serif" w:cs="Liberation Serif" w:ascii="Liberation Serif" w:hAnsi="Liberation Serif"/>
-          <w:sz w:val="24"/>
-          <w:szCs w:val="24"/>
-        </w:rPr>
-        <w:t xml:space="preserve">same solution </w:t>
-      </w:r>
-      <w:r>
-        <w:rPr>
-          <w:rFonts w:eastAsia="Liberation Serif" w:cs="Liberation Serif" w:ascii="Liberation Serif" w:hAnsi="Liberation Serif"/>
-          <w:sz w:val="24"/>
-          <w:szCs w:val="24"/>
-        </w:rPr>
-      </w:r>
-      <w:commentRangeEnd w:id="10"/>
-      <w:r>
-        <w:commentReference w:id="10"/>
-      </w:r>
-      <w:r>
-        <w:rPr>
-          <w:rFonts w:eastAsia="Liberation Serif" w:cs="Liberation Serif" w:ascii="Liberation Serif" w:hAnsi="Liberation Serif"/>
-          <w:sz w:val="24"/>
-          <w:szCs w:val="24"/>
-        </w:rPr>
-        <w:t xml:space="preserve">(Table S6). Of X pairwise comparisons within the ANZO cluster, and Y in the SM cluster, eight and six respectively had significantly positive values. Within ANZO, this was primarily seen in relatively high outgoing gene flow estimates from Tasmania and New Zealand, and within SM, moderate outgoing levels from central islands of Pentecost and </w:t>
-      </w:r>
-      <w:commentRangeStart w:id="11"/>
-      <w:r>
-        <w:rPr>
-          <w:rFonts w:eastAsia="Liberation Serif" w:cs="Liberation Serif" w:ascii="Liberation Serif" w:hAnsi="Liberation Serif"/>
-          <w:sz w:val="24"/>
-          <w:szCs w:val="24"/>
-        </w:rPr>
-        <w:t>Malekula</w:t>
-      </w:r>
-      <w:r>
-        <w:rPr>
-          <w:rFonts w:eastAsia="Liberation Serif" w:cs="Liberation Serif" w:ascii="Liberation Serif" w:hAnsi="Liberation Serif"/>
-          <w:sz w:val="24"/>
-          <w:szCs w:val="24"/>
-        </w:rPr>
-      </w:r>
-      <w:commentRangeEnd w:id="11"/>
-      <w:r>
-        <w:commentReference w:id="11"/>
-      </w:r>
-      <w:r>
-        <w:rPr>
-          <w:rFonts w:eastAsia="Liberation Serif" w:cs="Liberation Serif" w:ascii="Liberation Serif" w:hAnsi="Liberation Serif"/>
-          <w:sz w:val="24"/>
-          <w:szCs w:val="24"/>
-        </w:rPr>
-        <w:t xml:space="preserve">. </w:t>
+      <w:r>
+        <w:rPr>
+          <w:rFonts w:eastAsia="Liberation Serif" w:cs="Liberation Serif" w:ascii="Liberation Serif" w:hAnsi="Liberation Serif"/>
+          <w:sz w:val="24"/>
+          <w:szCs w:val="24"/>
+        </w:rPr>
+        <w:t>pattern of gene flow</w:t>
+      </w:r>
+      <w:r>
+        <w:rPr>
+          <w:rFonts w:eastAsia="Liberation Serif" w:cs="Liberation Serif" w:ascii="Liberation Serif" w:hAnsi="Liberation Serif"/>
+          <w:sz w:val="24"/>
+          <w:szCs w:val="24"/>
+        </w:rPr>
+        <w:t xml:space="preserve"> (Table S6). Of X pairwise comparisons within the ANZO cluster, and Y in the SM cluster, eight and six respectively had significantly positive values. Within ANZO, this was primarily seen in relatively high outgoing gene flow estimates from Tasmania and New Zealand, and within SM, moderate outgoing levels from central islands of Pentecost and Malekula. </w:t>
       </w:r>
     </w:p>
     <w:p>
@@ -4144,7 +4074,7 @@
         </w:rPr>
         <w:t xml:space="preserve">[We found high levels of gene flow from Tasmania into the Australian mainland (0.17), New Zealand (0.13) and Chatham Islands (0.23), and Norfolk Island (0.24), from </w:t>
       </w:r>
-      <w:commentRangeStart w:id="12"/>
+      <w:commentRangeStart w:id="6"/>
       <w:r>
         <w:rPr>
           <w:rFonts w:eastAsia="Liberation Serif" w:cs="Liberation Serif" w:ascii="Liberation Serif" w:hAnsi="Liberation Serif"/>
@@ -4160,9 +4090,9 @@
           <w:szCs w:val="24"/>
         </w:rPr>
       </w:r>
-      <w:commentRangeEnd w:id="12"/>
-      <w:r>
-        <w:commentReference w:id="12"/>
+      <w:commentRangeEnd w:id="6"/>
+      <w:r>
+        <w:commentReference w:id="6"/>
       </w:r>
       <w:r>
         <w:rPr>
@@ -4172,7 +4102,7 @@
         </w:rPr>
         <w:t xml:space="preserve">and Chatham Islands (0.04), and from Australia into Tasmania (0.06). Levels of gene flow were lower in the SM cluster where only Pentecost showed important although low levels of outgoing gene flow to the neighbouring islands of Ambae (0.05), Ambrym (0.06) and Malekula (0.05). We also found lower levels of gene flow from Efate to Malekula (0.03) and from Malekula to Ambae (0.04) and </w:t>
       </w:r>
-      <w:commentRangeStart w:id="13"/>
+      <w:commentRangeStart w:id="7"/>
       <w:r>
         <w:rPr>
           <w:rFonts w:eastAsia="Liberation Serif" w:cs="Liberation Serif" w:ascii="Liberation Serif" w:hAnsi="Liberation Serif"/>
@@ -4188,9 +4118,9 @@
           <w:szCs w:val="24"/>
         </w:rPr>
       </w:r>
-      <w:commentRangeEnd w:id="13"/>
-      <w:r>
-        <w:commentReference w:id="13"/>
+      <w:commentRangeEnd w:id="7"/>
+      <w:r>
+        <w:commentReference w:id="7"/>
       </w:r>
       <w:r>
         <w:rPr>
@@ -4273,7 +4203,7 @@
         </w:rPr>
         <w:t xml:space="preserve"> showed a </w:t>
       </w:r>
-      <w:commentRangeStart w:id="14"/>
+      <w:commentRangeStart w:id="8"/>
       <w:r>
         <w:rPr>
           <w:rFonts w:eastAsia="Liberation Serif" w:cs="Liberation Serif" w:ascii="Liberation Serif" w:hAnsi="Liberation Serif"/>
@@ -4283,7 +4213,7 @@
         </w:rPr>
         <w:t xml:space="preserve">deficit of </w:t>
       </w:r>
-      <w:commentRangeStart w:id="15"/>
+      <w:commentRangeStart w:id="9"/>
       <w:r>
         <w:rPr>
           <w:rFonts w:eastAsia="Liberation Serif" w:cs="Liberation Serif" w:ascii="Liberation Serif" w:hAnsi="Liberation Serif"/>
@@ -4301,9 +4231,9 @@
           <w:szCs w:val="24"/>
         </w:rPr>
       </w:r>
-      <w:commentRangeEnd w:id="14"/>
-      <w:r>
-        <w:commentReference w:id="14"/>
+      <w:commentRangeEnd w:id="8"/>
+      <w:r>
+        <w:commentReference w:id="8"/>
       </w:r>
       <w:r>
         <w:rPr>
@@ -4322,9 +4252,9 @@
           <w:szCs w:val="24"/>
         </w:rPr>
       </w:r>
-      <w:commentRangeEnd w:id="15"/>
-      <w:r>
-        <w:commentReference w:id="15"/>
+      <w:commentRangeEnd w:id="9"/>
+      <w:r>
+        <w:commentReference w:id="9"/>
       </w:r>
       <w:r>
         <w:rPr>
@@ -4354,7 +4284,7 @@
         </w:rPr>
         <w:t xml:space="preserve">=0.091, </w:t>
       </w:r>
-      <w:commentRangeStart w:id="16"/>
+      <w:commentRangeStart w:id="10"/>
       <w:r>
         <w:rPr>
           <w:rFonts w:eastAsia="Liberation Serif" w:cs="Liberation Serif" w:ascii="Liberation Serif" w:hAnsi="Liberation Serif"/>
@@ -4429,9 +4359,9 @@
           <w:szCs w:val="24"/>
         </w:rPr>
       </w:r>
-      <w:commentRangeEnd w:id="16"/>
-      <w:r>
-        <w:commentReference w:id="16"/>
+      <w:commentRangeEnd w:id="10"/>
+      <w:r>
+        <w:commentReference w:id="10"/>
       </w:r>
       <w:r>
         <w:rPr>
@@ -4481,7 +4411,7 @@
         </w:rPr>
         <w:t xml:space="preserve">=0.42, </w:t>
       </w:r>
-      <w:commentRangeStart w:id="17"/>
+      <w:commentRangeStart w:id="11"/>
       <w:r>
         <w:rPr>
           <w:rFonts w:eastAsia="Liberation Serif" w:cs="Liberation Serif" w:ascii="Liberation Serif" w:hAnsi="Liberation Serif"/>
@@ -4518,9 +4448,9 @@
           <w:szCs w:val="24"/>
         </w:rPr>
       </w:r>
-      <w:commentRangeEnd w:id="17"/>
-      <w:r>
-        <w:commentReference w:id="17"/>
+      <w:commentRangeEnd w:id="11"/>
+      <w:r>
+        <w:commentReference w:id="11"/>
       </w:r>
       <w:r>
         <w:rPr>
@@ -4654,6 +4584,237 @@
         </w:rPr>
         <w:t xml:space="preserve"> are </w:t>
       </w:r>
+      <w:commentRangeStart w:id="12"/>
+      <w:r>
+        <w:rPr>
+          <w:rFonts w:eastAsia="Liberation Serif" w:cs="Liberation Serif" w:ascii="Liberation Serif" w:hAnsi="Liberation Serif"/>
+          <w:color w:val="000000"/>
+          <w:sz w:val="24"/>
+          <w:szCs w:val="24"/>
+          <w:highlight w:val="white"/>
+        </w:rPr>
+        <w:t xml:space="preserve">shown in </w:t>
+      </w:r>
+      <w:commentRangeStart w:id="13"/>
+      <w:commentRangeStart w:id="14"/>
+      <w:r>
+        <w:rPr>
+          <w:rFonts w:eastAsia="Liberation Serif" w:cs="Liberation Serif" w:ascii="Liberation Serif" w:hAnsi="Liberation Serif"/>
+          <w:color w:val="000000"/>
+          <w:sz w:val="24"/>
+          <w:szCs w:val="24"/>
+          <w:highlight w:val="white"/>
+        </w:rPr>
+      </w:r>
+      <w:commentRangeEnd w:id="12"/>
+      <w:r>
+        <w:commentReference w:id="12"/>
+      </w:r>
+      <w:r>
+        <w:rPr>
+          <w:rFonts w:eastAsia="Liberation Serif" w:cs="Liberation Serif" w:ascii="Liberation Serif" w:hAnsi="Liberation Serif"/>
+          <w:color w:val="000000"/>
+          <w:sz w:val="24"/>
+          <w:szCs w:val="24"/>
+        </w:rPr>
+        <w:t>Figure 3</w:t>
+      </w:r>
+      <w:r>
+        <w:rPr>
+          <w:rFonts w:eastAsia="Liberation Serif" w:cs="Liberation Serif" w:ascii="Liberation Serif" w:hAnsi="Liberation Serif"/>
+          <w:color w:val="000000"/>
+          <w:sz w:val="24"/>
+          <w:szCs w:val="24"/>
+        </w:rPr>
+      </w:r>
+      <w:commentRangeEnd w:id="14"/>
+      <w:r>
+        <w:commentReference w:id="14"/>
+      </w:r>
+      <w:r>
+        <w:rPr>
+          <w:rFonts w:eastAsia="Liberation Serif" w:cs="Liberation Serif" w:ascii="Liberation Serif" w:hAnsi="Liberation Serif"/>
+          <w:color w:val="000000"/>
+          <w:sz w:val="24"/>
+          <w:szCs w:val="24"/>
+        </w:rPr>
+      </w:r>
+      <w:commentRangeEnd w:id="13"/>
+      <w:r>
+        <w:commentReference w:id="13"/>
+      </w:r>
+      <w:r>
+        <w:rPr>
+          <w:rFonts w:eastAsia="Liberation Serif" w:cs="Liberation Serif" w:ascii="Liberation Serif" w:hAnsi="Liberation Serif"/>
+          <w:color w:val="000000"/>
+          <w:sz w:val="24"/>
+          <w:szCs w:val="24"/>
+        </w:rPr>
+        <w:t xml:space="preserve">. </w:t>
+      </w:r>
+      <w:r>
+        <w:rPr>
+          <w:rFonts w:eastAsia="Liberation Serif" w:cs="Liberation Serif" w:ascii="Liberation Serif" w:hAnsi="Liberation Serif"/>
+          <w:i/>
+          <w:iCs/>
+          <w:color w:val="000000"/>
+          <w:sz w:val="24"/>
+          <w:szCs w:val="24"/>
+        </w:rPr>
+        <w:t>CREB1</w:t>
+      </w:r>
+      <w:r>
+        <w:rPr>
+          <w:rFonts w:eastAsia="Liberation Serif" w:cs="Liberation Serif" w:ascii="Liberation Serif" w:hAnsi="Liberation Serif"/>
+          <w:color w:val="000000"/>
+          <w:sz w:val="24"/>
+          <w:szCs w:val="24"/>
+        </w:rPr>
+        <w:t xml:space="preserve"> showed longer mean lengths for Australia, the Tasmanian migrants and non-migrants, and the recently colonised populations of New Zealand, Chatham Island, and Norfolk Island. Heron Island, Lord Howe Island and all southern Melanesian populations displayed shorter allele lengths on average. </w:t>
+      </w:r>
+      <w:r>
+        <w:rPr>
+          <w:rFonts w:eastAsia="Liberation Serif" w:cs="Liberation Serif" w:ascii="Liberation Serif" w:hAnsi="Liberation Serif"/>
+          <w:i/>
+          <w:iCs/>
+          <w:color w:val="000000"/>
+          <w:sz w:val="24"/>
+          <w:szCs w:val="24"/>
+        </w:rPr>
+        <w:t>CLOCK</w:t>
+      </w:r>
+      <w:r>
+        <w:rPr>
+          <w:rFonts w:eastAsia="Liberation Serif" w:cs="Liberation Serif" w:ascii="Liberation Serif" w:hAnsi="Liberation Serif"/>
+          <w:color w:val="000000"/>
+          <w:sz w:val="24"/>
+          <w:szCs w:val="24"/>
+        </w:rPr>
+        <w:t xml:space="preserve"> was </w:t>
+      </w:r>
+      <w:commentRangeStart w:id="15"/>
+      <w:r>
+        <w:rPr>
+          <w:rFonts w:eastAsia="Liberation Serif" w:cs="Liberation Serif" w:ascii="Liberation Serif" w:hAnsi="Liberation Serif"/>
+          <w:color w:val="000000"/>
+          <w:sz w:val="24"/>
+          <w:szCs w:val="24"/>
+        </w:rPr>
+        <w:t>monotypic in most populations with the exception</w:t>
+      </w:r>
+      <w:r>
+        <w:rPr>
+          <w:rFonts w:eastAsia="Liberation Serif" w:cs="Liberation Serif" w:ascii="Liberation Serif" w:hAnsi="Liberation Serif"/>
+          <w:color w:val="000000"/>
+          <w:sz w:val="24"/>
+          <w:szCs w:val="24"/>
+        </w:rPr>
+      </w:r>
+      <w:commentRangeEnd w:id="15"/>
+      <w:r>
+        <w:commentReference w:id="15"/>
+      </w:r>
+      <w:r>
+        <w:rPr>
+          <w:rFonts w:eastAsia="Liberation Serif" w:cs="Liberation Serif" w:ascii="Liberation Serif" w:hAnsi="Liberation Serif"/>
+          <w:color w:val="000000"/>
+          <w:sz w:val="24"/>
+          <w:szCs w:val="24"/>
+        </w:rPr>
+        <w:t xml:space="preserve"> of the putative Tasmanian migrants that showed significantly longer allele lengths when compared to Australian and Tasmanian resident silvereyes (Fig. 4). Migrant individuals had long </w:t>
+      </w:r>
+      <w:r>
+        <w:rPr>
+          <w:rFonts w:eastAsia="Liberation Serif" w:cs="Liberation Serif" w:ascii="Liberation Serif" w:hAnsi="Liberation Serif"/>
+          <w:i/>
+          <w:color w:val="000000"/>
+          <w:sz w:val="24"/>
+          <w:szCs w:val="24"/>
+        </w:rPr>
+        <w:t>CLOCK</w:t>
+      </w:r>
+      <w:r>
+        <w:rPr>
+          <w:rFonts w:eastAsia="Liberation Serif" w:cs="Liberation Serif" w:ascii="Liberation Serif" w:hAnsi="Liberation Serif"/>
+          <w:color w:val="000000"/>
+          <w:sz w:val="24"/>
+          <w:szCs w:val="24"/>
+        </w:rPr>
+        <w:t xml:space="preserve"> variants (allele lengths of 289 and 291) </w:t>
+      </w:r>
+      <w:commentRangeStart w:id="16"/>
+      <w:r>
+        <w:rPr>
+          <w:rFonts w:eastAsia="Liberation Serif" w:cs="Liberation Serif" w:ascii="Liberation Serif" w:hAnsi="Liberation Serif"/>
+          <w:color w:val="000000"/>
+          <w:sz w:val="24"/>
+          <w:szCs w:val="24"/>
+        </w:rPr>
+        <w:t>not observed in any other population</w:t>
+      </w:r>
+      <w:r>
+        <w:rPr>
+          <w:rFonts w:eastAsia="Liberation Serif" w:cs="Liberation Serif" w:ascii="Liberation Serif" w:hAnsi="Liberation Serif"/>
+          <w:color w:val="000000"/>
+          <w:sz w:val="24"/>
+          <w:szCs w:val="24"/>
+        </w:rPr>
+      </w:r>
+      <w:commentRangeEnd w:id="16"/>
+      <w:r>
+        <w:commentReference w:id="16"/>
+      </w:r>
+      <w:r>
+        <w:rPr>
+          <w:rFonts w:eastAsia="Liberation Serif" w:cs="Liberation Serif" w:ascii="Liberation Serif" w:hAnsi="Liberation Serif"/>
+          <w:color w:val="000000"/>
+          <w:sz w:val="24"/>
+          <w:szCs w:val="24"/>
+        </w:rPr>
+        <w:t xml:space="preserve">. </w:t>
+      </w:r>
+      <w:commentRangeStart w:id="17"/>
+      <w:r>
+        <w:rPr>
+          <w:rFonts w:eastAsia="Liberation Serif" w:cs="Liberation Serif" w:ascii="Liberation Serif" w:hAnsi="Liberation Serif"/>
+          <w:i/>
+          <w:iCs/>
+          <w:color w:val="000000"/>
+          <w:sz w:val="24"/>
+          <w:szCs w:val="24"/>
+        </w:rPr>
+        <w:t>NPAS2</w:t>
+      </w:r>
+      <w:r>
+        <w:rPr>
+          <w:rFonts w:eastAsia="Liberation Serif" w:cs="Liberation Serif" w:ascii="Liberation Serif" w:hAnsi="Liberation Serif"/>
+          <w:color w:val="000000"/>
+          <w:sz w:val="24"/>
+          <w:szCs w:val="24"/>
+        </w:rPr>
+        <w:t xml:space="preserve"> </w:t>
+      </w:r>
+      <w:r>
+        <w:rPr>
+          <w:rFonts w:eastAsia="Liberation Serif" w:cs="Liberation Serif" w:ascii="Liberation Serif" w:hAnsi="Liberation Serif"/>
+          <w:color w:val="000000"/>
+          <w:sz w:val="24"/>
+          <w:szCs w:val="24"/>
+        </w:rPr>
+      </w:r>
+      <w:commentRangeEnd w:id="17"/>
+      <w:r>
+        <w:commentReference w:id="17"/>
+      </w:r>
+      <w:r>
+        <w:rPr>
+          <w:rFonts w:eastAsia="Liberation Serif" w:cs="Liberation Serif" w:ascii="Liberation Serif" w:hAnsi="Liberation Serif"/>
+          <w:color w:val="000000"/>
+          <w:sz w:val="24"/>
+          <w:szCs w:val="24"/>
+        </w:rPr>
+        <w:t xml:space="preserve">showed some variation across populations but similar mean values for populations in the ANZO cluster. However, most SM populations were not variable at this locus, with the exception of peripherally located islands of Gaua, Efate and Tanna in Vanuatu, and </w:t>
+      </w:r>
       <w:commentRangeStart w:id="18"/>
       <w:r>
         <w:rPr>
@@ -4661,251 +4822,20 @@
           <w:color w:val="000000"/>
           <w:sz w:val="24"/>
           <w:szCs w:val="24"/>
-          <w:highlight w:val="white"/>
-        </w:rPr>
-        <w:t xml:space="preserve">shown in </w:t>
-      </w:r>
-      <w:commentRangeStart w:id="19"/>
-      <w:commentRangeStart w:id="20"/>
-      <w:r>
-        <w:rPr>
-          <w:rFonts w:eastAsia="Liberation Serif" w:cs="Liberation Serif" w:ascii="Liberation Serif" w:hAnsi="Liberation Serif"/>
-          <w:color w:val="000000"/>
-          <w:sz w:val="24"/>
-          <w:szCs w:val="24"/>
-          <w:highlight w:val="white"/>
+        </w:rPr>
+        <w:t>Lord Howe Island</w:t>
+      </w:r>
+      <w:r>
+        <w:rPr>
+          <w:rFonts w:eastAsia="Liberation Serif" w:cs="Liberation Serif" w:ascii="Liberation Serif" w:hAnsi="Liberation Serif"/>
+          <w:color w:val="000000"/>
+          <w:sz w:val="24"/>
+          <w:szCs w:val="24"/>
         </w:rPr>
       </w:r>
       <w:commentRangeEnd w:id="18"/>
       <w:r>
         <w:commentReference w:id="18"/>
-      </w:r>
-      <w:r>
-        <w:rPr>
-          <w:rFonts w:eastAsia="Liberation Serif" w:cs="Liberation Serif" w:ascii="Liberation Serif" w:hAnsi="Liberation Serif"/>
-          <w:color w:val="000000"/>
-          <w:sz w:val="24"/>
-          <w:szCs w:val="24"/>
-        </w:rPr>
-        <w:t>Figure 3</w:t>
-      </w:r>
-      <w:r>
-        <w:rPr>
-          <w:rFonts w:eastAsia="Liberation Serif" w:cs="Liberation Serif" w:ascii="Liberation Serif" w:hAnsi="Liberation Serif"/>
-          <w:color w:val="000000"/>
-          <w:sz w:val="24"/>
-          <w:szCs w:val="24"/>
-        </w:rPr>
-      </w:r>
-      <w:commentRangeEnd w:id="20"/>
-      <w:r>
-        <w:commentReference w:id="20"/>
-      </w:r>
-      <w:r>
-        <w:rPr>
-          <w:rFonts w:eastAsia="Liberation Serif" w:cs="Liberation Serif" w:ascii="Liberation Serif" w:hAnsi="Liberation Serif"/>
-          <w:color w:val="000000"/>
-          <w:sz w:val="24"/>
-          <w:szCs w:val="24"/>
-        </w:rPr>
-      </w:r>
-      <w:commentRangeEnd w:id="19"/>
-      <w:r>
-        <w:commentReference w:id="19"/>
-      </w:r>
-      <w:r>
-        <w:rPr>
-          <w:rFonts w:eastAsia="Liberation Serif" w:cs="Liberation Serif" w:ascii="Liberation Serif" w:hAnsi="Liberation Serif"/>
-          <w:color w:val="000000"/>
-          <w:sz w:val="24"/>
-          <w:szCs w:val="24"/>
-        </w:rPr>
-        <w:t xml:space="preserve">. </w:t>
-      </w:r>
-      <w:r>
-        <w:rPr>
-          <w:rFonts w:eastAsia="Liberation Serif" w:cs="Liberation Serif" w:ascii="Liberation Serif" w:hAnsi="Liberation Serif"/>
-          <w:i/>
-          <w:iCs/>
-          <w:color w:val="000000"/>
-          <w:sz w:val="24"/>
-          <w:szCs w:val="24"/>
-        </w:rPr>
-        <w:t>CREB1</w:t>
-      </w:r>
-      <w:r>
-        <w:rPr>
-          <w:rFonts w:eastAsia="Liberation Serif" w:cs="Liberation Serif" w:ascii="Liberation Serif" w:hAnsi="Liberation Serif"/>
-          <w:color w:val="000000"/>
-          <w:sz w:val="24"/>
-          <w:szCs w:val="24"/>
-        </w:rPr>
-        <w:t xml:space="preserve"> showed longer mean lengths for Australia, the Tasmanian migrants and non-migrants, and the recently colonised populations of New Zealand, Chatham Island, and Norfolk Island. Heron Island, Lord Howe Island and all southern Melanesian populations displayed shorter allele lengths on average. </w:t>
-      </w:r>
-      <w:r>
-        <w:rPr>
-          <w:rFonts w:eastAsia="Liberation Serif" w:cs="Liberation Serif" w:ascii="Liberation Serif" w:hAnsi="Liberation Serif"/>
-          <w:i/>
-          <w:iCs/>
-          <w:color w:val="000000"/>
-          <w:sz w:val="24"/>
-          <w:szCs w:val="24"/>
-        </w:rPr>
-        <w:t>CLOCK</w:t>
-      </w:r>
-      <w:r>
-        <w:rPr>
-          <w:rFonts w:eastAsia="Liberation Serif" w:cs="Liberation Serif" w:ascii="Liberation Serif" w:hAnsi="Liberation Serif"/>
-          <w:color w:val="000000"/>
-          <w:sz w:val="24"/>
-          <w:szCs w:val="24"/>
-        </w:rPr>
-        <w:t xml:space="preserve"> was </w:t>
-      </w:r>
-      <w:commentRangeStart w:id="21"/>
-      <w:r>
-        <w:rPr>
-          <w:rFonts w:eastAsia="Liberation Serif" w:cs="Liberation Serif" w:ascii="Liberation Serif" w:hAnsi="Liberation Serif"/>
-          <w:color w:val="000000"/>
-          <w:sz w:val="24"/>
-          <w:szCs w:val="24"/>
-        </w:rPr>
-        <w:t>monotypic in most populations with the exception</w:t>
-      </w:r>
-      <w:r>
-        <w:rPr>
-          <w:rFonts w:eastAsia="Liberation Serif" w:cs="Liberation Serif" w:ascii="Liberation Serif" w:hAnsi="Liberation Serif"/>
-          <w:color w:val="000000"/>
-          <w:sz w:val="24"/>
-          <w:szCs w:val="24"/>
-        </w:rPr>
-      </w:r>
-      <w:commentRangeEnd w:id="21"/>
-      <w:r>
-        <w:commentReference w:id="21"/>
-      </w:r>
-      <w:r>
-        <w:rPr>
-          <w:rFonts w:eastAsia="Liberation Serif" w:cs="Liberation Serif" w:ascii="Liberation Serif" w:hAnsi="Liberation Serif"/>
-          <w:color w:val="000000"/>
-          <w:sz w:val="24"/>
-          <w:szCs w:val="24"/>
-        </w:rPr>
-        <w:t xml:space="preserve"> of the putative Tasmanian migrants that showed significantly longer allele lengths when compared to Australian and Tasmanian resident silvereyes (Fig. 4). Migrant individuals had long </w:t>
-      </w:r>
-      <w:r>
-        <w:rPr>
-          <w:rFonts w:eastAsia="Liberation Serif" w:cs="Liberation Serif" w:ascii="Liberation Serif" w:hAnsi="Liberation Serif"/>
-          <w:i/>
-          <w:color w:val="000000"/>
-          <w:sz w:val="24"/>
-          <w:szCs w:val="24"/>
-        </w:rPr>
-        <w:t>CLOCK</w:t>
-      </w:r>
-      <w:r>
-        <w:rPr>
-          <w:rFonts w:eastAsia="Liberation Serif" w:cs="Liberation Serif" w:ascii="Liberation Serif" w:hAnsi="Liberation Serif"/>
-          <w:color w:val="000000"/>
-          <w:sz w:val="24"/>
-          <w:szCs w:val="24"/>
-        </w:rPr>
-        <w:t xml:space="preserve"> variants (allele lengths of 289 and 291) </w:t>
-      </w:r>
-      <w:commentRangeStart w:id="22"/>
-      <w:r>
-        <w:rPr>
-          <w:rFonts w:eastAsia="Liberation Serif" w:cs="Liberation Serif" w:ascii="Liberation Serif" w:hAnsi="Liberation Serif"/>
-          <w:color w:val="000000"/>
-          <w:sz w:val="24"/>
-          <w:szCs w:val="24"/>
-        </w:rPr>
-        <w:t>not observed in any other population</w:t>
-      </w:r>
-      <w:r>
-        <w:rPr>
-          <w:rFonts w:eastAsia="Liberation Serif" w:cs="Liberation Serif" w:ascii="Liberation Serif" w:hAnsi="Liberation Serif"/>
-          <w:color w:val="000000"/>
-          <w:sz w:val="24"/>
-          <w:szCs w:val="24"/>
-        </w:rPr>
-      </w:r>
-      <w:commentRangeEnd w:id="22"/>
-      <w:r>
-        <w:commentReference w:id="22"/>
-      </w:r>
-      <w:r>
-        <w:rPr>
-          <w:rFonts w:eastAsia="Liberation Serif" w:cs="Liberation Serif" w:ascii="Liberation Serif" w:hAnsi="Liberation Serif"/>
-          <w:color w:val="000000"/>
-          <w:sz w:val="24"/>
-          <w:szCs w:val="24"/>
-        </w:rPr>
-        <w:t xml:space="preserve">. </w:t>
-      </w:r>
-      <w:commentRangeStart w:id="23"/>
-      <w:r>
-        <w:rPr>
-          <w:rFonts w:eastAsia="Liberation Serif" w:cs="Liberation Serif" w:ascii="Liberation Serif" w:hAnsi="Liberation Serif"/>
-          <w:i/>
-          <w:iCs/>
-          <w:color w:val="000000"/>
-          <w:sz w:val="24"/>
-          <w:szCs w:val="24"/>
-        </w:rPr>
-        <w:t>NPAS2</w:t>
-      </w:r>
-      <w:r>
-        <w:rPr>
-          <w:rFonts w:eastAsia="Liberation Serif" w:cs="Liberation Serif" w:ascii="Liberation Serif" w:hAnsi="Liberation Serif"/>
-          <w:color w:val="000000"/>
-          <w:sz w:val="24"/>
-          <w:szCs w:val="24"/>
-        </w:rPr>
-        <w:t xml:space="preserve"> </w:t>
-      </w:r>
-      <w:r>
-        <w:rPr>
-          <w:rFonts w:eastAsia="Liberation Serif" w:cs="Liberation Serif" w:ascii="Liberation Serif" w:hAnsi="Liberation Serif"/>
-          <w:color w:val="000000"/>
-          <w:sz w:val="24"/>
-          <w:szCs w:val="24"/>
-        </w:rPr>
-      </w:r>
-      <w:commentRangeEnd w:id="23"/>
-      <w:r>
-        <w:commentReference w:id="23"/>
-      </w:r>
-      <w:r>
-        <w:rPr>
-          <w:rFonts w:eastAsia="Liberation Serif" w:cs="Liberation Serif" w:ascii="Liberation Serif" w:hAnsi="Liberation Serif"/>
-          <w:color w:val="000000"/>
-          <w:sz w:val="24"/>
-          <w:szCs w:val="24"/>
-        </w:rPr>
-        <w:t xml:space="preserve">showed some variation across populations but similar mean values for populations in the ANZO cluster. However, most SM populations were not variable at this locus, with the exception of peripherally located islands of Gaua, Efate and Tanna in Vanuatu, and </w:t>
-      </w:r>
-      <w:commentRangeStart w:id="24"/>
-      <w:r>
-        <w:rPr>
-          <w:rFonts w:eastAsia="Liberation Serif" w:cs="Liberation Serif" w:ascii="Liberation Serif" w:hAnsi="Liberation Serif"/>
-          <w:color w:val="000000"/>
-          <w:sz w:val="24"/>
-          <w:szCs w:val="24"/>
-        </w:rPr>
-        <w:t>Lord Howe Island</w:t>
-      </w:r>
-      <w:r>
-        <w:rPr>
-          <w:rFonts w:eastAsia="Liberation Serif" w:cs="Liberation Serif" w:ascii="Liberation Serif" w:hAnsi="Liberation Serif"/>
-          <w:color w:val="000000"/>
-          <w:sz w:val="24"/>
-          <w:szCs w:val="24"/>
-        </w:rPr>
-      </w:r>
-      <w:commentRangeEnd w:id="24"/>
-      <w:r>
-        <w:commentReference w:id="24"/>
       </w:r>
       <w:r>
         <w:rPr>
@@ -4973,7 +4903,7 @@
         </w:rPr>
         <w:t xml:space="preserve"> SNPs with MAF &gt; 0.1, </w:t>
       </w:r>
-      <w:commentRangeStart w:id="25"/>
+      <w:commentRangeStart w:id="19"/>
       <w:r>
         <w:rPr>
           <w:rFonts w:eastAsia="Liberation Serif" w:cs="Liberation Serif" w:ascii="Liberation Serif" w:hAnsi="Liberation Serif"/>
@@ -4991,9 +4921,9 @@
           <w:szCs w:val="24"/>
         </w:rPr>
       </w:r>
-      <w:commentRangeEnd w:id="25"/>
-      <w:r>
-        <w:commentReference w:id="25"/>
+      <w:commentRangeEnd w:id="19"/>
+      <w:r>
+        <w:commentReference w:id="19"/>
       </w:r>
       <w:r>
         <w:rPr>
@@ -5004,7 +4934,7 @@
         </w:rPr>
         <w:t xml:space="preserve">. </w:t>
       </w:r>
-      <w:commentRangeStart w:id="26"/>
+      <w:commentRangeStart w:id="20"/>
       <w:r>
         <w:rPr>
           <w:rFonts w:eastAsia="Liberation Serif" w:cs="Liberation Serif" w:ascii="Liberation Serif" w:hAnsi="Liberation Serif"/>
@@ -5022,9 +4952,9 @@
           <w:szCs w:val="24"/>
         </w:rPr>
       </w:r>
-      <w:commentRangeEnd w:id="26"/>
-      <w:r>
-        <w:commentReference w:id="26"/>
+      <w:commentRangeEnd w:id="20"/>
+      <w:r>
+        <w:commentReference w:id="20"/>
       </w:r>
       <w:r>
         <w:rPr>
@@ -5035,7 +4965,7 @@
         </w:rPr>
         <w:t xml:space="preserve">of them showed significant differences across populations but only SNP83 (a non-synonymous substitution) displayed consistent differences between ANZO and SM clusters (Table S11). SM individuals exclusively carried adenines </w:t>
       </w:r>
-      <w:commentRangeStart w:id="27"/>
+      <w:commentRangeStart w:id="21"/>
       <w:r>
         <w:rPr>
           <w:rFonts w:eastAsia="Liberation Serif" w:cs="Liberation Serif" w:ascii="Liberation Serif" w:hAnsi="Liberation Serif"/>
@@ -5053,9 +4983,9 @@
           <w:szCs w:val="24"/>
         </w:rPr>
       </w:r>
-      <w:commentRangeEnd w:id="27"/>
-      <w:r>
-        <w:commentReference w:id="27"/>
+      <w:commentRangeEnd w:id="21"/>
+      <w:r>
+        <w:commentReference w:id="21"/>
       </w:r>
       <w:r>
         <w:rPr>
@@ -5066,7 +4996,7 @@
         </w:rPr>
         <w:t xml:space="preserve">lysines while those from New Zealand and Chatham Island only guanines which translated into argines. Tasmanian residents and </w:t>
       </w:r>
-      <w:commentRangeStart w:id="28"/>
+      <w:commentRangeStart w:id="22"/>
       <w:r>
         <w:rPr>
           <w:rFonts w:eastAsia="Liberation Serif" w:cs="Liberation Serif" w:ascii="Liberation Serif" w:hAnsi="Liberation Serif"/>
@@ -5084,9 +5014,9 @@
           <w:szCs w:val="24"/>
         </w:rPr>
       </w:r>
-      <w:commentRangeEnd w:id="28"/>
-      <w:r>
-        <w:commentReference w:id="28"/>
+      <w:commentRangeEnd w:id="22"/>
+      <w:r>
+        <w:commentReference w:id="22"/>
       </w:r>
       <w:r>
         <w:rPr>
@@ -5097,7 +5027,7 @@
         </w:rPr>
         <w:t>had both nucleotides represented (</w:t>
       </w:r>
-      <w:commentRangeStart w:id="29"/>
+      <w:commentRangeStart w:id="23"/>
       <w:r>
         <w:rPr>
           <w:rFonts w:eastAsia="Liberation Serif" w:cs="Liberation Serif" w:ascii="Liberation Serif" w:hAnsi="Liberation Serif"/>
@@ -5115,9 +5045,9 @@
           <w:szCs w:val="24"/>
         </w:rPr>
       </w:r>
-      <w:commentRangeEnd w:id="29"/>
-      <w:r>
-        <w:commentReference w:id="29"/>
+      <w:commentRangeEnd w:id="23"/>
+      <w:r>
+        <w:commentReference w:id="23"/>
       </w:r>
       <w:r>
         <w:rPr>
@@ -5156,7 +5086,7 @@
         <w:jc w:val="both"/>
         <w:rPr/>
       </w:pPr>
-      <w:commentRangeStart w:id="30"/>
+      <w:commentRangeStart w:id="24"/>
       <w:r>
         <w:rPr>
           <w:rFonts w:eastAsia="Liberation Serif" w:cs="Liberation Serif" w:ascii="Liberation Serif" w:hAnsi="Liberation Serif"/>
@@ -5167,9 +5097,9 @@
         </w:rPr>
         <w:t>Bayesian Regression Models</w:t>
       </w:r>
-      <w:commentRangeEnd w:id="30"/>
-      <w:r>
-        <w:commentReference w:id="30"/>
+      <w:commentRangeEnd w:id="24"/>
+      <w:r>
+        <w:commentReference w:id="24"/>
       </w:r>
       <w:r>
         <w:rPr>
@@ -5217,7 +5147,7 @@
         </w:rPr>
         <w:t xml:space="preserve"> variation was better explained by a single change point model than the intercept-only (mean allele length differs between populations but does not change as a function of increasing dispersal propensity or time since colonisation) or a linear regression </w:t>
       </w:r>
-      <w:commentRangeStart w:id="31"/>
+      <w:commentRangeStart w:id="25"/>
       <w:r>
         <w:rPr>
           <w:rFonts w:eastAsia="Liberation Serif" w:cs="Liberation Serif" w:ascii="Liberation Serif" w:hAnsi="Liberation Serif"/>
@@ -5235,9 +5165,9 @@
           <w:szCs w:val="24"/>
         </w:rPr>
       </w:r>
-      <w:commentRangeEnd w:id="31"/>
-      <w:r>
-        <w:commentReference w:id="31"/>
+      <w:commentRangeEnd w:id="25"/>
+      <w:r>
+        <w:commentReference w:id="25"/>
       </w:r>
       <w:r>
         <w:rPr>
@@ -5463,7 +5393,7 @@
         </w:rPr>
         <w:t xml:space="preserve">Rapid changes in dispersal could help to explain why taxa present on many islands show high levels of phenotypic diversity – the “paradox of the great speciators”. [delete </w:t>
       </w:r>
-      <w:commentRangeStart w:id="32"/>
+      <w:commentRangeStart w:id="26"/>
       <w:r>
         <w:rPr>
           <w:rFonts w:eastAsia="Liberation Serif" w:cs="Liberation Serif" w:ascii="Liberation Serif" w:hAnsi="Liberation Serif"/>
@@ -5481,9 +5411,9 @@
           <w:szCs w:val="24"/>
         </w:rPr>
       </w:r>
-      <w:commentRangeEnd w:id="32"/>
-      <w:r>
-        <w:commentReference w:id="32"/>
+      <w:commentRangeEnd w:id="26"/>
+      <w:r>
+        <w:commentReference w:id="26"/>
       </w:r>
       <w:r>
         <w:rPr>
@@ -5494,7 +5424,7 @@
         </w:rPr>
         <w:t xml:space="preserve">.delete] Quantifying variation in six candidate genes thought to underlie dispersal and migratory behaviour in populations of Australian mainland and island-colonising silvereyes (REF) has revealed </w:t>
       </w:r>
-      <w:commentRangeStart w:id="33"/>
+      <w:commentRangeStart w:id="27"/>
       <w:r>
         <w:rPr>
           <w:rFonts w:eastAsia="Liberation Serif" w:cs="Liberation Serif" w:ascii="Liberation Serif" w:hAnsi="Liberation Serif"/>
@@ -5512,9 +5442,9 @@
           <w:szCs w:val="24"/>
         </w:rPr>
       </w:r>
-      <w:commentRangeEnd w:id="33"/>
-      <w:r>
-        <w:commentReference w:id="33"/>
+      <w:commentRangeEnd w:id="27"/>
+      <w:r>
+        <w:commentReference w:id="27"/>
       </w:r>
       <w:r>
         <w:rPr>
@@ -5565,8 +5495,8 @@
         </w:rPr>
         <w:t xml:space="preserve"> associated with migratory status when comparing Tasmanian residents and </w:t>
       </w:r>
-      <w:commentRangeStart w:id="34"/>
-      <w:commentRangeStart w:id="35"/>
+      <w:commentRangeStart w:id="28"/>
+      <w:commentRangeStart w:id="29"/>
       <w:r>
         <w:rPr>
           <w:rFonts w:eastAsia="Liberation Serif" w:cs="Liberation Serif" w:ascii="Liberation Serif" w:hAnsi="Liberation Serif"/>
@@ -5584,21 +5514,21 @@
           <w:szCs w:val="24"/>
         </w:rPr>
       </w:r>
-      <w:commentRangeEnd w:id="34"/>
-      <w:r>
-        <w:commentReference w:id="34"/>
-      </w:r>
-      <w:r>
-        <w:rPr>
-          <w:rFonts w:eastAsia="Liberation Serif" w:cs="Liberation Serif" w:ascii="Liberation Serif" w:hAnsi="Liberation Serif"/>
-          <w:color w:val="000000"/>
-          <w:sz w:val="24"/>
-          <w:szCs w:val="24"/>
-        </w:rPr>
-      </w:r>
-      <w:commentRangeEnd w:id="35"/>
-      <w:r>
-        <w:commentReference w:id="35"/>
+      <w:commentRangeEnd w:id="28"/>
+      <w:r>
+        <w:commentReference w:id="28"/>
+      </w:r>
+      <w:r>
+        <w:rPr>
+          <w:rFonts w:eastAsia="Liberation Serif" w:cs="Liberation Serif" w:ascii="Liberation Serif" w:hAnsi="Liberation Serif"/>
+          <w:color w:val="000000"/>
+          <w:sz w:val="24"/>
+          <w:szCs w:val="24"/>
+        </w:rPr>
+      </w:r>
+      <w:commentRangeEnd w:id="29"/>
+      <w:r>
+        <w:commentReference w:id="29"/>
       </w:r>
       <w:r>
         <w:rPr>
@@ -5609,7 +5539,7 @@
         </w:rPr>
         <w:t xml:space="preserve">. </w:t>
       </w:r>
-      <w:commentRangeStart w:id="36"/>
+      <w:commentRangeStart w:id="30"/>
       <w:r>
         <w:rPr>
           <w:rFonts w:eastAsia="Liberation Serif" w:cs="Liberation Serif" w:ascii="Liberation Serif" w:hAnsi="Liberation Serif"/>
@@ -5627,9 +5557,9 @@
           <w:szCs w:val="24"/>
         </w:rPr>
       </w:r>
-      <w:commentRangeEnd w:id="36"/>
-      <w:r>
-        <w:commentReference w:id="36"/>
+      <w:commentRangeEnd w:id="30"/>
+      <w:r>
+        <w:commentReference w:id="30"/>
       </w:r>
       <w:r>
         <w:rPr>
@@ -5659,7 +5589,7 @@
         </w:rPr>
         <w:t xml:space="preserve"> SNP polymorphic in Australian and Tasmanian populations was fixed for different alleles in recently colonised versus evolutionarily older island populations. Together, these genes are likely to provide useful signatures of behavioural shifts in dispersal propensity in other silvereye populations, and possibly closely related species, though whether any act as a genetic switch remains </w:t>
       </w:r>
-      <w:commentRangeStart w:id="37"/>
+      <w:commentRangeStart w:id="31"/>
       <w:r>
         <w:rPr>
           <w:rFonts w:eastAsia="Liberation Serif" w:cs="Liberation Serif" w:ascii="Liberation Serif" w:hAnsi="Liberation Serif"/>
@@ -5677,9 +5607,9 @@
           <w:szCs w:val="24"/>
         </w:rPr>
       </w:r>
-      <w:commentRangeEnd w:id="37"/>
-      <w:r>
-        <w:commentReference w:id="37"/>
+      <w:commentRangeEnd w:id="31"/>
+      <w:r>
+        <w:commentReference w:id="31"/>
       </w:r>
       <w:r>
         <w:rPr>
@@ -5698,7 +5628,7 @@
         <w:jc w:val="both"/>
         <w:rPr/>
       </w:pPr>
-      <w:commentRangeStart w:id="38"/>
+      <w:commentRangeStart w:id="32"/>
       <w:r>
         <w:rPr>
           <w:rFonts w:eastAsia="Liberation Serif" w:cs="Liberation Serif" w:ascii="Liberation Serif" w:hAnsi="Liberation Serif"/>
@@ -5709,9 +5639,9 @@
         </w:rPr>
         <w:t>Candidate genes with dispersal associations</w:t>
       </w:r>
-      <w:commentRangeEnd w:id="38"/>
-      <w:r>
-        <w:commentReference w:id="38"/>
+      <w:commentRangeEnd w:id="32"/>
+      <w:r>
+        <w:commentReference w:id="32"/>
       </w:r>
       <w:r>
         <w:rPr>
@@ -5730,7 +5660,7 @@
         <w:jc w:val="both"/>
         <w:rPr/>
       </w:pPr>
-      <w:commentRangeStart w:id="39"/>
+      <w:commentRangeStart w:id="33"/>
       <w:r>
         <w:rPr>
           <w:rFonts w:eastAsia="Liberation Serif" w:cs="Liberation Serif" w:ascii="Liberation Serif" w:hAnsi="Liberation Serif"/>
@@ -5750,9 +5680,9 @@
           <w:szCs w:val="24"/>
         </w:rPr>
       </w:r>
-      <w:commentRangeEnd w:id="39"/>
-      <w:r>
-        <w:commentReference w:id="39"/>
+      <w:commentRangeEnd w:id="33"/>
+      <w:r>
+        <w:commentReference w:id="33"/>
       </w:r>
       <w:r>
         <w:rPr>
@@ -5821,7 +5751,7 @@
         </w:rPr>
         <w:t>clearly fell in the ANZO population genetic cluster that includes all of the long-allele-length populations. Also, t</w:t>
       </w:r>
-      <w:commentRangeStart w:id="40"/>
+      <w:commentRangeStart w:id="34"/>
       <w:r>
         <w:rPr>
           <w:rFonts w:eastAsia="Liberation Serif" w:cs="Liberation Serif" w:ascii="Liberation Serif" w:hAnsi="Liberation Serif"/>
@@ -5841,9 +5771,9 @@
           <w:szCs w:val="24"/>
         </w:rPr>
       </w:r>
-      <w:commentRangeEnd w:id="40"/>
-      <w:r>
-        <w:commentReference w:id="40"/>
+      <w:commentRangeEnd w:id="34"/>
+      <w:r>
+        <w:commentReference w:id="34"/>
       </w:r>
       <w:r>
         <w:rPr>
@@ -5916,7 +5846,7 @@
         </w:rPr>
         <w:t xml:space="preserve"> allele lengths have also been shown to correlate with other traits in birds e.g. </w:t>
       </w:r>
-      <w:commentRangeStart w:id="41"/>
+      <w:commentRangeStart w:id="35"/>
       <w:r>
         <w:rPr>
           <w:rFonts w:eastAsia="Liberation Serif" w:cs="Liberation Serif" w:ascii="Liberation Serif" w:hAnsi="Liberation Serif"/>
@@ -5952,9 +5882,9 @@
           <w:szCs w:val="24"/>
         </w:rPr>
       </w:r>
-      <w:commentRangeEnd w:id="41"/>
-      <w:r>
-        <w:commentReference w:id="41"/>
+      <w:commentRangeEnd w:id="35"/>
+      <w:r>
+        <w:commentReference w:id="35"/>
       </w:r>
       <w:r>
         <w:rPr>
@@ -6025,179 +5955,311 @@
         </w:rPr>
         <w:t xml:space="preserve">[rewritten above </w:t>
       </w:r>
+      <w:commentRangeStart w:id="36"/>
+      <w:r>
+        <w:rPr>
+          <w:rFonts w:eastAsia="Liberation Serif" w:cs="Liberation Serif" w:ascii="Liberation Serif" w:hAnsi="Liberation Serif"/>
+          <w:i/>
+          <w:iCs/>
+          <w:color w:val="000000"/>
+          <w:sz w:val="24"/>
+          <w:szCs w:val="24"/>
+        </w:rPr>
+        <w:t>CREB1</w:t>
+      </w:r>
+      <w:r>
+        <w:rPr>
+          <w:rFonts w:eastAsia="Liberation Serif" w:cs="Liberation Serif" w:ascii="Liberation Serif" w:hAnsi="Liberation Serif"/>
+          <w:color w:val="000000"/>
+          <w:sz w:val="24"/>
+          <w:szCs w:val="24"/>
+        </w:rPr>
+        <w:t xml:space="preserve"> is a promising candidate gene for a role in dispersal behaviour switches. Previous studies report a correlation between </w:t>
+      </w:r>
+      <w:r>
+        <w:rPr>
+          <w:rFonts w:eastAsia="Liberation Serif" w:cs="Liberation Serif" w:ascii="Liberation Serif" w:hAnsi="Liberation Serif"/>
+          <w:i/>
+          <w:iCs/>
+          <w:color w:val="000000"/>
+          <w:sz w:val="24"/>
+          <w:szCs w:val="24"/>
+        </w:rPr>
+        <w:t>CREB1</w:t>
+      </w:r>
+      <w:r>
+        <w:rPr>
+          <w:rFonts w:eastAsia="Liberation Serif" w:cs="Liberation Serif" w:ascii="Liberation Serif" w:hAnsi="Liberation Serif"/>
+          <w:color w:val="000000"/>
+          <w:sz w:val="24"/>
+          <w:szCs w:val="24"/>
+        </w:rPr>
+        <w:t xml:space="preserve"> length and </w:t>
+      </w:r>
+      <w:commentRangeStart w:id="37"/>
+      <w:r>
+        <w:rPr>
+          <w:rFonts w:eastAsia="Liberation Serif" w:cs="Liberation Serif" w:ascii="Liberation Serif" w:hAnsi="Liberation Serif"/>
+          <w:color w:val="000000"/>
+          <w:sz w:val="24"/>
+          <w:szCs w:val="24"/>
+        </w:rPr>
+        <w:t xml:space="preserve">incubation duration (Bourret &amp; Garant, 2015)⁠, male moult speed </w:t>
+      </w:r>
+      <w:r>
+        <w:rPr>
+          <w:rFonts w:eastAsia="Liberation Serif" w:cs="Liberation Serif" w:ascii="Liberation Serif" w:hAnsi="Liberation Serif"/>
+          <w:color w:val="000000"/>
+          <w:sz w:val="24"/>
+          <w:szCs w:val="24"/>
+        </w:rPr>
+      </w:r>
+      <w:commentRangeEnd w:id="37"/>
+      <w:r>
+        <w:commentReference w:id="37"/>
+      </w:r>
+      <w:r>
+        <w:rPr>
+          <w:rFonts w:eastAsia="Liberation Serif" w:cs="Liberation Serif" w:ascii="Liberation Serif" w:hAnsi="Liberation Serif"/>
+          <w:color w:val="000000"/>
+          <w:sz w:val="24"/>
+          <w:szCs w:val="24"/>
+        </w:rPr>
+        <w:t xml:space="preserve">(Bazzi et al., 2017)⁠, and dispersal time and distance, with non-dispersive individuals showing longer </w:t>
+      </w:r>
+      <w:r>
+        <w:rPr>
+          <w:rFonts w:eastAsia="Liberation Serif" w:cs="Liberation Serif" w:ascii="Liberation Serif" w:hAnsi="Liberation Serif"/>
+          <w:i/>
+          <w:iCs/>
+          <w:color w:val="000000"/>
+          <w:sz w:val="24"/>
+          <w:szCs w:val="24"/>
+        </w:rPr>
+        <w:t>CREB1</w:t>
+      </w:r>
+      <w:r>
+        <w:rPr>
+          <w:rFonts w:eastAsia="Liberation Serif" w:cs="Liberation Serif" w:ascii="Liberation Serif" w:hAnsi="Liberation Serif"/>
+          <w:color w:val="000000"/>
+          <w:sz w:val="24"/>
+          <w:szCs w:val="24"/>
+        </w:rPr>
+        <w:t xml:space="preserve"> (Chakarov et al., 2013)⁠. A recent study reveals that </w:t>
+      </w:r>
+      <w:commentRangeStart w:id="38"/>
+      <w:r>
+        <w:rPr>
+          <w:rFonts w:eastAsia="Liberation Serif" w:cs="Liberation Serif" w:ascii="Liberation Serif" w:hAnsi="Liberation Serif"/>
+          <w:color w:val="000000"/>
+          <w:sz w:val="24"/>
+          <w:szCs w:val="24"/>
+        </w:rPr>
+        <w:t>a</w:t>
+      </w:r>
+      <w:r>
+        <w:rPr>
+          <w:rFonts w:eastAsia="Liberation Serif" w:cs="Liberation Serif" w:ascii="Liberation Serif" w:hAnsi="Liberation Serif"/>
+          <w:color w:val="000000"/>
+          <w:sz w:val="24"/>
+          <w:szCs w:val="24"/>
+        </w:rPr>
+      </w:r>
+      <w:commentRangeEnd w:id="38"/>
+      <w:r>
+        <w:commentReference w:id="38"/>
+      </w:r>
+      <w:r>
+        <w:rPr>
+          <w:rFonts w:eastAsia="Liberation Serif" w:cs="Liberation Serif" w:ascii="Liberation Serif" w:hAnsi="Liberation Serif"/>
+          <w:color w:val="000000"/>
+          <w:sz w:val="24"/>
+          <w:szCs w:val="24"/>
+        </w:rPr>
+        <w:t xml:space="preserve"> </w:t>
+      </w:r>
+      <w:r>
+        <w:rPr>
+          <w:rFonts w:eastAsia="Liberation Serif" w:cs="Liberation Serif" w:ascii="Liberation Serif" w:hAnsi="Liberation Serif"/>
+          <w:i/>
+          <w:iCs/>
+          <w:color w:val="000000"/>
+          <w:sz w:val="24"/>
+          <w:szCs w:val="24"/>
+        </w:rPr>
+        <w:t>CREB1</w:t>
+      </w:r>
+      <w:r>
+        <w:rPr>
+          <w:rFonts w:eastAsia="Liberation Serif" w:cs="Liberation Serif" w:ascii="Liberation Serif" w:hAnsi="Liberation Serif"/>
+          <w:color w:val="000000"/>
+          <w:sz w:val="24"/>
+          <w:szCs w:val="24"/>
+        </w:rPr>
+        <w:t xml:space="preserve"> is </w:t>
+      </w:r>
+      <w:commentRangeStart w:id="39"/>
+      <w:r>
+        <w:rPr>
+          <w:rFonts w:eastAsia="Liberation Serif" w:cs="Liberation Serif" w:ascii="Liberation Serif" w:hAnsi="Liberation Serif"/>
+          <w:color w:val="000000"/>
+          <w:sz w:val="24"/>
+          <w:szCs w:val="24"/>
+        </w:rPr>
+        <w:t>causally</w:t>
+      </w:r>
+      <w:r>
+        <w:rPr>
+          <w:rFonts w:eastAsia="Liberation Serif" w:cs="Liberation Serif" w:ascii="Liberation Serif" w:hAnsi="Liberation Serif"/>
+          <w:color w:val="000000"/>
+          <w:sz w:val="24"/>
+          <w:szCs w:val="24"/>
+        </w:rPr>
+      </w:r>
+      <w:commentRangeEnd w:id="39"/>
+      <w:r>
+        <w:commentReference w:id="39"/>
+      </w:r>
+      <w:r>
+        <w:rPr>
+          <w:rFonts w:eastAsia="Liberation Serif" w:cs="Liberation Serif" w:ascii="Liberation Serif" w:hAnsi="Liberation Serif"/>
+          <w:color w:val="000000"/>
+          <w:sz w:val="24"/>
+          <w:szCs w:val="24"/>
+        </w:rPr>
+        <w:t xml:space="preserve"> involved in migratory distances in peregrines (Gu et al., 2021)⁠. </w:t>
+      </w:r>
+      <w:r>
+        <w:rPr>
+          <w:rFonts w:eastAsia="Liberation Serif" w:cs="Liberation Serif" w:ascii="Liberation Serif" w:hAnsi="Liberation Serif"/>
+          <w:color w:val="000000"/>
+          <w:sz w:val="24"/>
+          <w:szCs w:val="24"/>
+        </w:rPr>
+      </w:r>
+      <w:commentRangeEnd w:id="36"/>
+      <w:r>
+        <w:commentReference w:id="36"/>
+      </w:r>
+      <w:r>
+        <w:rPr>
+          <w:rFonts w:eastAsia="Liberation Serif" w:cs="Liberation Serif" w:ascii="Liberation Serif" w:hAnsi="Liberation Serif"/>
+          <w:color w:val="000000"/>
+          <w:sz w:val="24"/>
+          <w:szCs w:val="24"/>
+        </w:rPr>
+        <w:t>In our study system, recently colonised populations had longer average allele lengths than those established on islands for 4,000 years or more. This variation did not wholly coincide with patterns of population structure. Heron Island and Lord Howe Island populations, which independently colonised from the Australian mainland approximately within 4,000 and 100,000 years ago respectively (Clegg et al., 2002; Sendell-Price et al., 2020)⁠ and grouped with the ANZO genetic cluster, showed the shorter</w:t>
+      </w:r>
+      <w:r>
+        <w:rPr>
+          <w:rFonts w:eastAsia="Liberation Serif" w:cs="Liberation Serif" w:ascii="Liberation Serif" w:hAnsi="Liberation Serif"/>
+          <w:i/>
+          <w:iCs/>
+          <w:color w:val="000000"/>
+          <w:sz w:val="24"/>
+          <w:szCs w:val="24"/>
+        </w:rPr>
+        <w:t xml:space="preserve"> CREB1</w:t>
+      </w:r>
+      <w:r>
+        <w:rPr>
+          <w:rFonts w:eastAsia="Liberation Serif" w:cs="Liberation Serif" w:ascii="Liberation Serif" w:hAnsi="Liberation Serif"/>
+          <w:color w:val="000000"/>
+          <w:sz w:val="24"/>
+          <w:szCs w:val="24"/>
+        </w:rPr>
+        <w:t xml:space="preserve"> allele lengths typical of the evolutionarily old southern Melanesian populations. </w:t>
+      </w:r>
+      <w:commentRangeStart w:id="40"/>
+      <w:r>
+        <w:rPr>
+          <w:rFonts w:eastAsia="Liberation Serif" w:cs="Liberation Serif" w:ascii="Liberation Serif" w:hAnsi="Liberation Serif"/>
+          <w:color w:val="000000"/>
+          <w:sz w:val="24"/>
+          <w:szCs w:val="24"/>
+        </w:rPr>
+        <w:t xml:space="preserve">Variation in </w:t>
+      </w:r>
+      <w:r>
+        <w:rPr>
+          <w:rFonts w:eastAsia="Liberation Serif" w:cs="Liberation Serif" w:ascii="Liberation Serif" w:hAnsi="Liberation Serif"/>
+          <w:i/>
+          <w:iCs/>
+          <w:color w:val="000000"/>
+          <w:sz w:val="24"/>
+          <w:szCs w:val="24"/>
+        </w:rPr>
+        <w:t xml:space="preserve">CREB1 </w:t>
+      </w:r>
+      <w:r>
+        <w:rPr>
+          <w:rFonts w:eastAsia="Liberation Serif" w:cs="Liberation Serif" w:ascii="Liberation Serif" w:hAnsi="Liberation Serif"/>
+          <w:color w:val="000000"/>
+          <w:sz w:val="24"/>
+          <w:szCs w:val="24"/>
+        </w:rPr>
+        <w:t>was lower within southern Melanesia, though longer allele lengths were observed in individuals from the islands of Espiritu Santo, Efate and Mare.</w:t>
+      </w:r>
+      <w:r>
+        <w:rPr>
+          <w:rFonts w:eastAsia="Liberation Serif" w:cs="Liberation Serif" w:ascii="Liberation Serif" w:hAnsi="Liberation Serif"/>
+          <w:color w:val="000000"/>
+          <w:sz w:val="24"/>
+          <w:szCs w:val="24"/>
+        </w:rPr>
+      </w:r>
+      <w:commentRangeEnd w:id="40"/>
+      <w:r>
+        <w:commentReference w:id="40"/>
+      </w:r>
+      <w:r>
+        <w:rPr>
+          <w:rFonts w:eastAsia="Liberation Serif" w:cs="Liberation Serif" w:ascii="Liberation Serif" w:hAnsi="Liberation Serif"/>
+          <w:color w:val="000000"/>
+          <w:sz w:val="24"/>
+          <w:szCs w:val="24"/>
+        </w:rPr>
+        <w:t xml:space="preserve"> None of these populations are dispersive populations, which indicates that there is no consistent positive association between dispersal and allele length seen at this finer scale. </w:t>
+      </w:r>
+      <w:commentRangeStart w:id="41"/>
+      <w:r>
+        <w:rPr>
+          <w:rFonts w:eastAsia="Liberation Serif" w:cs="Liberation Serif" w:ascii="Liberation Serif" w:hAnsi="Liberation Serif"/>
+          <w:color w:val="000000"/>
+          <w:sz w:val="24"/>
+          <w:szCs w:val="24"/>
+        </w:rPr>
+        <w:t xml:space="preserve">Pentecost was the only SM population that showed moderate levels of outgoing gene flow, </w:t>
+      </w:r>
       <w:commentRangeStart w:id="42"/>
       <w:r>
         <w:rPr>
           <w:rFonts w:eastAsia="Liberation Serif" w:cs="Liberation Serif" w:ascii="Liberation Serif" w:hAnsi="Liberation Serif"/>
-          <w:i/>
-          <w:iCs/>
-          <w:color w:val="000000"/>
-          <w:sz w:val="24"/>
-          <w:szCs w:val="24"/>
-        </w:rPr>
-        <w:t>CREB1</w:t>
-      </w:r>
-      <w:r>
-        <w:rPr>
-          <w:rFonts w:eastAsia="Liberation Serif" w:cs="Liberation Serif" w:ascii="Liberation Serif" w:hAnsi="Liberation Serif"/>
-          <w:color w:val="000000"/>
-          <w:sz w:val="24"/>
-          <w:szCs w:val="24"/>
-        </w:rPr>
-        <w:t xml:space="preserve"> is a promising candidate gene for a role in dispersal behaviour switches. Previous studies report a correlation between </w:t>
-      </w:r>
-      <w:r>
-        <w:rPr>
-          <w:rFonts w:eastAsia="Liberation Serif" w:cs="Liberation Serif" w:ascii="Liberation Serif" w:hAnsi="Liberation Serif"/>
-          <w:i/>
-          <w:iCs/>
-          <w:color w:val="000000"/>
-          <w:sz w:val="24"/>
-          <w:szCs w:val="24"/>
-        </w:rPr>
-        <w:t>CREB1</w:t>
-      </w:r>
-      <w:r>
-        <w:rPr>
-          <w:rFonts w:eastAsia="Liberation Serif" w:cs="Liberation Serif" w:ascii="Liberation Serif" w:hAnsi="Liberation Serif"/>
-          <w:color w:val="000000"/>
-          <w:sz w:val="24"/>
-          <w:szCs w:val="24"/>
-        </w:rPr>
-        <w:t xml:space="preserve"> length and </w:t>
-      </w:r>
-      <w:commentRangeStart w:id="43"/>
-      <w:r>
-        <w:rPr>
-          <w:rFonts w:eastAsia="Liberation Serif" w:cs="Liberation Serif" w:ascii="Liberation Serif" w:hAnsi="Liberation Serif"/>
-          <w:color w:val="000000"/>
-          <w:sz w:val="24"/>
-          <w:szCs w:val="24"/>
-        </w:rPr>
-        <w:t xml:space="preserve">incubation duration (Bourret &amp; Garant, 2015)⁠, male moult speed </w:t>
-      </w:r>
-      <w:r>
-        <w:rPr>
-          <w:rFonts w:eastAsia="Liberation Serif" w:cs="Liberation Serif" w:ascii="Liberation Serif" w:hAnsi="Liberation Serif"/>
-          <w:color w:val="000000"/>
-          <w:sz w:val="24"/>
-          <w:szCs w:val="24"/>
-        </w:rPr>
-      </w:r>
-      <w:commentRangeEnd w:id="43"/>
-      <w:r>
-        <w:commentReference w:id="43"/>
-      </w:r>
-      <w:r>
-        <w:rPr>
-          <w:rFonts w:eastAsia="Liberation Serif" w:cs="Liberation Serif" w:ascii="Liberation Serif" w:hAnsi="Liberation Serif"/>
-          <w:color w:val="000000"/>
-          <w:sz w:val="24"/>
-          <w:szCs w:val="24"/>
-        </w:rPr>
-        <w:t xml:space="preserve">(Bazzi et al., 2017)⁠, and dispersal time and distance, with non-dispersive individuals showing longer </w:t>
-      </w:r>
-      <w:r>
-        <w:rPr>
-          <w:rFonts w:eastAsia="Liberation Serif" w:cs="Liberation Serif" w:ascii="Liberation Serif" w:hAnsi="Liberation Serif"/>
-          <w:i/>
-          <w:iCs/>
-          <w:color w:val="000000"/>
-          <w:sz w:val="24"/>
-          <w:szCs w:val="24"/>
-        </w:rPr>
-        <w:t>CREB1</w:t>
-      </w:r>
-      <w:r>
-        <w:rPr>
-          <w:rFonts w:eastAsia="Liberation Serif" w:cs="Liberation Serif" w:ascii="Liberation Serif" w:hAnsi="Liberation Serif"/>
-          <w:color w:val="000000"/>
-          <w:sz w:val="24"/>
-          <w:szCs w:val="24"/>
-        </w:rPr>
-        <w:t xml:space="preserve"> (Chakarov et al., 2013)⁠. A recent study reveals that </w:t>
-      </w:r>
-      <w:commentRangeStart w:id="44"/>
-      <w:r>
-        <w:rPr>
-          <w:rFonts w:eastAsia="Liberation Serif" w:cs="Liberation Serif" w:ascii="Liberation Serif" w:hAnsi="Liberation Serif"/>
-          <w:color w:val="000000"/>
-          <w:sz w:val="24"/>
-          <w:szCs w:val="24"/>
-        </w:rPr>
-        <w:t>a</w:t>
-      </w:r>
-      <w:r>
-        <w:rPr>
-          <w:rFonts w:eastAsia="Liberation Serif" w:cs="Liberation Serif" w:ascii="Liberation Serif" w:hAnsi="Liberation Serif"/>
-          <w:color w:val="000000"/>
-          <w:sz w:val="24"/>
-          <w:szCs w:val="24"/>
-        </w:rPr>
-      </w:r>
-      <w:commentRangeEnd w:id="44"/>
-      <w:r>
-        <w:commentReference w:id="44"/>
-      </w:r>
-      <w:r>
-        <w:rPr>
-          <w:rFonts w:eastAsia="Liberation Serif" w:cs="Liberation Serif" w:ascii="Liberation Serif" w:hAnsi="Liberation Serif"/>
-          <w:color w:val="000000"/>
-          <w:sz w:val="24"/>
-          <w:szCs w:val="24"/>
-        </w:rPr>
-        <w:t xml:space="preserve"> </w:t>
-      </w:r>
-      <w:r>
-        <w:rPr>
-          <w:rFonts w:eastAsia="Liberation Serif" w:cs="Liberation Serif" w:ascii="Liberation Serif" w:hAnsi="Liberation Serif"/>
-          <w:i/>
-          <w:iCs/>
-          <w:color w:val="000000"/>
-          <w:sz w:val="24"/>
-          <w:szCs w:val="24"/>
-        </w:rPr>
-        <w:t>CREB1</w:t>
-      </w:r>
-      <w:r>
-        <w:rPr>
-          <w:rFonts w:eastAsia="Liberation Serif" w:cs="Liberation Serif" w:ascii="Liberation Serif" w:hAnsi="Liberation Serif"/>
-          <w:color w:val="000000"/>
-          <w:sz w:val="24"/>
-          <w:szCs w:val="24"/>
-        </w:rPr>
-        <w:t xml:space="preserve"> is </w:t>
-      </w:r>
-      <w:commentRangeStart w:id="45"/>
-      <w:r>
-        <w:rPr>
-          <w:rFonts w:eastAsia="Liberation Serif" w:cs="Liberation Serif" w:ascii="Liberation Serif" w:hAnsi="Liberation Serif"/>
-          <w:color w:val="000000"/>
-          <w:sz w:val="24"/>
-          <w:szCs w:val="24"/>
-        </w:rPr>
-        <w:t>causally</w:t>
-      </w:r>
-      <w:r>
-        <w:rPr>
-          <w:rFonts w:eastAsia="Liberation Serif" w:cs="Liberation Serif" w:ascii="Liberation Serif" w:hAnsi="Liberation Serif"/>
-          <w:color w:val="000000"/>
-          <w:sz w:val="24"/>
-          <w:szCs w:val="24"/>
-        </w:rPr>
-      </w:r>
-      <w:commentRangeEnd w:id="45"/>
-      <w:r>
-        <w:commentReference w:id="45"/>
-      </w:r>
-      <w:r>
-        <w:rPr>
-          <w:rFonts w:eastAsia="Liberation Serif" w:cs="Liberation Serif" w:ascii="Liberation Serif" w:hAnsi="Liberation Serif"/>
-          <w:color w:val="000000"/>
-          <w:sz w:val="24"/>
-          <w:szCs w:val="24"/>
-        </w:rPr>
-        <w:t xml:space="preserve"> involved in migratory distances in peregrines (Gu et al., 2021)⁠. </w:t>
+          <w:color w:val="000000"/>
+          <w:sz w:val="24"/>
+          <w:szCs w:val="24"/>
+        </w:rPr>
+        <w:t xml:space="preserve">but </w:t>
+      </w:r>
+      <w:r>
+        <w:rPr>
+          <w:rFonts w:eastAsia="Liberation Serif" w:cs="Liberation Serif" w:ascii="Liberation Serif" w:hAnsi="Liberation Serif"/>
+          <w:i/>
+          <w:iCs/>
+          <w:color w:val="000000"/>
+          <w:sz w:val="24"/>
+          <w:szCs w:val="24"/>
+        </w:rPr>
+        <w:t xml:space="preserve">CREB1 </w:t>
+      </w:r>
+      <w:r>
+        <w:rPr>
+          <w:rFonts w:eastAsia="Liberation Serif" w:cs="Liberation Serif" w:ascii="Liberation Serif" w:hAnsi="Liberation Serif"/>
+          <w:color w:val="000000"/>
+          <w:sz w:val="24"/>
+          <w:szCs w:val="24"/>
+        </w:rPr>
+        <w:t>was not sequenced for individuals of this population</w:t>
       </w:r>
       <w:r>
         <w:rPr>
@@ -6218,138 +6280,6 @@
           <w:sz w:val="24"/>
           <w:szCs w:val="24"/>
         </w:rPr>
-        <w:t>In our study system, recently colonised populations had longer average allele lengths than those established on islands for 4,000 years or more. This variation did not wholly coincide with patterns of population structure. Heron Island and Lord Howe Island populations, which independently colonised from the Australian mainland approximately within 4,000 and 100,000 years ago respectively (Clegg et al., 2002; Sendell-Price et al., 2020)⁠ and grouped with the ANZO genetic cluster, showed the shorter</w:t>
-      </w:r>
-      <w:r>
-        <w:rPr>
-          <w:rFonts w:eastAsia="Liberation Serif" w:cs="Liberation Serif" w:ascii="Liberation Serif" w:hAnsi="Liberation Serif"/>
-          <w:i/>
-          <w:iCs/>
-          <w:color w:val="000000"/>
-          <w:sz w:val="24"/>
-          <w:szCs w:val="24"/>
-        </w:rPr>
-        <w:t xml:space="preserve"> CREB1</w:t>
-      </w:r>
-      <w:r>
-        <w:rPr>
-          <w:rFonts w:eastAsia="Liberation Serif" w:cs="Liberation Serif" w:ascii="Liberation Serif" w:hAnsi="Liberation Serif"/>
-          <w:color w:val="000000"/>
-          <w:sz w:val="24"/>
-          <w:szCs w:val="24"/>
-        </w:rPr>
-        <w:t xml:space="preserve"> allele lengths typical of the evolutionarily old southern Melanesian populations. </w:t>
-      </w:r>
-      <w:commentRangeStart w:id="46"/>
-      <w:r>
-        <w:rPr>
-          <w:rFonts w:eastAsia="Liberation Serif" w:cs="Liberation Serif" w:ascii="Liberation Serif" w:hAnsi="Liberation Serif"/>
-          <w:color w:val="000000"/>
-          <w:sz w:val="24"/>
-          <w:szCs w:val="24"/>
-        </w:rPr>
-        <w:t xml:space="preserve">Variation in </w:t>
-      </w:r>
-      <w:r>
-        <w:rPr>
-          <w:rFonts w:eastAsia="Liberation Serif" w:cs="Liberation Serif" w:ascii="Liberation Serif" w:hAnsi="Liberation Serif"/>
-          <w:i/>
-          <w:iCs/>
-          <w:color w:val="000000"/>
-          <w:sz w:val="24"/>
-          <w:szCs w:val="24"/>
-        </w:rPr>
-        <w:t xml:space="preserve">CREB1 </w:t>
-      </w:r>
-      <w:r>
-        <w:rPr>
-          <w:rFonts w:eastAsia="Liberation Serif" w:cs="Liberation Serif" w:ascii="Liberation Serif" w:hAnsi="Liberation Serif"/>
-          <w:color w:val="000000"/>
-          <w:sz w:val="24"/>
-          <w:szCs w:val="24"/>
-        </w:rPr>
-        <w:t>was lower within southern Melanesia, though longer allele lengths were observed in individuals from the islands of Espiritu Santo, Efate and Mare.</w:t>
-      </w:r>
-      <w:r>
-        <w:rPr>
-          <w:rFonts w:eastAsia="Liberation Serif" w:cs="Liberation Serif" w:ascii="Liberation Serif" w:hAnsi="Liberation Serif"/>
-          <w:color w:val="000000"/>
-          <w:sz w:val="24"/>
-          <w:szCs w:val="24"/>
-        </w:rPr>
-      </w:r>
-      <w:commentRangeEnd w:id="46"/>
-      <w:r>
-        <w:commentReference w:id="46"/>
-      </w:r>
-      <w:r>
-        <w:rPr>
-          <w:rFonts w:eastAsia="Liberation Serif" w:cs="Liberation Serif" w:ascii="Liberation Serif" w:hAnsi="Liberation Serif"/>
-          <w:color w:val="000000"/>
-          <w:sz w:val="24"/>
-          <w:szCs w:val="24"/>
-        </w:rPr>
-        <w:t xml:space="preserve"> None of these populations are dispersive populations, which indicates that there is no consistent positive association between dispersal and allele length seen at this finer scale. </w:t>
-      </w:r>
-      <w:commentRangeStart w:id="47"/>
-      <w:r>
-        <w:rPr>
-          <w:rFonts w:eastAsia="Liberation Serif" w:cs="Liberation Serif" w:ascii="Liberation Serif" w:hAnsi="Liberation Serif"/>
-          <w:color w:val="000000"/>
-          <w:sz w:val="24"/>
-          <w:szCs w:val="24"/>
-        </w:rPr>
-        <w:t xml:space="preserve">Pentecost was the only SM population that showed moderate levels of outgoing gene flow, </w:t>
-      </w:r>
-      <w:commentRangeStart w:id="48"/>
-      <w:r>
-        <w:rPr>
-          <w:rFonts w:eastAsia="Liberation Serif" w:cs="Liberation Serif" w:ascii="Liberation Serif" w:hAnsi="Liberation Serif"/>
-          <w:color w:val="000000"/>
-          <w:sz w:val="24"/>
-          <w:szCs w:val="24"/>
-        </w:rPr>
-        <w:t xml:space="preserve">but </w:t>
-      </w:r>
-      <w:r>
-        <w:rPr>
-          <w:rFonts w:eastAsia="Liberation Serif" w:cs="Liberation Serif" w:ascii="Liberation Serif" w:hAnsi="Liberation Serif"/>
-          <w:i/>
-          <w:iCs/>
-          <w:color w:val="000000"/>
-          <w:sz w:val="24"/>
-          <w:szCs w:val="24"/>
-        </w:rPr>
-        <w:t xml:space="preserve">CREB1 </w:t>
-      </w:r>
-      <w:r>
-        <w:rPr>
-          <w:rFonts w:eastAsia="Liberation Serif" w:cs="Liberation Serif" w:ascii="Liberation Serif" w:hAnsi="Liberation Serif"/>
-          <w:color w:val="000000"/>
-          <w:sz w:val="24"/>
-          <w:szCs w:val="24"/>
-        </w:rPr>
-        <w:t>was not sequenced for individuals of this population</w:t>
-      </w:r>
-      <w:r>
-        <w:rPr>
-          <w:rFonts w:eastAsia="Liberation Serif" w:cs="Liberation Serif" w:ascii="Liberation Serif" w:hAnsi="Liberation Serif"/>
-          <w:color w:val="000000"/>
-          <w:sz w:val="24"/>
-          <w:szCs w:val="24"/>
-        </w:rPr>
-      </w:r>
-      <w:commentRangeEnd w:id="48"/>
-      <w:r>
-        <w:commentReference w:id="48"/>
-      </w:r>
-      <w:r>
-        <w:rPr>
-          <w:rFonts w:eastAsia="Liberation Serif" w:cs="Liberation Serif" w:ascii="Liberation Serif" w:hAnsi="Liberation Serif"/>
-          <w:color w:val="000000"/>
-          <w:sz w:val="24"/>
-          <w:szCs w:val="24"/>
-        </w:rPr>
         <w:t xml:space="preserve">.   </w:t>
       </w:r>
       <w:r>
@@ -6360,9 +6290,9 @@
           <w:szCs w:val="24"/>
         </w:rPr>
       </w:r>
-      <w:commentRangeEnd w:id="47"/>
-      <w:r>
-        <w:commentReference w:id="47"/>
+      <w:commentRangeEnd w:id="41"/>
+      <w:r>
+        <w:commentReference w:id="41"/>
       </w:r>
       <w:r>
         <w:rPr>
@@ -6418,7 +6348,7 @@
         </w:rPr>
         <w:t xml:space="preserve"> allele size reduction occurs because of a lack of island populations of intermediate ages. At best we can say that for silvereyes, it takes more than 63 to 95 generations (South Island New Zealand, 190 years since colonisation, generation time of 2 to 3 years) and less than one to two thousand generations (Heron Island, 3,000 to 4,000 years old) (Clegg et al., 2008)⁠. Given the rapid phenotypic evolution observed in multiple silvereye populations post-colonisation (Clegg et al. 2002, Sendell-Price et al. 2020) and modelling that shows that the large Heron Island form likely evolved in far less time (some hundreds of generations) than its maximum </w:t>
       </w:r>
-      <w:commentRangeStart w:id="49"/>
+      <w:commentRangeStart w:id="43"/>
       <w:r>
         <w:rPr>
           <w:rFonts w:eastAsia="Liberation Serif" w:cs="Liberation Serif" w:ascii="Liberation Serif" w:hAnsi="Liberation Serif"/>
@@ -6436,9 +6366,9 @@
           <w:szCs w:val="24"/>
         </w:rPr>
       </w:r>
-      <w:commentRangeEnd w:id="49"/>
-      <w:r>
-        <w:commentReference w:id="49"/>
+      <w:commentRangeEnd w:id="43"/>
+      <w:r>
+        <w:commentReference w:id="43"/>
       </w:r>
       <w:r>
         <w:rPr>
@@ -6466,8 +6396,8 @@
         </w:rPr>
         <w:t>[delete The potential for strong post-colonisation selection on phenotypic traits has been demonstrated in silvereyes</w:t>
       </w:r>
-      <w:commentRangeStart w:id="50"/>
-      <w:commentRangeStart w:id="51"/>
+      <w:commentRangeStart w:id="44"/>
+      <w:commentRangeStart w:id="45"/>
       <w:r>
         <w:rPr>
           <w:rFonts w:eastAsia="Liberation Serif" w:cs="Liberation Serif" w:ascii="Liberation Serif" w:hAnsi="Liberation Serif"/>
@@ -6485,21 +6415,21 @@
           <w:szCs w:val="24"/>
         </w:rPr>
       </w:r>
-      <w:commentRangeEnd w:id="50"/>
-      <w:r>
-        <w:commentReference w:id="50"/>
-      </w:r>
-      <w:r>
-        <w:rPr>
-          <w:rFonts w:eastAsia="Liberation Serif" w:cs="Liberation Serif" w:ascii="Liberation Serif" w:hAnsi="Liberation Serif"/>
-          <w:color w:val="000000"/>
-          <w:sz w:val="24"/>
-          <w:szCs w:val="24"/>
-        </w:rPr>
-      </w:r>
-      <w:commentRangeEnd w:id="51"/>
-      <w:r>
-        <w:commentReference w:id="51"/>
+      <w:commentRangeEnd w:id="44"/>
+      <w:r>
+        <w:commentReference w:id="44"/>
+      </w:r>
+      <w:r>
+        <w:rPr>
+          <w:rFonts w:eastAsia="Liberation Serif" w:cs="Liberation Serif" w:ascii="Liberation Serif" w:hAnsi="Liberation Serif"/>
+          <w:color w:val="000000"/>
+          <w:sz w:val="24"/>
+          <w:szCs w:val="24"/>
+        </w:rPr>
+      </w:r>
+      <w:commentRangeEnd w:id="45"/>
+      <w:r>
+        <w:commentReference w:id="45"/>
       </w:r>
       <w:r>
         <w:rPr>
@@ -6527,7 +6457,7 @@
         </w:rPr>
         <w:t xml:space="preserve">[this point moved to earlier where it’s relevance is more clear </w:t>
       </w:r>
-      <w:commentRangeStart w:id="52"/>
+      <w:commentRangeStart w:id="46"/>
       <w:r>
         <w:rPr>
           <w:rFonts w:ascii="Liberation Serif" w:hAnsi="Liberation Serif"/>
@@ -6565,9 +6495,9 @@
           <w:szCs w:val="24"/>
         </w:rPr>
       </w:r>
-      <w:commentRangeEnd w:id="52"/>
-      <w:r>
-        <w:commentReference w:id="52"/>
+      <w:commentRangeEnd w:id="46"/>
+      <w:r>
+        <w:commentReference w:id="46"/>
       </w:r>
       <w:r>
         <w:rPr>
@@ -6672,7 +6602,7 @@
         </w:rPr>
         <w:t xml:space="preserve"> plays a key role in regulating the circadian oscillator gene complex (Panda et al., 2002; Yu &amp; Hardin, 2006)⁠, and is associated with variation in the phenology of photoperiodic traits (e.g. migratory behaviour) (Table S1). Photoperiodic stimulation </w:t>
       </w:r>
-      <w:commentRangeStart w:id="53"/>
+      <w:commentRangeStart w:id="47"/>
       <w:r>
         <w:rPr>
           <w:rFonts w:eastAsia="Liberation Serif" w:cs="Liberation Serif" w:ascii="Liberation Serif" w:hAnsi="Liberation Serif"/>
@@ -6682,7 +6612,7 @@
         </w:rPr>
         <w:t xml:space="preserve">experiments on caged Tasmanian silvereyes resulted in migratory/dispersive restlessness being triggered in caged birds, </w:t>
       </w:r>
-      <w:commentRangeStart w:id="54"/>
+      <w:commentRangeStart w:id="48"/>
       <w:r>
         <w:rPr>
           <w:rFonts w:eastAsia="Liberation Serif" w:cs="Liberation Serif" w:ascii="Liberation Serif" w:hAnsi="Liberation Serif"/>
@@ -6700,9 +6630,9 @@
           <w:szCs w:val="24"/>
         </w:rPr>
       </w:r>
-      <w:commentRangeEnd w:id="54"/>
-      <w:r>
-        <w:commentReference w:id="54"/>
+      <w:commentRangeEnd w:id="48"/>
+      <w:r>
+        <w:commentReference w:id="48"/>
       </w:r>
       <w:r>
         <w:rPr>
@@ -6713,7 +6643,7 @@
         </w:rPr>
         <w:t xml:space="preserve"> (Chan, 1994). Thus, photoperiod changes could be the dispersal trigger with the onset of shorter autumnal days. The Tasmanian population is one of the few silvereye </w:t>
       </w:r>
-      <w:commentRangeStart w:id="55"/>
+      <w:commentRangeStart w:id="49"/>
       <w:r>
         <w:rPr>
           <w:rFonts w:eastAsia="Liberation Serif" w:cs="Liberation Serif" w:ascii="Liberation Serif" w:hAnsi="Liberation Serif"/>
@@ -6731,9 +6661,9 @@
           <w:szCs w:val="24"/>
         </w:rPr>
       </w:r>
-      <w:commentRangeEnd w:id="55"/>
-      <w:r>
-        <w:commentReference w:id="55"/>
+      <w:commentRangeEnd w:id="49"/>
+      <w:r>
+        <w:commentReference w:id="49"/>
       </w:r>
       <w:r>
         <w:rPr>
@@ -6752,9 +6682,9 @@
           <w:szCs w:val="24"/>
         </w:rPr>
       </w:r>
-      <w:commentRangeEnd w:id="53"/>
-      <w:r>
-        <w:commentReference w:id="53"/>
+      <w:commentRangeEnd w:id="47"/>
+      <w:r>
+        <w:commentReference w:id="47"/>
       </w:r>
       <w:r>
         <w:rPr>
@@ -6822,7 +6752,7 @@
         </w:rPr>
         <w:t xml:space="preserve"> with migratory </w:t>
       </w:r>
-      <w:commentRangeStart w:id="56"/>
+      <w:commentRangeStart w:id="50"/>
       <w:r>
         <w:rPr>
           <w:rFonts w:eastAsia="Liberation Serif" w:cs="Liberation Serif" w:ascii="Liberation Serif" w:hAnsi="Liberation Serif"/>
@@ -6840,9 +6770,9 @@
           <w:szCs w:val="24"/>
         </w:rPr>
       </w:r>
-      <w:commentRangeEnd w:id="56"/>
-      <w:r>
-        <w:commentReference w:id="56"/>
+      <w:commentRangeEnd w:id="50"/>
+      <w:r>
+        <w:commentReference w:id="50"/>
       </w:r>
       <w:r>
         <w:rPr>
@@ -6873,7 +6803,7 @@
         <w:jc w:val="both"/>
         <w:rPr/>
       </w:pPr>
-      <w:commentRangeStart w:id="57"/>
+      <w:commentRangeStart w:id="51"/>
       <w:r>
         <w:rPr>
           <w:rFonts w:ascii="Liberation Serif" w:hAnsi="Liberation Serif"/>
@@ -6883,9 +6813,9 @@
         </w:rPr>
         <w:t>Additional  findings in candidate genes</w:t>
       </w:r>
-      <w:commentRangeEnd w:id="57"/>
-      <w:r>
-        <w:commentReference w:id="57"/>
+      <w:commentRangeEnd w:id="51"/>
+      <w:r>
+        <w:commentReference w:id="51"/>
       </w:r>
       <w:r>
         <w:rPr>
@@ -6972,7 +6902,7 @@
         </w:rPr>
         <w:t xml:space="preserve"> variation and personality in the great tit focused on associations between exploratory behaviour and variation at ‘SNP830’, revealing large effects in certain populations but not in others (Fidler et al., 2007; Korsten et al., 2013; Riyahi et al., 2017)⁠, however SNP830 was not variable in our dataset. </w:t>
       </w:r>
-      <w:commentRangeStart w:id="58"/>
+      <w:commentRangeStart w:id="52"/>
       <w:r>
         <w:rPr>
           <w:rFonts w:eastAsia="Liberation Serif" w:cs="Liberation Serif" w:ascii="Liberation Serif" w:hAnsi="Liberation Serif"/>
@@ -7010,9 +6940,9 @@
           <w:szCs w:val="24"/>
         </w:rPr>
       </w:r>
-      <w:commentRangeEnd w:id="58"/>
-      <w:r>
-        <w:commentReference w:id="58"/>
+      <w:commentRangeEnd w:id="52"/>
+      <w:r>
+        <w:commentReference w:id="52"/>
       </w:r>
       <w:r>
         <w:rPr>
@@ -7289,7 +7219,7 @@
         <w:jc w:val="both"/>
         <w:rPr/>
       </w:pPr>
-      <w:commentRangeStart w:id="59"/>
+      <w:commentRangeStart w:id="53"/>
       <w:r>
         <w:rPr>
           <w:rFonts w:eastAsia="Liberation Serif" w:cs="Liberation Serif" w:ascii="Liberation Serif" w:hAnsi="Liberation Serif"/>
@@ -7301,9 +7231,9 @@
         </w:rPr>
         <w:t>Insights into silvereye population genetic structure and subspecies designation</w:t>
       </w:r>
-      <w:commentRangeEnd w:id="59"/>
-      <w:r>
-        <w:commentReference w:id="59"/>
+      <w:commentRangeEnd w:id="53"/>
+      <w:r>
+        <w:commentReference w:id="53"/>
       </w:r>
       <w:r>
         <w:rPr>
@@ -7372,7 +7302,7 @@
         </w:rPr>
         <w:t>) (Table S2), we described the regional population structure separating southern Melanesian populations from Australia. The population structure within each of these groups is consistent with the known historical colonisation dates and inferred evolutionary histories. Within the ANZO cluster, low levels of genetic divergence can be observed between the source populations of mainland Australia and Tasmania, and all recently colonised populations. Heron Island and Lord Howe Island were established during independent older colonisation events (REF – Black?) and display higher levels of genetic differentiation. These results cement the distinctiveness of Capricorn silvereyes (Heron Island), also observed from RAD-seq analysis (</w:t>
       </w:r>
-      <w:commentRangeStart w:id="60"/>
+      <w:commentRangeStart w:id="54"/>
       <w:r>
         <w:rPr>
           <w:rFonts w:eastAsia="Liberation Serif" w:cs="Liberation Serif" w:ascii="Liberation Serif" w:hAnsi="Liberation Serif"/>
@@ -7390,9 +7320,9 @@
           <w:szCs w:val="24"/>
         </w:rPr>
       </w:r>
-      <w:commentRangeEnd w:id="60"/>
-      <w:r>
-        <w:commentReference w:id="60"/>
+      <w:commentRangeEnd w:id="54"/>
+      <w:r>
+        <w:commentReference w:id="54"/>
       </w:r>
       <w:r>
         <w:rPr>
@@ -7403,7 +7333,7 @@
         </w:rPr>
         <w:t>), despite the subspecies being geographically close to the mainland (~80km), and experiencing regularly arrival of mainland vagrant individuals (</w:t>
       </w:r>
-      <w:commentRangeStart w:id="61"/>
+      <w:commentRangeStart w:id="55"/>
       <w:r>
         <w:rPr>
           <w:rFonts w:eastAsia="Liberation Serif" w:cs="Liberation Serif" w:ascii="Liberation Serif" w:hAnsi="Liberation Serif"/>
@@ -7421,9 +7351,9 @@
           <w:szCs w:val="24"/>
         </w:rPr>
       </w:r>
-      <w:commentRangeEnd w:id="61"/>
-      <w:r>
-        <w:commentReference w:id="61"/>
+      <w:commentRangeEnd w:id="55"/>
+      <w:r>
+        <w:commentReference w:id="55"/>
       </w:r>
       <w:r>
         <w:rPr>
@@ -7451,7 +7381,7 @@
         </w:rPr>
         <w:t xml:space="preserve">Within southern Melanesia, the population structure in Vanuatu was generally consistent with the study of Clegg and Phillimore (2010) that used a set of 11 </w:t>
       </w:r>
-      <w:commentRangeStart w:id="62"/>
+      <w:commentRangeStart w:id="56"/>
       <w:r>
         <w:rPr>
           <w:rFonts w:eastAsia="Liberation Serif" w:cs="Liberation Serif" w:ascii="Liberation Serif" w:hAnsi="Liberation Serif"/>
@@ -7469,9 +7399,9 @@
           <w:szCs w:val="24"/>
         </w:rPr>
       </w:r>
-      <w:commentRangeEnd w:id="62"/>
-      <w:r>
-        <w:commentReference w:id="62"/>
+      <w:commentRangeEnd w:id="56"/>
+      <w:r>
+        <w:commentReference w:id="56"/>
       </w:r>
       <w:r>
         <w:rPr>
@@ -7482,7 +7412,7 @@
         </w:rPr>
         <w:t xml:space="preserve">, showing the high divergence of peripheral populations. The inclusion of New Caledonian populations highlighted the connections between the two archipelagos, with southern Vanuatu islands, like Efate and Tanna, having a </w:t>
       </w:r>
-      <w:commentRangeStart w:id="63"/>
+      <w:commentRangeStart w:id="57"/>
       <w:r>
         <w:rPr>
           <w:rFonts w:eastAsia="Liberation Serif" w:cs="Liberation Serif" w:ascii="Liberation Serif" w:hAnsi="Liberation Serif"/>
@@ -7500,9 +7430,9 @@
           <w:szCs w:val="24"/>
         </w:rPr>
       </w:r>
-      <w:commentRangeEnd w:id="63"/>
-      <w:r>
-        <w:commentReference w:id="63"/>
+      <w:commentRangeEnd w:id="57"/>
+      <w:r>
+        <w:commentReference w:id="57"/>
       </w:r>
       <w:r>
         <w:rPr>
@@ -7581,7 +7511,7 @@
         </w:rPr>
         <w:t>Z. lateralis (</w:t>
       </w:r>
-      <w:commentRangeStart w:id="64"/>
+      <w:commentRangeStart w:id="58"/>
       <w:r>
         <w:rPr>
           <w:rFonts w:eastAsia="Liberation Serif" w:cs="Liberation Serif" w:ascii="Liberation Serif" w:hAnsi="Liberation Serif"/>
@@ -7603,9 +7533,9 @@
           <w:szCs w:val="24"/>
         </w:rPr>
       </w:r>
-      <w:commentRangeEnd w:id="64"/>
-      <w:r>
-        <w:commentReference w:id="64"/>
+      <w:commentRangeEnd w:id="58"/>
+      <w:r>
+        <w:commentReference w:id="58"/>
       </w:r>
       <w:r>
         <w:rPr>
@@ -7686,8 +7616,8 @@
         </w:rPr>
         <w:t xml:space="preserve">, the subspecies of the northern and central islands (Espiritu Santo, Pentecost and Gaua). </w:t>
       </w:r>
-      <w:commentRangeStart w:id="65"/>
-      <w:commentRangeStart w:id="66"/>
+      <w:commentRangeStart w:id="59"/>
+      <w:commentRangeStart w:id="60"/>
       <w:r>
         <w:rPr>
           <w:rFonts w:eastAsia="Liberation Serif" w:cs="Liberation Serif" w:ascii="Liberation Serif" w:hAnsi="Liberation Serif"/>
@@ -7705,21 +7635,21 @@
           <w:szCs w:val="24"/>
         </w:rPr>
       </w:r>
-      <w:commentRangeEnd w:id="66"/>
-      <w:r>
-        <w:commentReference w:id="66"/>
-      </w:r>
-      <w:r>
-        <w:rPr>
-          <w:rFonts w:eastAsia="Liberation Serif" w:cs="Liberation Serif" w:ascii="Liberation Serif" w:hAnsi="Liberation Serif"/>
-          <w:color w:val="000000"/>
-          <w:sz w:val="24"/>
-          <w:szCs w:val="24"/>
-        </w:rPr>
-      </w:r>
-      <w:commentRangeEnd w:id="65"/>
-      <w:r>
-        <w:commentReference w:id="65"/>
+      <w:commentRangeEnd w:id="60"/>
+      <w:r>
+        <w:commentReference w:id="60"/>
+      </w:r>
+      <w:r>
+        <w:rPr>
+          <w:rFonts w:eastAsia="Liberation Serif" w:cs="Liberation Serif" w:ascii="Liberation Serif" w:hAnsi="Liberation Serif"/>
+          <w:color w:val="000000"/>
+          <w:sz w:val="24"/>
+          <w:szCs w:val="24"/>
+        </w:rPr>
+      </w:r>
+      <w:commentRangeEnd w:id="59"/>
+      <w:r>
+        <w:commentReference w:id="59"/>
       </w:r>
       <w:r>
         <w:rPr>
@@ -7772,7 +7702,7 @@
         </w:rPr>
         <w:t xml:space="preserve">A candidate gene approach to understanding the paradox of the great speciators obviously relies on knowledge of those genes in multiple systems. A different approach is provided by GWAS….This requires the phenotype, in this case dispersal propensity, to be characterised at the individual level. We were unable to do that here except for the case of a number of putative Tasmanian migrants. Add Toews et al paper info but with more detail (if it is GWAS). [delete  </w:t>
       </w:r>
-      <w:commentRangeStart w:id="67"/>
+      <w:commentRangeStart w:id="61"/>
       <w:r>
         <w:rPr>
           <w:rFonts w:eastAsia="Liberation Serif" w:cs="Liberation Serif" w:ascii="Liberation Serif" w:hAnsi="Liberation Serif"/>
@@ -7790,9 +7720,9 @@
           <w:szCs w:val="24"/>
         </w:rPr>
       </w:r>
-      <w:commentRangeEnd w:id="67"/>
-      <w:r>
-        <w:commentReference w:id="67"/>
+      <w:commentRangeEnd w:id="61"/>
+      <w:r>
+        <w:commentReference w:id="61"/>
       </w:r>
       <w:r>
         <w:rPr>
@@ -7803,7 +7733,7 @@
         </w:rPr>
         <w:t xml:space="preserve">This approach has led to the identification of genes involved in the </w:t>
       </w:r>
-      <w:commentRangeStart w:id="68"/>
+      <w:commentRangeStart w:id="62"/>
       <w:r>
         <w:rPr>
           <w:rFonts w:eastAsia="Liberation Serif" w:cs="Liberation Serif" w:ascii="Liberation Serif" w:hAnsi="Liberation Serif"/>
@@ -7821,9 +7751,9 @@
           <w:szCs w:val="24"/>
         </w:rPr>
       </w:r>
-      <w:commentRangeEnd w:id="68"/>
-      <w:r>
-        <w:commentReference w:id="68"/>
+      <w:commentRangeEnd w:id="62"/>
+      <w:r>
+        <w:commentReference w:id="62"/>
       </w:r>
       <w:r>
         <w:rPr>
@@ -7834,7 +7764,7 @@
         </w:rPr>
         <w:t>(Toews et al., 2019) and may help to provide a mechanistic understanding of the “paradox of the great speciators”.delete] Additionally, r</w:t>
       </w:r>
-      <w:commentRangeStart w:id="69"/>
+      <w:commentRangeStart w:id="63"/>
       <w:r>
         <w:rPr>
           <w:rFonts w:eastAsia="Liberation Serif" w:cs="Liberation Serif" w:ascii="Liberation Serif" w:hAnsi="Liberation Serif"/>
@@ -7852,9 +7782,9 @@
           <w:szCs w:val="24"/>
         </w:rPr>
       </w:r>
-      <w:commentRangeEnd w:id="69"/>
-      <w:r>
-        <w:commentReference w:id="69"/>
+      <w:commentRangeEnd w:id="63"/>
+      <w:r>
+        <w:commentReference w:id="63"/>
       </w:r>
       <w:r>
         <w:rPr>
@@ -7902,7 +7832,7 @@
         </w:rPr>
         <w:t xml:space="preserve"> profiles to non-dispersive ones, a more thorough sampling is necessary to explore whether standing genetic variation within a population can provide the raw material for natural selection to act upon shifting a population to complete sedentariness. </w:t>
       </w:r>
-      <w:commentRangeStart w:id="70"/>
+      <w:commentRangeStart w:id="64"/>
       <w:r>
         <w:rPr>
           <w:rFonts w:eastAsia="Liberation Serif" w:cs="Liberation Serif" w:ascii="Liberation Serif" w:hAnsi="Liberation Serif"/>
@@ -7920,9 +7850,9 @@
           <w:szCs w:val="24"/>
         </w:rPr>
       </w:r>
-      <w:commentRangeEnd w:id="70"/>
-      <w:r>
-        <w:commentReference w:id="70"/>
+      <w:commentRangeEnd w:id="64"/>
+      <w:r>
+        <w:commentReference w:id="64"/>
       </w:r>
       <w:r>
         <w:rPr>
@@ -8017,7 +7947,7 @@
         </w:rPr>
         <w:t xml:space="preserve"> which showed longer average allele lengths for mainland Australia, Tasmania and recently colonised islands, versus shorter average allele lengths in all island populations over 4000 years old. This pattern did not align with the population groupings of ANZO and Southern Melanesia. [delete the </w:t>
       </w:r>
-      <w:commentRangeStart w:id="71"/>
+      <w:commentRangeStart w:id="65"/>
       <w:r>
         <w:rPr>
           <w:rFonts w:eastAsia="Liberation Serif" w:cs="Liberation Serif" w:ascii="Liberation Serif" w:hAnsi="Liberation Serif"/>
@@ -8035,9 +7965,9 @@
           <w:szCs w:val="24"/>
         </w:rPr>
       </w:r>
-      <w:commentRangeEnd w:id="71"/>
-      <w:r>
-        <w:commentReference w:id="71"/>
+      <w:commentRangeEnd w:id="65"/>
+      <w:r>
+        <w:commentReference w:id="65"/>
       </w:r>
       <w:r>
         <w:rPr>
@@ -8068,7 +7998,7 @@
         </w:rPr>
         <w:t xml:space="preserve"> alleles, but length decreases with time and limited gene flow, suggesting that selection could be acting against dispersal ability following island colonisation. </w:t>
       </w:r>
-      <w:commentRangeStart w:id="72"/>
+      <w:commentRangeStart w:id="66"/>
       <w:r>
         <w:rPr>
           <w:rFonts w:eastAsia="Liberation Serif" w:cs="Liberation Serif" w:ascii="Liberation Serif" w:hAnsi="Liberation Serif"/>
@@ -8106,9 +8036,9 @@
           <w:szCs w:val="24"/>
         </w:rPr>
       </w:r>
-      <w:commentRangeEnd w:id="72"/>
-      <w:r>
-        <w:commentReference w:id="72"/>
+      <w:commentRangeEnd w:id="66"/>
+      <w:r>
+        <w:commentReference w:id="66"/>
       </w:r>
       <w:r>
         <w:rPr>
@@ -8119,7 +8049,7 @@
         </w:rPr>
         <w:t xml:space="preserve"> </w:t>
       </w:r>
-      <w:commentRangeStart w:id="73"/>
+      <w:commentRangeStart w:id="67"/>
       <w:r>
         <w:rPr>
           <w:rFonts w:eastAsia="Liberation Serif" w:cs="Liberation Serif" w:ascii="Liberation Serif" w:hAnsi="Liberation Serif"/>
@@ -8149,9 +8079,9 @@
         </w:rPr>
         <w:t xml:space="preserve"> lengths than non-partial migrant individuals. </w:t>
       </w:r>
-      <w:commentRangeEnd w:id="73"/>
-      <w:r>
-        <w:commentReference w:id="73"/>
+      <w:commentRangeEnd w:id="67"/>
+      <w:r>
+        <w:commentReference w:id="67"/>
       </w:r>
       <w:r>
         <w:rPr>
@@ -8251,7 +8181,7 @@
         </w:rPr>
         <w:t xml:space="preserve">Figure 1. Location of silvereye populations sampled for candidate gene variation. (A) Australian, New Zealand and outlying island (ANZO) cluster, showing location of inset (B) New Caledonia and Vanuatu (Southern Melanesia – SM) populations. [deleteIn blue, populations that belong to the </w:t>
       </w:r>
-      <w:commentRangeStart w:id="74"/>
+      <w:commentRangeStart w:id="68"/>
       <w:r>
         <w:rPr>
           <w:rFonts w:eastAsia="Liberation Serif" w:cs="Liberation Serif" w:ascii="Liberation Serif" w:hAnsi="Liberation Serif"/>
@@ -8269,9 +8199,9 @@
           <w:szCs w:val="24"/>
         </w:rPr>
       </w:r>
-      <w:commentRangeEnd w:id="74"/>
-      <w:r>
-        <w:commentReference w:id="74"/>
+      <w:commentRangeEnd w:id="68"/>
+      <w:r>
+        <w:commentReference w:id="68"/>
       </w:r>
       <w:r>
         <w:rPr>
@@ -8290,7 +8220,7 @@
         <w:jc w:val="both"/>
         <w:rPr/>
       </w:pPr>
-      <w:commentRangeStart w:id="75"/>
+      <w:commentRangeStart w:id="69"/>
       <w:r>
         <w:rPr>
           <w:rFonts w:eastAsia="Liberation Serif" w:cs="Liberation Serif" w:ascii="Liberation Serif" w:hAnsi="Liberation Serif"/>
@@ -8308,9 +8238,9 @@
           <w:szCs w:val="24"/>
         </w:rPr>
       </w:r>
-      <w:commentRangeEnd w:id="75"/>
-      <w:r>
-        <w:commentReference w:id="75"/>
+      <w:commentRangeEnd w:id="69"/>
+      <w:r>
+        <w:commentReference w:id="69"/>
       </w:r>
       <w:r>
         <w:rPr>
@@ -8321,7 +8251,7 @@
         </w:rPr>
         <w:t xml:space="preserve">2.  </w:t>
       </w:r>
-      <w:commentRangeStart w:id="76"/>
+      <w:commentRangeStart w:id="70"/>
       <w:r>
         <w:rPr>
           <w:rFonts w:eastAsia="Liberation Serif" w:cs="Liberation Serif" w:ascii="Liberation Serif" w:hAnsi="Liberation Serif"/>
@@ -8339,9 +8269,9 @@
           <w:szCs w:val="24"/>
         </w:rPr>
       </w:r>
-      <w:commentRangeEnd w:id="76"/>
-      <w:r>
-        <w:commentReference w:id="76"/>
+      <w:commentRangeEnd w:id="70"/>
+      <w:r>
+        <w:commentReference w:id="70"/>
       </w:r>
       <w:r>
         <w:rPr>
@@ -8419,7 +8349,7 @@
         <w:jc w:val="both"/>
         <w:rPr/>
       </w:pPr>
-      <w:commentRangeStart w:id="77"/>
+      <w:commentRangeStart w:id="71"/>
       <w:r>
         <w:rPr>
           <w:rFonts w:eastAsia="Liberation Serif" w:cs="Liberation Serif" w:ascii="Liberation Serif" w:hAnsi="Liberation Serif"/>
@@ -8437,9 +8367,9 @@
           <w:szCs w:val="24"/>
         </w:rPr>
       </w:r>
-      <w:commentRangeEnd w:id="77"/>
-      <w:r>
-        <w:commentReference w:id="77"/>
+      <w:commentRangeEnd w:id="71"/>
+      <w:r>
+        <w:commentReference w:id="71"/>
       </w:r>
       <w:r>
         <w:rPr>
@@ -8450,7 +8380,7 @@
         </w:rPr>
         <w:t xml:space="preserve">. Mean allele lengths </w:t>
       </w:r>
-      <w:commentRangeStart w:id="78"/>
+      <w:commentRangeStart w:id="72"/>
       <w:r>
         <w:rPr>
           <w:rFonts w:eastAsia="Liberation Serif" w:cs="Liberation Serif" w:ascii="Liberation Serif" w:hAnsi="Liberation Serif"/>
@@ -8468,9 +8398,9 @@
           <w:szCs w:val="24"/>
         </w:rPr>
       </w:r>
-      <w:commentRangeEnd w:id="78"/>
-      <w:r>
-        <w:commentReference w:id="78"/>
+      <w:commentRangeEnd w:id="72"/>
+      <w:r>
+        <w:commentReference w:id="72"/>
       </w:r>
       <w:r>
         <w:rPr>
@@ -8481,7 +8411,7 @@
         </w:rPr>
         <w:t xml:space="preserve">) for the four microsatellite candidate genes. </w:t>
       </w:r>
-      <w:commentRangeStart w:id="79"/>
+      <w:commentRangeStart w:id="73"/>
       <w:r>
         <w:rPr>
           <w:rFonts w:eastAsia="Liberation Serif" w:cs="Liberation Serif" w:ascii="Liberation Serif" w:hAnsi="Liberation Serif"/>
@@ -8503,9 +8433,9 @@
           <w:szCs w:val="24"/>
         </w:rPr>
       </w:r>
-      <w:commentRangeEnd w:id="79"/>
-      <w:r>
-        <w:commentReference w:id="79"/>
+      <w:commentRangeEnd w:id="73"/>
+      <w:r>
+        <w:commentReference w:id="73"/>
       </w:r>
       <w:r>
         <w:rPr>
@@ -8567,7 +8497,7 @@
         </w:rPr>
         <w:t xml:space="preserve">shows little variation, with only Efate, Tanna and Gaua showing longer average lengths while Lord Howe Island shows the converse pattern. Blue and grey dots correspond to two population genetic clusters identified from admixture </w:t>
       </w:r>
-      <w:commentRangeStart w:id="80"/>
+      <w:commentRangeStart w:id="74"/>
       <w:r>
         <w:rPr>
           <w:rFonts w:eastAsia="Liberation Serif" w:cs="Liberation Serif" w:ascii="Liberation Serif" w:hAnsi="Liberation Serif"/>
@@ -8585,9 +8515,9 @@
           <w:szCs w:val="24"/>
         </w:rPr>
       </w:r>
-      <w:commentRangeEnd w:id="80"/>
-      <w:r>
-        <w:commentReference w:id="80"/>
+      <w:commentRangeEnd w:id="74"/>
+      <w:r>
+        <w:commentReference w:id="74"/>
       </w:r>
       <w:r>
         <w:rPr>
@@ -8615,7 +8545,7 @@
         </w:rPr>
         <w:t xml:space="preserve">Figure 4. </w:t>
       </w:r>
-      <w:commentRangeStart w:id="81"/>
+      <w:commentRangeStart w:id="75"/>
       <w:r>
         <w:rPr>
           <w:rFonts w:eastAsia="Liberation Serif" w:cs="Liberation Serif" w:ascii="Liberation Serif" w:hAnsi="Liberation Serif"/>
@@ -8653,9 +8583,9 @@
           <w:szCs w:val="24"/>
         </w:rPr>
       </w:r>
-      <w:commentRangeEnd w:id="81"/>
-      <w:r>
-        <w:commentReference w:id="81"/>
+      <w:commentRangeEnd w:id="75"/>
+      <w:r>
+        <w:commentReference w:id="75"/>
       </w:r>
       <w:r>
         <w:rPr>
@@ -8666,7 +8596,7 @@
         </w:rPr>
         <w:t xml:space="preserve">ength for Australia, Tasmania and putative migrants (Tasmanian silvereyes caught in winter on the Australian mainland). </w:t>
       </w:r>
-      <w:commentRangeStart w:id="82"/>
+      <w:commentRangeStart w:id="76"/>
       <w:r>
         <w:rPr>
           <w:rFonts w:eastAsia="Liberation Serif" w:cs="Liberation Serif" w:ascii="Liberation Serif" w:hAnsi="Liberation Serif"/>
@@ -8684,9 +8614,9 @@
           <w:szCs w:val="24"/>
         </w:rPr>
       </w:r>
-      <w:commentRangeEnd w:id="82"/>
-      <w:r>
-        <w:commentReference w:id="82"/>
+      <w:commentRangeEnd w:id="76"/>
+      <w:r>
+        <w:commentReference w:id="76"/>
       </w:r>
       <w:r>
         <w:rPr>
@@ -8714,7 +8644,7 @@
         </w:rPr>
         <w:t>Figure 5. Broken-stick regression model for CREB1 allele length variation. ANZO population data points (blue squares) and SM population data points (</w:t>
       </w:r>
-      <w:commentRangeStart w:id="83"/>
+      <w:commentRangeStart w:id="77"/>
       <w:r>
         <w:rPr>
           <w:rFonts w:eastAsia="Liberation Serif" w:cs="Liberation Serif" w:ascii="Liberation Serif" w:hAnsi="Liberation Serif"/>
@@ -8732,9 +8662,9 @@
           <w:szCs w:val="24"/>
         </w:rPr>
       </w:r>
-      <w:commentRangeEnd w:id="83"/>
-      <w:r>
-        <w:commentReference w:id="83"/>
+      <w:commentRangeEnd w:id="77"/>
+      <w:r>
+        <w:commentReference w:id="77"/>
       </w:r>
       <w:r>
         <w:rPr>
@@ -8745,7 +8675,7 @@
         </w:rPr>
         <w:t>); 100 posterior draws (grey lines); change point posterior distributions (</w:t>
       </w:r>
-      <w:commentRangeStart w:id="84"/>
+      <w:commentRangeStart w:id="78"/>
       <w:r>
         <w:rPr>
           <w:rFonts w:eastAsia="Liberation Serif" w:cs="Liberation Serif" w:ascii="Liberation Serif" w:hAnsi="Liberation Serif"/>
@@ -8763,9 +8693,9 @@
           <w:szCs w:val="24"/>
         </w:rPr>
       </w:r>
-      <w:commentRangeEnd w:id="84"/>
-      <w:r>
-        <w:commentReference w:id="84"/>
+      <w:commentRangeEnd w:id="78"/>
+      <w:r>
+        <w:commentReference w:id="78"/>
       </w:r>
       <w:r>
         <w:rPr>
@@ -8845,7 +8775,7 @@
         <w:jc w:val="both"/>
         <w:rPr/>
       </w:pPr>
-      <w:commentRangeStart w:id="85"/>
+      <w:commentRangeStart w:id="79"/>
       <w:r>
         <w:rPr>
           <w:rFonts w:eastAsia="Liberation Serif" w:cs="Liberation Serif" w:ascii="Liberation Serif" w:hAnsi="Liberation Serif"/>
@@ -8866,9 +8796,9 @@
         </w:rPr>
         <w:t xml:space="preserve"> </w:t>
       </w:r>
-      <w:commentRangeEnd w:id="85"/>
-      <w:r>
-        <w:commentReference w:id="85"/>
+      <w:commentRangeEnd w:id="79"/>
+      <w:r>
+        <w:commentReference w:id="79"/>
       </w:r>
       <w:r>
         <w:rPr>
@@ -13014,7 +12944,7 @@
       </w:r>
     </w:p>
   </w:comment>
-  <w:comment w:id="5" w:author="Sonya Clegg" w:date="2021-11-08T12:40:00Z" w:initials="SMC">
+  <w:comment w:id="5" w:author="Ashley Sendell-Price" w:date="2021-09-05T15:21:00Z" w:initials="AS">
     <w:p>
       <w:r>
         <w:rPr>
@@ -13023,11 +12953,11 @@
           <w:szCs w:val="24"/>
           <w:lang w:val="en-US" w:eastAsia="en-US" w:bidi="en-US"/>
         </w:rPr>
-        <w:t>I’ve switched to k italicised as you wrote in the methods – you had used K here. Check for consistency</w:t>
+        <w:t>Split into figure 2A and figure 2B</w:t>
       </w:r>
     </w:p>
   </w:comment>
-  <w:comment w:id="6" w:author="Ashley Sendell-Price" w:date="2021-09-05T15:21:00Z" w:initials="AS">
+  <w:comment w:id="6" w:author="Bruce Robertson" w:date="2021-10-14T16:18:00Z" w:initials="BR">
     <w:p>
       <w:r>
         <w:rPr>
@@ -13036,11 +12966,32 @@
           <w:szCs w:val="24"/>
           <w:lang w:val="en-US" w:eastAsia="en-US" w:bidi="en-US"/>
         </w:rPr>
-        <w:t>Split into figure 2A and figure 2B</w:t>
+        <w:t>This is against the prevailing winds…?  Should this be 0.09 as in table S6 (0.0889)?</w:t>
+      </w:r>
+    </w:p>
+    <w:p>
+      <w:r>
+        <w:rPr>
+          <w:rFonts w:ascii="Liberation Serif" w:hAnsi="Liberation Serif" w:eastAsia="DejaVu Sans" w:cs="DejaVu Sans"/>
+          <w:sz w:val="24"/>
+          <w:szCs w:val="24"/>
+          <w:lang w:val="en-US" w:eastAsia="en-US" w:bidi="en-US"/>
+        </w:rPr>
+      </w:r>
+    </w:p>
+    <w:p>
+      <w:r>
+        <w:rPr>
+          <w:rFonts w:ascii="Liberation Serif" w:hAnsi="Liberation Serif" w:eastAsia="DejaVu Sans" w:cs="DejaVu Sans"/>
+          <w:sz w:val="24"/>
+          <w:szCs w:val="24"/>
+          <w:lang w:val="en-US" w:eastAsia="en-US" w:bidi="en-US"/>
+        </w:rPr>
+        <w:t>Some of the other values do not match the values in Table S6</w:t>
       </w:r>
     </w:p>
   </w:comment>
-  <w:comment w:id="7" w:author="Sonya Clegg" w:date="2021-11-08T12:59:00Z" w:initials="SMC">
+  <w:comment w:id="7" w:author="Sonya Clegg" w:date="2021-11-08T13:01:00Z" w:initials="SMC">
     <w:p>
       <w:r>
         <w:rPr>
@@ -13049,11 +13000,11 @@
           <w:szCs w:val="24"/>
           <w:lang w:val="en-US" w:eastAsia="en-US" w:bidi="en-US"/>
         </w:rPr>
-        <w:t>Suggest removing this – see email</w:t>
+        <w:t>There’s too much text in here and if the figures are in a table then no need to repeat them here.</w:t>
       </w:r>
     </w:p>
   </w:comment>
-  <w:comment w:id="8" w:author="Sonya Clegg" w:date="2021-11-08T12:44:00Z" w:initials="SMC">
+  <w:comment w:id="8" w:author="Sonya Clegg" w:date="2021-11-08T13:13:00Z" w:initials="SMC">
     <w:p>
       <w:r>
         <w:rPr>
@@ -13062,11 +13013,11 @@
           <w:szCs w:val="24"/>
           <w:lang w:val="en-US" w:eastAsia="en-US" w:bidi="en-US"/>
         </w:rPr>
-        <w:t>Not Efate – I interpret mixed membership as meaning some individuals are assigned to Vanuatu and some to New Cal. But they would all be Vanuatu</w:t>
+        <w:t>There is no statistic here that shows a significant deficit of heterozygoes</w:t>
       </w:r>
     </w:p>
   </w:comment>
-  <w:comment w:id="9" w:author="Sonya Clegg" w:date="2021-11-08T12:51:00Z" w:initials="SMC">
+  <w:comment w:id="9" w:author="Sonya Clegg" w:date="2021-11-08T12:08:00Z" w:initials="SMC">
     <w:p>
       <w:r>
         <w:rPr>
@@ -13075,11 +13026,11 @@
           <w:szCs w:val="24"/>
           <w:lang w:val="en-US" w:eastAsia="en-US" w:bidi="en-US"/>
         </w:rPr>
-        <w:t xml:space="preserve">The “results” are different </w:t>
+        <w:t xml:space="preserve">How did you calculate these? I cannot find in the methods. I ask before the values for Ar look strange if you used a rarefaction method – see my note in the accompanying email. </w:t>
       </w:r>
     </w:p>
   </w:comment>
-  <w:comment w:id="10" w:author="Sonya Clegg" w:date="2021-11-08T12:59:00Z" w:initials="SMC">
+  <w:comment w:id="10" w:author="Sonya Clegg" w:date="2021-11-08T13:14:00Z" w:initials="SMC">
     <w:p>
       <w:r>
         <w:rPr>
@@ -13088,7 +13039,7 @@
           <w:szCs w:val="24"/>
           <w:lang w:val="en-US" w:eastAsia="en-US" w:bidi="en-US"/>
         </w:rPr>
-        <w:t xml:space="preserve">Presumably there are differences in the actual numbers. </w:t>
+        <w:t>Don’t repeat stuff that is already in tables.</w:t>
       </w:r>
     </w:p>
     <w:p>
@@ -13099,11 +13050,32 @@
           <w:szCs w:val="24"/>
           <w:lang w:val="en-US" w:eastAsia="en-US" w:bidi="en-US"/>
         </w:rPr>
-        <w:t>Converged on the same pattern of gene flow?</w:t>
+        <w:t>If this is not being “used” anywhere else, and is just for supplementary info, then:</w:t>
+      </w:r>
+    </w:p>
+    <w:p>
+      <w:r>
+        <w:rPr>
+          <w:rFonts w:ascii="Liberation Serif" w:hAnsi="Liberation Serif" w:eastAsia="DejaVu Sans" w:cs="DejaVu Sans"/>
+          <w:sz w:val="24"/>
+          <w:szCs w:val="24"/>
+          <w:lang w:val="en-US" w:eastAsia="en-US" w:bidi="en-US"/>
+        </w:rPr>
+      </w:r>
+    </w:p>
+    <w:p>
+      <w:r>
+        <w:rPr>
+          <w:rFonts w:ascii="Liberation Serif" w:hAnsi="Liberation Serif" w:eastAsia="DejaVu Sans" w:cs="DejaVu Sans"/>
+          <w:sz w:val="24"/>
+          <w:szCs w:val="24"/>
+          <w:lang w:val="en-US" w:eastAsia="en-US" w:bidi="en-US"/>
+        </w:rPr>
+        <w:t>“Genetic diversity indices for the four microsatellite candidate genes are shown in Tables S…..When examined on a population genetic grouping level, there were no significant differences in Ho or Ar between ANZO and SM geographic clusters</w:t>
       </w:r>
     </w:p>
   </w:comment>
-  <w:comment w:id="11" w:author="Sonya Clegg" w:date="2021-11-08T13:12:00Z" w:initials="SMC">
+  <w:comment w:id="11" w:author="Sonya Clegg" w:date="2021-11-08T13:13:00Z" w:initials="SMC">
     <w:p>
       <w:r>
         <w:rPr>
@@ -13112,11 +13084,11 @@
           <w:szCs w:val="24"/>
           <w:lang w:val="en-US" w:eastAsia="en-US" w:bidi="en-US"/>
         </w:rPr>
-        <w:t>I think this is all that is needed – readers can refer to the table for exact values</w:t>
+        <w:t>Why does this Ar reflect equilibrium?</w:t>
       </w:r>
     </w:p>
   </w:comment>
-  <w:comment w:id="12" w:author="Bruce Robertson" w:date="2021-10-14T16:18:00Z" w:initials="BR">
+  <w:comment w:id="12" w:author="Sonya Clegg" w:date="2021-11-08T13:52:00Z" w:initials="SMC">
     <w:p>
       <w:r>
         <w:rPr>
@@ -13125,9 +13097,11 @@
           <w:szCs w:val="24"/>
           <w:lang w:val="en-US" w:eastAsia="en-US" w:bidi="en-US"/>
         </w:rPr>
-        <w:t>This is against the prevailing winds…?  Should this be 0.09 as in table S6 (0.0889)?</w:t>
-      </w:r>
-    </w:p>
+        <w:t xml:space="preserve">And fig 2 for CREB 1 </w:t>
+      </w:r>
+    </w:p>
+  </w:comment>
+  <w:comment w:id="14" w:author="Ashley Sendell-Price" w:date="2021-09-07T10:29:00Z" w:initials="AS">
     <w:p>
       <w:r>
         <w:rPr>
@@ -13136,8 +13110,11 @@
           <w:szCs w:val="24"/>
           <w:lang w:val="en-US" w:eastAsia="en-US" w:bidi="en-US"/>
         </w:rPr>
-      </w:r>
-    </w:p>
+        <w:t xml:space="preserve">Consider updating x-axis labels so that Tasmania is “Tasmania non-migrants” and migrants “Tasmania migrants” </w:t>
+      </w:r>
+    </w:p>
+  </w:comment>
+  <w:comment w:id="13" w:author="Bruce Robertson" w:date="2021-10-14T16:30:00Z" w:initials="BR">
     <w:p>
       <w:r>
         <w:rPr>
@@ -13146,11 +13123,11 @@
           <w:szCs w:val="24"/>
           <w:lang w:val="en-US" w:eastAsia="en-US" w:bidi="en-US"/>
         </w:rPr>
-        <w:t>Some of the other values do not match the values in Table S6</w:t>
+        <w:t>Same in Fig 4 – that will reinforce that this is a partially migratory pop</w:t>
       </w:r>
     </w:p>
   </w:comment>
-  <w:comment w:id="13" w:author="Sonya Clegg" w:date="2021-11-08T13:01:00Z" w:initials="SMC">
+  <w:comment w:id="15" w:author="Ashley Sendell-Price" w:date="2021-09-07T10:36:00Z" w:initials="AS">
     <w:p>
       <w:r>
         <w:rPr>
@@ -13159,11 +13136,42 @@
           <w:szCs w:val="24"/>
           <w:lang w:val="en-US" w:eastAsia="en-US" w:bidi="en-US"/>
         </w:rPr>
-        <w:t>There’s too much text in here and if the figures are in a table then no need to repeat them here.</w:t>
+        <w:t>This makes it sound like it was only the Tamanian migrant population that was not monotypic, but fig 4 shows some variation in allele lengths for all three populations. Rephrase:</w:t>
+      </w:r>
+    </w:p>
+    <w:p>
+      <w:r>
+        <w:rPr>
+          <w:rFonts w:ascii="Liberation Serif" w:hAnsi="Liberation Serif" w:eastAsia="DejaVu Sans" w:cs="DejaVu Sans"/>
+          <w:sz w:val="24"/>
+          <w:szCs w:val="24"/>
+          <w:lang w:val="en-US" w:eastAsia="en-US" w:bidi="en-US"/>
+        </w:rPr>
+      </w:r>
+    </w:p>
+    <w:p>
+      <w:r>
+        <w:rPr>
+          <w:rFonts w:ascii="Liberation Serif" w:hAnsi="Liberation Serif" w:eastAsia="DejaVu Sans" w:cs="DejaVu Sans"/>
+          <w:sz w:val="24"/>
+          <w:szCs w:val="24"/>
+          <w:lang w:val="en-US" w:eastAsia="en-US" w:bidi="en-US"/>
+        </w:rPr>
+        <w:t>CLOCK was monotypic in the majority of populations (Fig 3B). Compared to Australian and Tasmanian sedentary silvereyes, Tasmanian migrants showed significantly longer allele lengths (Add stats) (Fig. 4).</w:t>
+      </w:r>
+    </w:p>
+    <w:p>
+      <w:r>
+        <w:rPr>
+          <w:rFonts w:ascii="Liberation Serif" w:hAnsi="Liberation Serif" w:eastAsia="DejaVu Sans" w:cs="DejaVu Sans"/>
+          <w:sz w:val="24"/>
+          <w:szCs w:val="24"/>
+          <w:lang w:val="en-US" w:eastAsia="en-US" w:bidi="en-US"/>
+        </w:rPr>
       </w:r>
     </w:p>
   </w:comment>
-  <w:comment w:id="14" w:author="Sonya Clegg" w:date="2021-11-08T13:13:00Z" w:initials="SMC">
+  <w:comment w:id="16" w:author="Sonya Clegg" w:date="2021-11-08T15:06:00Z" w:initials="SMC">
     <w:p>
       <w:r>
         <w:rPr>
@@ -13172,11 +13180,22 @@
           <w:szCs w:val="24"/>
           <w:lang w:val="en-US" w:eastAsia="en-US" w:bidi="en-US"/>
         </w:rPr>
-        <w:t>There is no statistic here that shows a significant deficit of heterozygoes</w:t>
+        <w:t>In Fig 3 it looks like there is one of these longer alleles in Tasmania? Is it because that is from a summer sample? Also looks like one in Heron?</w:t>
+      </w:r>
+    </w:p>
+    <w:p>
+      <w:r>
+        <w:rPr>
+          <w:rFonts w:ascii="Liberation Serif" w:hAnsi="Liberation Serif" w:eastAsia="DejaVu Sans" w:cs="DejaVu Sans"/>
+          <w:sz w:val="24"/>
+          <w:szCs w:val="24"/>
+          <w:lang w:val="en-US" w:eastAsia="en-US" w:bidi="en-US"/>
+        </w:rPr>
+        <w:t>To be clear, instead say not observed in any winter-caught Tasmanian birds (i.e. residents), or any other population (?? – not sure about Heron)</w:t>
       </w:r>
     </w:p>
   </w:comment>
-  <w:comment w:id="15" w:author="Sonya Clegg" w:date="2021-11-08T12:08:00Z" w:initials="SMC">
+  <w:comment w:id="17" w:author="Sonya Clegg" w:date="2021-11-08T13:57:00Z" w:initials="SMC">
     <w:p>
       <w:r>
         <w:rPr>
@@ -13185,11 +13204,11 @@
           <w:szCs w:val="24"/>
           <w:lang w:val="en-US" w:eastAsia="en-US" w:bidi="en-US"/>
         </w:rPr>
-        <w:t xml:space="preserve">How did you calculate these? I cannot find in the methods. I ask before the values for Ar look strange if you used a rarefaction method – see my note in the accompanying email. </w:t>
+        <w:t>Switch around order of graphs in figure if this is going to be discussed next (or switch around NPAS2 an ADCYAP1 text here)</w:t>
       </w:r>
     </w:p>
   </w:comment>
-  <w:comment w:id="16" w:author="Sonya Clegg" w:date="2021-11-08T13:14:00Z" w:initials="SMC">
+  <w:comment w:id="18" w:author="Sonya Clegg" w:date="2021-11-08T13:59:00Z" w:initials="SMC">
     <w:p>
       <w:r>
         <w:rPr>
@@ -13198,9 +13217,11 @@
           <w:szCs w:val="24"/>
           <w:lang w:val="en-US" w:eastAsia="en-US" w:bidi="en-US"/>
         </w:rPr>
-        <w:t>Don’t repeat stuff that is already in tables.</w:t>
-      </w:r>
-    </w:p>
+        <w:t>Not in the SM cluster though – chage sentence</w:t>
+      </w:r>
+    </w:p>
+  </w:comment>
+  <w:comment w:id="19" w:author="Ashley Sendell-Price" w:date="2021-09-07T10:45:00Z" w:initials="AS">
     <w:p>
       <w:r>
         <w:rPr>
@@ -13209,9 +13230,11 @@
           <w:szCs w:val="24"/>
           <w:lang w:val="en-US" w:eastAsia="en-US" w:bidi="en-US"/>
         </w:rPr>
-        <w:t>If this is not being “used” anywhere else, and is just for supplementary info, then:</w:t>
-      </w:r>
-    </w:p>
+        <w:t>What proportion were non-synonymous?</w:t>
+      </w:r>
+    </w:p>
+  </w:comment>
+  <w:comment w:id="20" w:author="Sonya Clegg" w:date="2021-11-08T14:59:00Z" w:initials="SMC">
     <w:p>
       <w:r>
         <w:rPr>
@@ -13220,8 +13243,11 @@
           <w:szCs w:val="24"/>
           <w:lang w:val="en-US" w:eastAsia="en-US" w:bidi="en-US"/>
         </w:rPr>
-      </w:r>
-    </w:p>
+        <w:t>Be exact – there’s only 10 to talk about</w:t>
+      </w:r>
+    </w:p>
+  </w:comment>
+  <w:comment w:id="21" w:author="Sonya Clegg" w:date="2021-11-08T15:01:00Z" w:initials="SMC">
     <w:p>
       <w:r>
         <w:rPr>
@@ -13230,11 +13256,32 @@
           <w:szCs w:val="24"/>
           <w:lang w:val="en-US" w:eastAsia="en-US" w:bidi="en-US"/>
         </w:rPr>
-        <w:t>“Genetic diversity indices for the four microsatellite candidate genes are shown in Tables S…..When examined on a population genetic grouping level, there were no significant differences in Ho or Ar between ANZO and SM geographic clusters</w:t>
+        <w:t>This doesn’t seem like quite the right phrasing – it’s more than the A which produces the lysine</w:t>
+      </w:r>
+    </w:p>
+    <w:p>
+      <w:r>
+        <w:rPr>
+          <w:rFonts w:ascii="Liberation Serif" w:hAnsi="Liberation Serif" w:eastAsia="DejaVu Sans" w:cs="DejaVu Sans"/>
+          <w:sz w:val="24"/>
+          <w:szCs w:val="24"/>
+          <w:lang w:val="en-US" w:eastAsia="en-US" w:bidi="en-US"/>
+        </w:rPr>
+      </w:r>
+    </w:p>
+    <w:p>
+      <w:r>
+        <w:rPr>
+          <w:rFonts w:ascii="Liberation Serif" w:hAnsi="Liberation Serif" w:eastAsia="DejaVu Sans" w:cs="DejaVu Sans"/>
+          <w:sz w:val="24"/>
+          <w:szCs w:val="24"/>
+          <w:lang w:val="en-US" w:eastAsia="en-US" w:bidi="en-US"/>
+        </w:rPr>
+        <w:t>Maybe..”carried adenines, resulting in production of lysines (or should that be lysine singular?)</w:t>
       </w:r>
     </w:p>
   </w:comment>
-  <w:comment w:id="17" w:author="Sonya Clegg" w:date="2021-11-08T13:13:00Z" w:initials="SMC">
+  <w:comment w:id="22" w:author="Bruce Robertson" w:date="2021-10-14T16:41:00Z" w:initials="BR">
     <w:p>
       <w:r>
         <w:rPr>
@@ -13243,11 +13290,11 @@
           <w:szCs w:val="24"/>
           <w:lang w:val="en-US" w:eastAsia="en-US" w:bidi="en-US"/>
         </w:rPr>
-        <w:t>Why does this Ar reflect equilibrium?</w:t>
+        <w:t>Here they are referred to as “souther migrants”, elsewhere “migrants”.  Need to pick something that is clear to the reader and indicates their link to Tasmania.</w:t>
       </w:r>
     </w:p>
   </w:comment>
-  <w:comment w:id="18" w:author="Sonya Clegg" w:date="2021-11-08T13:52:00Z" w:initials="SMC">
+  <w:comment w:id="23" w:author="Ashley Sendell-Price" w:date="2021-09-07T11:30:00Z" w:initials="AS">
     <w:p>
       <w:r>
         <w:rPr>
@@ -13256,11 +13303,11 @@
           <w:szCs w:val="24"/>
           <w:lang w:val="en-US" w:eastAsia="en-US" w:bidi="en-US"/>
         </w:rPr>
-        <w:t xml:space="preserve">And fig 2 for CREB 1 </w:t>
+        <w:t>Add axis titles</w:t>
       </w:r>
     </w:p>
   </w:comment>
-  <w:comment w:id="20" w:author="Ashley Sendell-Price" w:date="2021-09-07T10:29:00Z" w:initials="AS">
+  <w:comment w:id="24" w:author="Sonya Clegg" w:date="2021-11-08T15:18:00Z" w:initials="SMC">
     <w:p>
       <w:r>
         <w:rPr>
@@ -13269,11 +13316,43 @@
           <w:szCs w:val="24"/>
           <w:lang w:val="en-US" w:eastAsia="en-US" w:bidi="en-US"/>
         </w:rPr>
-        <w:t xml:space="preserve">Consider updating x-axis labels so that Tasmania is “Tasmania non-migrants” and migrants “Tasmania migrants” </w:t>
+        <w:t>Should be candidate gene association tests</w:t>
+      </w:r>
+    </w:p>
+    <w:p>
+      <w:r>
+        <w:rPr>
+          <w:rFonts w:ascii="Liberation Serif" w:hAnsi="Liberation Serif" w:eastAsia="DejaVu Sans" w:cs="DejaVu Sans"/>
+          <w:sz w:val="24"/>
+          <w:szCs w:val="24"/>
+          <w:lang w:val="en-US" w:eastAsia="en-US" w:bidi="en-US"/>
+        </w:rPr>
+      </w:r>
+    </w:p>
+    <w:p>
+      <w:r>
+        <w:rPr>
+          <w:rFonts w:ascii="Liberation Serif" w:hAnsi="Liberation Serif" w:eastAsia="DejaVu Sans" w:cs="DejaVu Sans"/>
+          <w:sz w:val="24"/>
+          <w:szCs w:val="24"/>
+          <w:lang w:val="en-US" w:eastAsia="en-US" w:bidi="en-US"/>
+        </w:rPr>
+        <w:t xml:space="preserve">Should anything from above be moved in here? </w:t>
+      </w:r>
+    </w:p>
+    <w:p>
+      <w:r>
+        <w:rPr>
+          <w:rFonts w:ascii="Liberation Serif" w:hAnsi="Liberation Serif" w:eastAsia="DejaVu Sans" w:cs="DejaVu Sans"/>
+          <w:sz w:val="24"/>
+          <w:szCs w:val="24"/>
+          <w:lang w:val="en-US" w:eastAsia="en-US" w:bidi="en-US"/>
+        </w:rPr>
+        <w:t>Try to keep methods and results in clear packages</w:t>
       </w:r>
     </w:p>
   </w:comment>
-  <w:comment w:id="19" w:author="Bruce Robertson" w:date="2021-10-14T16:30:00Z" w:initials="BR">
+  <w:comment w:id="25" w:author="Sonya Clegg" w:date="2021-11-08T15:20:00Z" w:initials="SMC">
     <w:p>
       <w:r>
         <w:rPr>
@@ -13282,11 +13361,22 @@
           <w:szCs w:val="24"/>
           <w:lang w:val="en-US" w:eastAsia="en-US" w:bidi="en-US"/>
         </w:rPr>
-        <w:t>Same in Fig 4 – that will reinforce that this is a partially migratory pop</w:t>
+        <w:t xml:space="preserve">Unwieldy sentence with the bit in parentheses. Can you separate into two? </w:t>
+      </w:r>
+    </w:p>
+    <w:p>
+      <w:r>
+        <w:rPr>
+          <w:rFonts w:ascii="Liberation Serif" w:hAnsi="Liberation Serif" w:eastAsia="DejaVu Sans" w:cs="DejaVu Sans"/>
+          <w:sz w:val="24"/>
+          <w:szCs w:val="24"/>
+          <w:lang w:val="en-US" w:eastAsia="en-US" w:bidi="en-US"/>
+        </w:rPr>
+        <w:t>If you go to the trouble of reminding the reader what intercept only is, should also do for linear model.</w:t>
       </w:r>
     </w:p>
   </w:comment>
-  <w:comment w:id="21" w:author="Ashley Sendell-Price" w:date="2021-09-07T10:36:00Z" w:initials="AS">
+  <w:comment w:id="26" w:author="Sonya Clegg" w:date="2021-11-08T15:44:00Z" w:initials="SMC">
     <w:p>
       <w:r>
         <w:rPr>
@@ -13295,9 +13385,11 @@
           <w:szCs w:val="24"/>
           <w:lang w:val="en-US" w:eastAsia="en-US" w:bidi="en-US"/>
         </w:rPr>
-        <w:t>This makes it sound like it was only the Tamanian migrant population that was not monotypic, but fig 4 shows some variation in allele lengths for all three populations. Rephrase:</w:t>
-      </w:r>
-    </w:p>
+        <w:t xml:space="preserve">I don’t think this is needed – obviously we don’t have a full mechanistic understanding, but we do have some interesting insights. If I was reading this, I wouldn’t read any further with this emphasised right at the start of the discussion. Can return to this at the end when arguing for more data. </w:t>
+      </w:r>
+    </w:p>
+  </w:comment>
+  <w:comment w:id="27" w:author="Sonya Clegg" w:date="2021-11-08T15:49:00Z" w:initials="SMC">
     <w:p>
       <w:r>
         <w:rPr>
@@ -13306,8 +13398,11 @@
           <w:szCs w:val="24"/>
           <w:lang w:val="en-US" w:eastAsia="en-US" w:bidi="en-US"/>
         </w:rPr>
-      </w:r>
-    </w:p>
+        <w:t>Three?</w:t>
+      </w:r>
+    </w:p>
+  </w:comment>
+  <w:comment w:id="28" w:author="Ashley Sendell-Price" w:date="2021-09-07T10:52:00Z" w:initials="AS">
     <w:p>
       <w:r>
         <w:rPr>
@@ -13316,9 +13411,11 @@
           <w:szCs w:val="24"/>
           <w:lang w:val="en-US" w:eastAsia="en-US" w:bidi="en-US"/>
         </w:rPr>
-        <w:t>CLOCK was monotypic in the majority of populations (Fig 3B). Compared to Australian and Tasmanian sedentary silvereyes, Tasmanian migrants showed significantly longer allele lengths (Add stats) (Fig. 4).</w:t>
-      </w:r>
-    </w:p>
+        <w:t>Be consistent with the terminology used for the Tasmanian migrants.</w:t>
+      </w:r>
+    </w:p>
+  </w:comment>
+  <w:comment w:id="29" w:author="Bruce Robertson" w:date="2021-10-18T16:34:00Z" w:initials="BR">
     <w:p>
       <w:r>
         <w:rPr>
@@ -13327,10 +13424,21 @@
           <w:szCs w:val="24"/>
           <w:lang w:val="en-US" w:eastAsia="en-US" w:bidi="en-US"/>
         </w:rPr>
+        <w:t>Can we be sure that they are Tassie migrants and not just birds that are not from around Brisbane?</w:t>
+      </w:r>
+    </w:p>
+    <w:p>
+      <w:r>
+        <w:rPr>
+          <w:rFonts w:ascii="Liberation Serif" w:hAnsi="Liberation Serif" w:eastAsia="DejaVu Sans" w:cs="DejaVu Sans"/>
+          <w:sz w:val="24"/>
+          <w:szCs w:val="24"/>
+          <w:lang w:val="en-US" w:eastAsia="en-US" w:bidi="en-US"/>
+        </w:rPr>
       </w:r>
     </w:p>
   </w:comment>
-  <w:comment w:id="22" w:author="Sonya Clegg" w:date="2021-11-08T15:06:00Z" w:initials="SMC">
+  <w:comment w:id="30" w:author="Sonya Clegg" w:date="2021-11-08T15:52:00Z" w:initials="SMC">
     <w:p>
       <w:r>
         <w:rPr>
@@ -13339,9 +13447,11 @@
           <w:szCs w:val="24"/>
           <w:lang w:val="en-US" w:eastAsia="en-US" w:bidi="en-US"/>
         </w:rPr>
-        <w:t>In Fig 3 it looks like there is one of these longer alleles in Tasmania? Is it because that is from a summer sample? Also looks like one in Heron?</w:t>
-      </w:r>
-    </w:p>
+        <w:t xml:space="preserve">I think this is an important one to highlight in the beginning as just a single flip from G to A could be easy an important. Perhaps you have to be G to colonise in the first place. </w:t>
+      </w:r>
+    </w:p>
+  </w:comment>
+  <w:comment w:id="31" w:author="Sonya Clegg" w:date="2021-11-09T12:59:00Z" w:initials="SMC">
     <w:p>
       <w:r>
         <w:rPr>
@@ -13350,11 +13460,11 @@
           <w:szCs w:val="24"/>
           <w:lang w:val="en-US" w:eastAsia="en-US" w:bidi="en-US"/>
         </w:rPr>
-        <w:t>To be clear, instead say not observed in any winter-caught Tasmanian birds (i.e. residents), or any other population (?? – not sure about Heron)</w:t>
+        <w:t>Thoughts on this addition?</w:t>
       </w:r>
     </w:p>
   </w:comment>
-  <w:comment w:id="23" w:author="Sonya Clegg" w:date="2021-11-08T13:57:00Z" w:initials="SMC">
+  <w:comment w:id="32" w:author="Sonya Clegg" w:date="2021-11-09T13:04:00Z" w:initials="SMC">
     <w:p>
       <w:r>
         <w:rPr>
@@ -13363,11 +13473,11 @@
           <w:szCs w:val="24"/>
           <w:lang w:val="en-US" w:eastAsia="en-US" w:bidi="en-US"/>
         </w:rPr>
-        <w:t>Switch around order of graphs in figure if this is going to be discussed next (or switch around NPAS2 an ADCYAP1 text here)</w:t>
+        <w:t xml:space="preserve">Suggest deleting first two subheadings – together they are the bulk of the discussion, leading directly on from intro discussion paragraph. The “additional” section below seems like a side thought, when in fact it should all be rolled into one. </w:t>
       </w:r>
     </w:p>
   </w:comment>
-  <w:comment w:id="24" w:author="Sonya Clegg" w:date="2021-11-08T13:59:00Z" w:initials="SMC">
+  <w:comment w:id="33" w:author="Sonya Clegg" w:date="2021-11-09T13:55:00Z" w:initials="SMC">
     <w:p>
       <w:r>
         <w:rPr>
@@ -13376,11 +13486,11 @@
           <w:szCs w:val="24"/>
           <w:lang w:val="en-US" w:eastAsia="en-US" w:bidi="en-US"/>
         </w:rPr>
-        <w:t>Not in the SM cluster though – chage sentence</w:t>
+        <w:t xml:space="preserve">I felt that the paragraph below was not written in Discussion style. Rather there were some unconnected facts about CREB, some restatement of results,but no real integration. I’ve tried to do that here, but am happy for people to edit. </w:t>
       </w:r>
     </w:p>
   </w:comment>
-  <w:comment w:id="25" w:author="Ashley Sendell-Price" w:date="2021-09-07T10:45:00Z" w:initials="AS">
+  <w:comment w:id="34" w:author="Sonya Clegg" w:date="2021-11-09T15:03:00Z" w:initials="SMC">
     <w:p>
       <w:r>
         <w:rPr>
@@ -13389,11 +13499,11 @@
           <w:szCs w:val="24"/>
           <w:lang w:val="en-US" w:eastAsia="en-US" w:bidi="en-US"/>
         </w:rPr>
-        <w:t>What proportion were non-synonymous?</w:t>
+        <w:t>I moved this here as it seemed most relevant to this set of points.</w:t>
       </w:r>
     </w:p>
   </w:comment>
-  <w:comment w:id="26" w:author="Sonya Clegg" w:date="2021-11-08T14:59:00Z" w:initials="SMC">
+  <w:comment w:id="35" w:author="Ashley Sendell-Price" w:date="2021-09-07T10:53:00Z" w:initials="AS">
     <w:p>
       <w:r>
         <w:rPr>
@@ -13402,11 +13512,11 @@
           <w:szCs w:val="24"/>
           <w:lang w:val="en-US" w:eastAsia="en-US" w:bidi="en-US"/>
         </w:rPr>
-        <w:t>Be exact – there’s only 10 to talk about</w:t>
+        <w:t>For non-birdy people you may need to explain why incubation duration and moult speed are associated with dispersiveness</w:t>
       </w:r>
     </w:p>
   </w:comment>
-  <w:comment w:id="27" w:author="Sonya Clegg" w:date="2021-11-08T15:01:00Z" w:initials="SMC">
+  <w:comment w:id="37" w:author="Ashley Sendell-Price" w:date="2021-09-07T10:53:00Z" w:initials="AS">
     <w:p>
       <w:r>
         <w:rPr>
@@ -13415,9 +13525,11 @@
           <w:szCs w:val="24"/>
           <w:lang w:val="en-US" w:eastAsia="en-US" w:bidi="en-US"/>
         </w:rPr>
-        <w:t>This doesn’t seem like quite the right phrasing – it’s more than the A which produces the lysine</w:t>
-      </w:r>
-    </w:p>
+        <w:t>For non-birdy people you may need to explain why incubation duration and moult speed are associated with dispersiveness</w:t>
+      </w:r>
+    </w:p>
+  </w:comment>
+  <w:comment w:id="38" w:author="Bruce Robertson" w:date="2021-10-18T16:36:00Z" w:initials="BR">
     <w:p>
       <w:r>
         <w:rPr>
@@ -13426,21 +13538,30 @@
           <w:szCs w:val="24"/>
           <w:lang w:val="en-US" w:eastAsia="en-US" w:bidi="en-US"/>
         </w:rPr>
-      </w:r>
-    </w:p>
-    <w:p>
+        <w:t xml:space="preserve">Why “a” </w:t>
+      </w:r>
       <w:r>
         <w:rPr>
           <w:rFonts w:ascii="Liberation Serif" w:hAnsi="Liberation Serif" w:eastAsia="DejaVu Sans" w:cs="DejaVu Sans"/>
+          <w:i/>
           <w:sz w:val="24"/>
           <w:szCs w:val="24"/>
           <w:lang w:val="en-US" w:eastAsia="en-US" w:bidi="en-US"/>
         </w:rPr>
-        <w:t>Maybe..”carried adenines, resulting in production of lysines (or should that be lysine singular?)</w:t>
+        <w:t>CREB1</w:t>
+      </w:r>
+      <w:r>
+        <w:rPr>
+          <w:rFonts w:ascii="Liberation Serif" w:hAnsi="Liberation Serif" w:eastAsia="DejaVu Sans" w:cs="DejaVu Sans"/>
+          <w:sz w:val="24"/>
+          <w:szCs w:val="24"/>
+          <w:lang w:val="en-US" w:eastAsia="en-US" w:bidi="en-US"/>
+        </w:rPr>
+        <w:t>?</w:t>
       </w:r>
     </w:p>
   </w:comment>
-  <w:comment w:id="28" w:author="Bruce Robertson" w:date="2021-10-14T16:41:00Z" w:initials="BR">
+  <w:comment w:id="39" w:author="Ashley Sendell-Price" w:date="2021-09-07T10:54:00Z" w:initials="AS">
     <w:p>
       <w:r>
         <w:rPr>
@@ -13449,11 +13570,11 @@
           <w:szCs w:val="24"/>
           <w:lang w:val="en-US" w:eastAsia="en-US" w:bidi="en-US"/>
         </w:rPr>
-        <w:t>Here they are referred to as “souther migrants”, elsewhere “migrants”.  Need to pick something that is clear to the reader and indicates their link to Tasmania.</w:t>
+        <w:t xml:space="preserve">What is meant by casually? </w:t>
       </w:r>
     </w:p>
   </w:comment>
-  <w:comment w:id="29" w:author="Ashley Sendell-Price" w:date="2021-09-07T11:30:00Z" w:initials="AS">
+  <w:comment w:id="36" w:author="Sonya Clegg" w:date="2021-11-09T13:05:00Z" w:initials="SMC">
     <w:p>
       <w:r>
         <w:rPr>
@@ -13462,11 +13583,11 @@
           <w:szCs w:val="24"/>
           <w:lang w:val="en-US" w:eastAsia="en-US" w:bidi="en-US"/>
         </w:rPr>
-        <w:t>Add axis titles</w:t>
+        <w:t>This is very much “introduction” wording. Need to discuss our results in the context of others work, so lead with the information that is going to be discussed, then you can say this is different from….or consistent with…etc. Some of this information is irrelevant in terms of the discussion of our results (incubation etct)</w:t>
       </w:r>
     </w:p>
   </w:comment>
-  <w:comment w:id="30" w:author="Sonya Clegg" w:date="2021-11-08T15:18:00Z" w:initials="SMC">
+  <w:comment w:id="40" w:author="Sonya Clegg" w:date="2021-11-09T13:08:00Z" w:initials="SMC">
     <w:p>
       <w:r>
         <w:rPr>
@@ -13475,9 +13596,11 @@
           <w:szCs w:val="24"/>
           <w:lang w:val="en-US" w:eastAsia="en-US" w:bidi="en-US"/>
         </w:rPr>
-        <w:t>Should be candidate gene association tests</w:t>
-      </w:r>
-    </w:p>
+        <w:t>Try not to write sentences as restatement of results.</w:t>
+      </w:r>
+    </w:p>
+  </w:comment>
+  <w:comment w:id="42" w:author="Ashley Sendell-Price" w:date="2021-09-07T10:57:00Z" w:initials="AS">
     <w:p>
       <w:r>
         <w:rPr>
@@ -13486,8 +13609,11 @@
           <w:szCs w:val="24"/>
           <w:lang w:val="en-US" w:eastAsia="en-US" w:bidi="en-US"/>
         </w:rPr>
-      </w:r>
-    </w:p>
+        <w:t>May need to explain why they weren’t sequenced</w:t>
+      </w:r>
+    </w:p>
+  </w:comment>
+  <w:comment w:id="41" w:author="Sonya Clegg" w:date="2021-11-09T13:48:00Z" w:initials="SMC">
     <w:p>
       <w:r>
         <w:rPr>
@@ -13496,9 +13622,11 @@
           <w:szCs w:val="24"/>
           <w:lang w:val="en-US" w:eastAsia="en-US" w:bidi="en-US"/>
         </w:rPr>
-        <w:t xml:space="preserve">Should anything from above be moved in here? </w:t>
-      </w:r>
-    </w:p>
+        <w:t>? it’s on the graph!</w:t>
+      </w:r>
+    </w:p>
+  </w:comment>
+  <w:comment w:id="43" w:author="Sonya Clegg" w:date="2021-11-09T14:21:00Z" w:initials="SMC">
     <w:p>
       <w:r>
         <w:rPr>
@@ -13507,11 +13635,22 @@
           <w:szCs w:val="24"/>
           <w:lang w:val="en-US" w:eastAsia="en-US" w:bidi="en-US"/>
         </w:rPr>
-        <w:t>Try to keep methods and results in clear packages</w:t>
+        <w:t>As I write this, I realise that we could argue that selection driven morphological change occurs faster than CREB1 (and hence behavioural change).</w:t>
+      </w:r>
+    </w:p>
+    <w:p>
+      <w:r>
+        <w:rPr>
+          <w:rFonts w:ascii="Liberation Serif" w:hAnsi="Liberation Serif" w:eastAsia="DejaVu Sans" w:cs="DejaVu Sans"/>
+          <w:sz w:val="24"/>
+          <w:szCs w:val="24"/>
+          <w:lang w:val="en-US" w:eastAsia="en-US" w:bidi="en-US"/>
+        </w:rPr>
+        <w:t>Can we discuss the end of this paragraph?</w:t>
       </w:r>
     </w:p>
   </w:comment>
-  <w:comment w:id="31" w:author="Sonya Clegg" w:date="2021-11-08T15:20:00Z" w:initials="SMC">
+  <w:comment w:id="44" w:author="Ashley Sendell-Price" w:date="2021-09-07T10:59:00Z" w:initials="AS">
     <w:p>
       <w:r>
         <w:rPr>
@@ -13520,9 +13659,11 @@
           <w:szCs w:val="24"/>
           <w:lang w:val="en-US" w:eastAsia="en-US" w:bidi="en-US"/>
         </w:rPr>
-        <w:t xml:space="preserve">Unwieldy sentence with the bit in parentheses. Can you separate into two? </w:t>
-      </w:r>
-    </w:p>
+        <w:t>Could also cite our Heredity paper which shows rapid rates of phenotypic change in less than 40 generations.</w:t>
+      </w:r>
+    </w:p>
+  </w:comment>
+  <w:comment w:id="45" w:author="Sonya Clegg" w:date="2021-11-09T14:09:00Z" w:initials="SMC">
     <w:p>
       <w:r>
         <w:rPr>
@@ -13531,11 +13672,11 @@
           <w:szCs w:val="24"/>
           <w:lang w:val="en-US" w:eastAsia="en-US" w:bidi="en-US"/>
         </w:rPr>
-        <w:t>If you go to the trouble of reminding the reader what intercept only is, should also do for linear model.</w:t>
+        <w:t>But not significantly different from drift in that case.</w:t>
       </w:r>
     </w:p>
   </w:comment>
-  <w:comment w:id="32" w:author="Sonya Clegg" w:date="2021-11-08T15:44:00Z" w:initials="SMC">
+  <w:comment w:id="46" w:author="Ashley Sendell-Price" w:date="2021-09-07T11:00:00Z" w:initials="AS">
     <w:p>
       <w:r>
         <w:rPr>
@@ -13544,11 +13685,11 @@
           <w:szCs w:val="24"/>
           <w:lang w:val="en-US" w:eastAsia="en-US" w:bidi="en-US"/>
         </w:rPr>
-        <w:t xml:space="preserve">I don’t think this is needed – obviously we don’t have a full mechanistic understanding, but we do have some interesting insights. If I was reading this, I wouldn’t read any further with this emphasised right at the start of the discussion. Can return to this at the end when arguing for more data. </w:t>
+        <w:t>Maybe also state that this wasn’t the shorted allele length observed though</w:t>
       </w:r>
     </w:p>
   </w:comment>
-  <w:comment w:id="33" w:author="Sonya Clegg" w:date="2021-11-08T15:49:00Z" w:initials="SMC">
+  <w:comment w:id="48" w:author="Sonya Clegg" w:date="2021-11-09T15:13:00Z" w:initials="SMC">
     <w:p>
       <w:r>
         <w:rPr>
@@ -13557,11 +13698,11 @@
           <w:szCs w:val="24"/>
           <w:lang w:val="en-US" w:eastAsia="en-US" w:bidi="en-US"/>
         </w:rPr>
-        <w:t>Three?</w:t>
+        <w:t>How does triggering restlessness in caged birds support a genetic link? It could be plastic</w:t>
       </w:r>
     </w:p>
   </w:comment>
-  <w:comment w:id="34" w:author="Ashley Sendell-Price" w:date="2021-09-07T10:52:00Z" w:initials="AS">
+  <w:comment w:id="49" w:author="Sonya Clegg" w:date="2021-11-09T15:07:00Z" w:initials="SMC">
     <w:p>
       <w:r>
         <w:rPr>
@@ -13570,11 +13711,11 @@
           <w:szCs w:val="24"/>
           <w:lang w:val="en-US" w:eastAsia="en-US" w:bidi="en-US"/>
         </w:rPr>
-        <w:t>Be consistent with the terminology used for the Tasmanian migrants.</w:t>
+        <w:t>I don’t know of any other confirmed partial migrant populations</w:t>
       </w:r>
     </w:p>
   </w:comment>
-  <w:comment w:id="35" w:author="Bruce Robertson" w:date="2021-10-18T16:34:00Z" w:initials="BR">
+  <w:comment w:id="47" w:author="Sonya Clegg" w:date="2021-11-09T15:30:00Z" w:initials="SMC">
     <w:p>
       <w:r>
         <w:rPr>
@@ -13583,7 +13724,7 @@
           <w:szCs w:val="24"/>
           <w:lang w:val="en-US" w:eastAsia="en-US" w:bidi="en-US"/>
         </w:rPr>
-        <w:t>Can we be sure that they are Tassie migrants and not just birds that are not from around Brisbane?</w:t>
+        <w:t>I’m not sure where you are going with all this – you start out by saying the Chan has shown a genetic link (I don’t think he did!)</w:t>
       </w:r>
     </w:p>
     <w:p>
@@ -13594,10 +13735,43 @@
           <w:szCs w:val="24"/>
           <w:lang w:val="en-US" w:eastAsia="en-US" w:bidi="en-US"/>
         </w:rPr>
+        <w:t>How does this add to it? Perhaps it is just the wording here that needs some tweaking.</w:t>
+      </w:r>
+    </w:p>
+    <w:p>
+      <w:r>
+        <w:rPr>
+          <w:rFonts w:ascii="Liberation Serif" w:hAnsi="Liberation Serif" w:eastAsia="DejaVu Sans" w:cs="DejaVu Sans"/>
+          <w:sz w:val="24"/>
+          <w:szCs w:val="24"/>
+          <w:lang w:val="en-US" w:eastAsia="en-US" w:bidi="en-US"/>
+        </w:rPr>
+      </w:r>
+    </w:p>
+    <w:p>
+      <w:r>
+        <w:rPr>
+          <w:rFonts w:ascii="Liberation Serif" w:hAnsi="Liberation Serif" w:eastAsia="DejaVu Sans" w:cs="DejaVu Sans"/>
+          <w:sz w:val="24"/>
+          <w:szCs w:val="24"/>
+          <w:lang w:val="en-US" w:eastAsia="en-US" w:bidi="en-US"/>
+        </w:rPr>
+        <w:t>And it just kinds of runs out at the end – what is the relevance of Tasmanian silvereyes choosing the same mainland sites in the context of the results here?</w:t>
+      </w:r>
+    </w:p>
+    <w:p>
+      <w:r>
+        <w:rPr>
+          <w:rFonts w:ascii="Liberation Serif" w:hAnsi="Liberation Serif" w:eastAsia="DejaVu Sans" w:cs="DejaVu Sans"/>
+          <w:sz w:val="24"/>
+          <w:szCs w:val="24"/>
+          <w:lang w:val="en-US" w:eastAsia="en-US" w:bidi="en-US"/>
+        </w:rPr>
+        <w:t>A few links missing.</w:t>
       </w:r>
     </w:p>
   </w:comment>
-  <w:comment w:id="36" w:author="Sonya Clegg" w:date="2021-11-08T15:52:00Z" w:initials="SMC">
+  <w:comment w:id="50" w:author="Sonya Clegg" w:date="2021-11-09T15:32:00Z" w:initials="SMC">
     <w:p>
       <w:r>
         <w:rPr>
@@ -13606,11 +13780,11 @@
           <w:szCs w:val="24"/>
           <w:lang w:val="en-US" w:eastAsia="en-US" w:bidi="en-US"/>
         </w:rPr>
-        <w:t xml:space="preserve">I think this is an important one to highlight in the beginning as just a single flip from G to A could be easy an important. Perhaps you have to be G to colonise in the first place. </w:t>
+        <w:t>This paragraph should go first (with a better topic sentence)</w:t>
       </w:r>
     </w:p>
   </w:comment>
-  <w:comment w:id="37" w:author="Sonya Clegg" w:date="2021-11-09T12:59:00Z" w:initials="SMC">
+  <w:comment w:id="51" w:author="Sonya Clegg" w:date="2021-11-09T13:02:00Z" w:initials="SMC">
     <w:p>
       <w:r>
         <w:rPr>
@@ -13619,11 +13793,22 @@
           <w:szCs w:val="24"/>
           <w:lang w:val="en-US" w:eastAsia="en-US" w:bidi="en-US"/>
         </w:rPr>
-        <w:t>Thoughts on this addition?</w:t>
+        <w:t>This seems like an add on with this subheading here.</w:t>
+      </w:r>
+    </w:p>
+    <w:p>
+      <w:r>
+        <w:rPr>
+          <w:rFonts w:ascii="Liberation Serif" w:hAnsi="Liberation Serif" w:eastAsia="DejaVu Sans" w:cs="DejaVu Sans"/>
+          <w:sz w:val="24"/>
+          <w:szCs w:val="24"/>
+          <w:lang w:val="en-US" w:eastAsia="en-US" w:bidi="en-US"/>
+        </w:rPr>
+        <w:t xml:space="preserve">As mentioned above, I think the three “positive” result should be highlighted together – I suggest getting rid of this subheading and the one above. They are not really needed. </w:t>
       </w:r>
     </w:p>
   </w:comment>
-  <w:comment w:id="38" w:author="Sonya Clegg" w:date="2021-11-09T13:04:00Z" w:initials="SMC">
+  <w:comment w:id="52" w:author="Sonya Clegg" w:date="2021-11-10T11:35:00Z" w:initials="SMC">
     <w:p>
       <w:r>
         <w:rPr>
@@ -13632,11 +13817,11 @@
           <w:szCs w:val="24"/>
           <w:lang w:val="en-US" w:eastAsia="en-US" w:bidi="en-US"/>
         </w:rPr>
-        <w:t xml:space="preserve">Suggest deleting first two subheadings – together they are the bulk of the discussion, leading directly on from intro discussion paragraph. The “additional” section below seems like a side thought, when in fact it should all be rolled into one. </w:t>
+        <w:t>Could just use these refs at starting sentence</w:t>
       </w:r>
     </w:p>
   </w:comment>
-  <w:comment w:id="39" w:author="Sonya Clegg" w:date="2021-11-09T13:55:00Z" w:initials="SMC">
+  <w:comment w:id="53" w:author="Sonya Clegg" w:date="2021-11-10T12:16:00Z" w:initials="SMC">
     <w:p>
       <w:r>
         <w:rPr>
@@ -13645,11 +13830,44 @@
           <w:szCs w:val="24"/>
           <w:lang w:val="en-US" w:eastAsia="en-US" w:bidi="en-US"/>
         </w:rPr>
-        <w:t xml:space="preserve">I felt that the paragraph below was not written in Discussion style. Rather there were some unconnected facts about CREB, some restatement of results,but no real integration. I’ve tried to do that here, but am happy for people to edit. </w:t>
+        <w:t>I am now questioning how well this section fits in. Seems like a bit of a distraction and very peripheral to the paper aim. It’s all quite tidy and polished now though.</w:t>
+      </w:r>
+    </w:p>
+    <w:p>
+      <w:r>
+        <w:rPr>
+          <w:rFonts w:ascii="Liberation Serif" w:hAnsi="Liberation Serif" w:eastAsia="DejaVu Sans" w:cs="DejaVu Sans"/>
+          <w:sz w:val="24"/>
+          <w:szCs w:val="24"/>
+          <w:lang w:val="en-US" w:eastAsia="en-US" w:bidi="en-US"/>
+        </w:rPr>
+        <w:t>Do we just remove it a write a little paper e.g. for Emu, or put this population structure stuff into the phylogeny paper? I know we’ve gone back and forward on this.</w:t>
+      </w:r>
+    </w:p>
+    <w:p>
+      <w:r>
+        <w:rPr>
+          <w:rFonts w:ascii="Liberation Serif" w:hAnsi="Liberation Serif" w:eastAsia="DejaVu Sans" w:cs="DejaVu Sans"/>
+          <w:sz w:val="24"/>
+          <w:szCs w:val="24"/>
+          <w:lang w:val="en-US" w:eastAsia="en-US" w:bidi="en-US"/>
+        </w:rPr>
+        <w:t>As a reviewer and editor, when I’ve seen this kind of thing done, I have always recommended it is removed.</w:t>
+      </w:r>
+    </w:p>
+    <w:p>
+      <w:r>
+        <w:rPr>
+          <w:rFonts w:ascii="Liberation Serif" w:hAnsi="Liberation Serif" w:eastAsia="DejaVu Sans" w:cs="DejaVu Sans"/>
+          <w:sz w:val="24"/>
+          <w:szCs w:val="24"/>
+          <w:lang w:val="en-US" w:eastAsia="en-US" w:bidi="en-US"/>
+        </w:rPr>
+        <w:t>Also, anyone interested in pop gen structure of silvereyes would not find this easily, being buried in this paper.</w:t>
       </w:r>
     </w:p>
   </w:comment>
-  <w:comment w:id="40" w:author="Sonya Clegg" w:date="2021-11-09T15:03:00Z" w:initials="SMC">
+  <w:comment w:id="54" w:author="Sonya Clegg" w:date="2021-11-10T12:08:00Z" w:initials="SMC">
     <w:p>
       <w:r>
         <w:rPr>
@@ -13658,388 +13876,11 @@
           <w:szCs w:val="24"/>
           <w:lang w:val="en-US" w:eastAsia="en-US" w:bidi="en-US"/>
         </w:rPr>
-        <w:t>I moved this here as it seemed most relevant to this set of points.</w:t>
+        <w:t>Mol Ecol paper</w:t>
       </w:r>
     </w:p>
   </w:comment>
-  <w:comment w:id="41" w:author="Ashley Sendell-Price" w:date="2021-09-07T10:53:00Z" w:initials="AS">
-    <w:p>
-      <w:r>
-        <w:rPr>
-          <w:rFonts w:ascii="Liberation Serif" w:hAnsi="Liberation Serif" w:eastAsia="DejaVu Sans" w:cs="DejaVu Sans"/>
-          <w:sz w:val="24"/>
-          <w:szCs w:val="24"/>
-          <w:lang w:val="en-US" w:eastAsia="en-US" w:bidi="en-US"/>
-        </w:rPr>
-        <w:t>For non-birdy people you may need to explain why incubation duration and moult speed are associated with dispersiveness</w:t>
-      </w:r>
-    </w:p>
-  </w:comment>
-  <w:comment w:id="43" w:author="Ashley Sendell-Price" w:date="2021-09-07T10:53:00Z" w:initials="AS">
-    <w:p>
-      <w:r>
-        <w:rPr>
-          <w:rFonts w:ascii="Liberation Serif" w:hAnsi="Liberation Serif" w:eastAsia="DejaVu Sans" w:cs="DejaVu Sans"/>
-          <w:sz w:val="24"/>
-          <w:szCs w:val="24"/>
-          <w:lang w:val="en-US" w:eastAsia="en-US" w:bidi="en-US"/>
-        </w:rPr>
-        <w:t>For non-birdy people you may need to explain why incubation duration and moult speed are associated with dispersiveness</w:t>
-      </w:r>
-    </w:p>
-  </w:comment>
-  <w:comment w:id="44" w:author="Bruce Robertson" w:date="2021-10-18T16:36:00Z" w:initials="BR">
-    <w:p>
-      <w:r>
-        <w:rPr>
-          <w:rFonts w:ascii="Liberation Serif" w:hAnsi="Liberation Serif" w:eastAsia="DejaVu Sans" w:cs="DejaVu Sans"/>
-          <w:sz w:val="24"/>
-          <w:szCs w:val="24"/>
-          <w:lang w:val="en-US" w:eastAsia="en-US" w:bidi="en-US"/>
-        </w:rPr>
-        <w:t xml:space="preserve">Why “a” </w:t>
-      </w:r>
-      <w:r>
-        <w:rPr>
-          <w:rFonts w:ascii="Liberation Serif" w:hAnsi="Liberation Serif" w:eastAsia="DejaVu Sans" w:cs="DejaVu Sans"/>
-          <w:i/>
-          <w:sz w:val="24"/>
-          <w:szCs w:val="24"/>
-          <w:lang w:val="en-US" w:eastAsia="en-US" w:bidi="en-US"/>
-        </w:rPr>
-        <w:t>CREB1</w:t>
-      </w:r>
-      <w:r>
-        <w:rPr>
-          <w:rFonts w:ascii="Liberation Serif" w:hAnsi="Liberation Serif" w:eastAsia="DejaVu Sans" w:cs="DejaVu Sans"/>
-          <w:sz w:val="24"/>
-          <w:szCs w:val="24"/>
-          <w:lang w:val="en-US" w:eastAsia="en-US" w:bidi="en-US"/>
-        </w:rPr>
-        <w:t>?</w:t>
-      </w:r>
-    </w:p>
-  </w:comment>
-  <w:comment w:id="45" w:author="Ashley Sendell-Price" w:date="2021-09-07T10:54:00Z" w:initials="AS">
-    <w:p>
-      <w:r>
-        <w:rPr>
-          <w:rFonts w:ascii="Liberation Serif" w:hAnsi="Liberation Serif" w:eastAsia="DejaVu Sans" w:cs="DejaVu Sans"/>
-          <w:sz w:val="24"/>
-          <w:szCs w:val="24"/>
-          <w:lang w:val="en-US" w:eastAsia="en-US" w:bidi="en-US"/>
-        </w:rPr>
-        <w:t xml:space="preserve">What is meant by casually? </w:t>
-      </w:r>
-    </w:p>
-  </w:comment>
-  <w:comment w:id="42" w:author="Sonya Clegg" w:date="2021-11-09T13:05:00Z" w:initials="SMC">
-    <w:p>
-      <w:r>
-        <w:rPr>
-          <w:rFonts w:ascii="Liberation Serif" w:hAnsi="Liberation Serif" w:eastAsia="DejaVu Sans" w:cs="DejaVu Sans"/>
-          <w:sz w:val="24"/>
-          <w:szCs w:val="24"/>
-          <w:lang w:val="en-US" w:eastAsia="en-US" w:bidi="en-US"/>
-        </w:rPr>
-        <w:t>This is very much “introduction” wording. Need to discuss our results in the context of others work, so lead with the information that is going to be discussed, then you can say this is different from….or consistent with…etc. Some of this information is irrelevant in terms of the discussion of our results (incubation etct)</w:t>
-      </w:r>
-    </w:p>
-  </w:comment>
-  <w:comment w:id="46" w:author="Sonya Clegg" w:date="2021-11-09T13:08:00Z" w:initials="SMC">
-    <w:p>
-      <w:r>
-        <w:rPr>
-          <w:rFonts w:ascii="Liberation Serif" w:hAnsi="Liberation Serif" w:eastAsia="DejaVu Sans" w:cs="DejaVu Sans"/>
-          <w:sz w:val="24"/>
-          <w:szCs w:val="24"/>
-          <w:lang w:val="en-US" w:eastAsia="en-US" w:bidi="en-US"/>
-        </w:rPr>
-        <w:t>Try not to write sentences as restatement of results.</w:t>
-      </w:r>
-    </w:p>
-  </w:comment>
-  <w:comment w:id="48" w:author="Ashley Sendell-Price" w:date="2021-09-07T10:57:00Z" w:initials="AS">
-    <w:p>
-      <w:r>
-        <w:rPr>
-          <w:rFonts w:ascii="Liberation Serif" w:hAnsi="Liberation Serif" w:eastAsia="DejaVu Sans" w:cs="DejaVu Sans"/>
-          <w:sz w:val="24"/>
-          <w:szCs w:val="24"/>
-          <w:lang w:val="en-US" w:eastAsia="en-US" w:bidi="en-US"/>
-        </w:rPr>
-        <w:t>May need to explain why they weren’t sequenced</w:t>
-      </w:r>
-    </w:p>
-  </w:comment>
-  <w:comment w:id="47" w:author="Sonya Clegg" w:date="2021-11-09T13:48:00Z" w:initials="SMC">
-    <w:p>
-      <w:r>
-        <w:rPr>
-          <w:rFonts w:ascii="Liberation Serif" w:hAnsi="Liberation Serif" w:eastAsia="DejaVu Sans" w:cs="DejaVu Sans"/>
-          <w:sz w:val="24"/>
-          <w:szCs w:val="24"/>
-          <w:lang w:val="en-US" w:eastAsia="en-US" w:bidi="en-US"/>
-        </w:rPr>
-        <w:t>? it’s on the graph!</w:t>
-      </w:r>
-    </w:p>
-  </w:comment>
-  <w:comment w:id="49" w:author="Sonya Clegg" w:date="2021-11-09T14:21:00Z" w:initials="SMC">
-    <w:p>
-      <w:r>
-        <w:rPr>
-          <w:rFonts w:ascii="Liberation Serif" w:hAnsi="Liberation Serif" w:eastAsia="DejaVu Sans" w:cs="DejaVu Sans"/>
-          <w:sz w:val="24"/>
-          <w:szCs w:val="24"/>
-          <w:lang w:val="en-US" w:eastAsia="en-US" w:bidi="en-US"/>
-        </w:rPr>
-        <w:t>As I write this, I realise that we could argue that selection driven morphological change occurs faster than CREB1 (and hence behavioural change).</w:t>
-      </w:r>
-    </w:p>
-    <w:p>
-      <w:r>
-        <w:rPr>
-          <w:rFonts w:ascii="Liberation Serif" w:hAnsi="Liberation Serif" w:eastAsia="DejaVu Sans" w:cs="DejaVu Sans"/>
-          <w:sz w:val="24"/>
-          <w:szCs w:val="24"/>
-          <w:lang w:val="en-US" w:eastAsia="en-US" w:bidi="en-US"/>
-        </w:rPr>
-        <w:t>Can we discuss the end of this paragraph?</w:t>
-      </w:r>
-    </w:p>
-  </w:comment>
-  <w:comment w:id="50" w:author="Ashley Sendell-Price" w:date="2021-09-07T10:59:00Z" w:initials="AS">
-    <w:p>
-      <w:r>
-        <w:rPr>
-          <w:rFonts w:ascii="Liberation Serif" w:hAnsi="Liberation Serif" w:eastAsia="DejaVu Sans" w:cs="DejaVu Sans"/>
-          <w:sz w:val="24"/>
-          <w:szCs w:val="24"/>
-          <w:lang w:val="en-US" w:eastAsia="en-US" w:bidi="en-US"/>
-        </w:rPr>
-        <w:t>Could also cite our Heredity paper which shows rapid rates of phenotypic change in less than 40 generations.</w:t>
-      </w:r>
-    </w:p>
-  </w:comment>
-  <w:comment w:id="51" w:author="Sonya Clegg" w:date="2021-11-09T14:09:00Z" w:initials="SMC">
-    <w:p>
-      <w:r>
-        <w:rPr>
-          <w:rFonts w:ascii="Liberation Serif" w:hAnsi="Liberation Serif" w:eastAsia="DejaVu Sans" w:cs="DejaVu Sans"/>
-          <w:sz w:val="24"/>
-          <w:szCs w:val="24"/>
-          <w:lang w:val="en-US" w:eastAsia="en-US" w:bidi="en-US"/>
-        </w:rPr>
-        <w:t>But not significantly different from drift in that case.</w:t>
-      </w:r>
-    </w:p>
-  </w:comment>
-  <w:comment w:id="52" w:author="Ashley Sendell-Price" w:date="2021-09-07T11:00:00Z" w:initials="AS">
-    <w:p>
-      <w:r>
-        <w:rPr>
-          <w:rFonts w:ascii="Liberation Serif" w:hAnsi="Liberation Serif" w:eastAsia="DejaVu Sans" w:cs="DejaVu Sans"/>
-          <w:sz w:val="24"/>
-          <w:szCs w:val="24"/>
-          <w:lang w:val="en-US" w:eastAsia="en-US" w:bidi="en-US"/>
-        </w:rPr>
-        <w:t>Maybe also state that this wasn’t the shorted allele length observed though</w:t>
-      </w:r>
-    </w:p>
-  </w:comment>
-  <w:comment w:id="54" w:author="Sonya Clegg" w:date="2021-11-09T15:13:00Z" w:initials="SMC">
-    <w:p>
-      <w:r>
-        <w:rPr>
-          <w:rFonts w:ascii="Liberation Serif" w:hAnsi="Liberation Serif" w:eastAsia="DejaVu Sans" w:cs="DejaVu Sans"/>
-          <w:sz w:val="24"/>
-          <w:szCs w:val="24"/>
-          <w:lang w:val="en-US" w:eastAsia="en-US" w:bidi="en-US"/>
-        </w:rPr>
-        <w:t>How does triggering restlessness in caged birds support a genetic link? It could be plastic</w:t>
-      </w:r>
-    </w:p>
-  </w:comment>
-  <w:comment w:id="55" w:author="Sonya Clegg" w:date="2021-11-09T15:07:00Z" w:initials="SMC">
-    <w:p>
-      <w:r>
-        <w:rPr>
-          <w:rFonts w:ascii="Liberation Serif" w:hAnsi="Liberation Serif" w:eastAsia="DejaVu Sans" w:cs="DejaVu Sans"/>
-          <w:sz w:val="24"/>
-          <w:szCs w:val="24"/>
-          <w:lang w:val="en-US" w:eastAsia="en-US" w:bidi="en-US"/>
-        </w:rPr>
-        <w:t>I don’t know of any other confirmed partial migrant populations</w:t>
-      </w:r>
-    </w:p>
-  </w:comment>
-  <w:comment w:id="53" w:author="Sonya Clegg" w:date="2021-11-09T15:30:00Z" w:initials="SMC">
-    <w:p>
-      <w:r>
-        <w:rPr>
-          <w:rFonts w:ascii="Liberation Serif" w:hAnsi="Liberation Serif" w:eastAsia="DejaVu Sans" w:cs="DejaVu Sans"/>
-          <w:sz w:val="24"/>
-          <w:szCs w:val="24"/>
-          <w:lang w:val="en-US" w:eastAsia="en-US" w:bidi="en-US"/>
-        </w:rPr>
-        <w:t>I’m not sure where you are going with all this – you start out by saying the Chan has shown a genetic link (I don’t think he did!)</w:t>
-      </w:r>
-    </w:p>
-    <w:p>
-      <w:r>
-        <w:rPr>
-          <w:rFonts w:ascii="Liberation Serif" w:hAnsi="Liberation Serif" w:eastAsia="DejaVu Sans" w:cs="DejaVu Sans"/>
-          <w:sz w:val="24"/>
-          <w:szCs w:val="24"/>
-          <w:lang w:val="en-US" w:eastAsia="en-US" w:bidi="en-US"/>
-        </w:rPr>
-        <w:t>How does this add to it? Perhaps it is just the wording here that needs some tweaking.</w:t>
-      </w:r>
-    </w:p>
-    <w:p>
-      <w:r>
-        <w:rPr>
-          <w:rFonts w:ascii="Liberation Serif" w:hAnsi="Liberation Serif" w:eastAsia="DejaVu Sans" w:cs="DejaVu Sans"/>
-          <w:sz w:val="24"/>
-          <w:szCs w:val="24"/>
-          <w:lang w:val="en-US" w:eastAsia="en-US" w:bidi="en-US"/>
-        </w:rPr>
-      </w:r>
-    </w:p>
-    <w:p>
-      <w:r>
-        <w:rPr>
-          <w:rFonts w:ascii="Liberation Serif" w:hAnsi="Liberation Serif" w:eastAsia="DejaVu Sans" w:cs="DejaVu Sans"/>
-          <w:sz w:val="24"/>
-          <w:szCs w:val="24"/>
-          <w:lang w:val="en-US" w:eastAsia="en-US" w:bidi="en-US"/>
-        </w:rPr>
-        <w:t>And it just kinds of runs out at the end – what is the relevance of Tasmanian silvereyes choosing the same mainland sites in the context of the results here?</w:t>
-      </w:r>
-    </w:p>
-    <w:p>
-      <w:r>
-        <w:rPr>
-          <w:rFonts w:ascii="Liberation Serif" w:hAnsi="Liberation Serif" w:eastAsia="DejaVu Sans" w:cs="DejaVu Sans"/>
-          <w:sz w:val="24"/>
-          <w:szCs w:val="24"/>
-          <w:lang w:val="en-US" w:eastAsia="en-US" w:bidi="en-US"/>
-        </w:rPr>
-        <w:t>A few links missing.</w:t>
-      </w:r>
-    </w:p>
-  </w:comment>
-  <w:comment w:id="56" w:author="Sonya Clegg" w:date="2021-11-09T15:32:00Z" w:initials="SMC">
-    <w:p>
-      <w:r>
-        <w:rPr>
-          <w:rFonts w:ascii="Liberation Serif" w:hAnsi="Liberation Serif" w:eastAsia="DejaVu Sans" w:cs="DejaVu Sans"/>
-          <w:sz w:val="24"/>
-          <w:szCs w:val="24"/>
-          <w:lang w:val="en-US" w:eastAsia="en-US" w:bidi="en-US"/>
-        </w:rPr>
-        <w:t>This paragraph should go first (with a better topic sentence)</w:t>
-      </w:r>
-    </w:p>
-  </w:comment>
-  <w:comment w:id="57" w:author="Sonya Clegg" w:date="2021-11-09T13:02:00Z" w:initials="SMC">
-    <w:p>
-      <w:r>
-        <w:rPr>
-          <w:rFonts w:ascii="Liberation Serif" w:hAnsi="Liberation Serif" w:eastAsia="DejaVu Sans" w:cs="DejaVu Sans"/>
-          <w:sz w:val="24"/>
-          <w:szCs w:val="24"/>
-          <w:lang w:val="en-US" w:eastAsia="en-US" w:bidi="en-US"/>
-        </w:rPr>
-        <w:t>This seems like an add on with this subheading here.</w:t>
-      </w:r>
-    </w:p>
-    <w:p>
-      <w:r>
-        <w:rPr>
-          <w:rFonts w:ascii="Liberation Serif" w:hAnsi="Liberation Serif" w:eastAsia="DejaVu Sans" w:cs="DejaVu Sans"/>
-          <w:sz w:val="24"/>
-          <w:szCs w:val="24"/>
-          <w:lang w:val="en-US" w:eastAsia="en-US" w:bidi="en-US"/>
-        </w:rPr>
-        <w:t xml:space="preserve">As mentioned above, I think the three “positive” result should be highlighted together – I suggest getting rid of this subheading and the one above. They are not really needed. </w:t>
-      </w:r>
-    </w:p>
-  </w:comment>
-  <w:comment w:id="58" w:author="Sonya Clegg" w:date="2021-11-10T11:35:00Z" w:initials="SMC">
-    <w:p>
-      <w:r>
-        <w:rPr>
-          <w:rFonts w:ascii="Liberation Serif" w:hAnsi="Liberation Serif" w:eastAsia="DejaVu Sans" w:cs="DejaVu Sans"/>
-          <w:sz w:val="24"/>
-          <w:szCs w:val="24"/>
-          <w:lang w:val="en-US" w:eastAsia="en-US" w:bidi="en-US"/>
-        </w:rPr>
-        <w:t>Could just use these refs at starting sentence</w:t>
-      </w:r>
-    </w:p>
-  </w:comment>
-  <w:comment w:id="59" w:author="Sonya Clegg" w:date="2021-11-10T12:16:00Z" w:initials="SMC">
-    <w:p>
-      <w:r>
-        <w:rPr>
-          <w:rFonts w:ascii="Liberation Serif" w:hAnsi="Liberation Serif" w:eastAsia="DejaVu Sans" w:cs="DejaVu Sans"/>
-          <w:sz w:val="24"/>
-          <w:szCs w:val="24"/>
-          <w:lang w:val="en-US" w:eastAsia="en-US" w:bidi="en-US"/>
-        </w:rPr>
-        <w:t>I am now questioning how well this section fits in. Seems like a bit of a distraction and very peripheral to the paper aim. It’s all quite tidy and polished now though.</w:t>
-      </w:r>
-    </w:p>
-    <w:p>
-      <w:r>
-        <w:rPr>
-          <w:rFonts w:ascii="Liberation Serif" w:hAnsi="Liberation Serif" w:eastAsia="DejaVu Sans" w:cs="DejaVu Sans"/>
-          <w:sz w:val="24"/>
-          <w:szCs w:val="24"/>
-          <w:lang w:val="en-US" w:eastAsia="en-US" w:bidi="en-US"/>
-        </w:rPr>
-        <w:t>Do we just remove it a write a little paper e.g. for Emu, or put this population structure stuff into the phylogeny paper? I know we’ve gone back and forward on this.</w:t>
-      </w:r>
-    </w:p>
-    <w:p>
-      <w:r>
-        <w:rPr>
-          <w:rFonts w:ascii="Liberation Serif" w:hAnsi="Liberation Serif" w:eastAsia="DejaVu Sans" w:cs="DejaVu Sans"/>
-          <w:sz w:val="24"/>
-          <w:szCs w:val="24"/>
-          <w:lang w:val="en-US" w:eastAsia="en-US" w:bidi="en-US"/>
-        </w:rPr>
-        <w:t>As a reviewer and editor, when I’ve seen this kind of thing done, I have always recommended it is removed.</w:t>
-      </w:r>
-    </w:p>
-    <w:p>
-      <w:r>
-        <w:rPr>
-          <w:rFonts w:ascii="Liberation Serif" w:hAnsi="Liberation Serif" w:eastAsia="DejaVu Sans" w:cs="DejaVu Sans"/>
-          <w:sz w:val="24"/>
-          <w:szCs w:val="24"/>
-          <w:lang w:val="en-US" w:eastAsia="en-US" w:bidi="en-US"/>
-        </w:rPr>
-        <w:t>Also, anyone interested in pop gen structure of silvereyes would not find this easily, being buried in this paper.</w:t>
-      </w:r>
-    </w:p>
-  </w:comment>
-  <w:comment w:id="60" w:author="Sonya Clegg" w:date="2021-11-10T12:08:00Z" w:initials="SMC">
-    <w:p>
-      <w:r>
-        <w:rPr>
-          <w:rFonts w:ascii="Liberation Serif" w:hAnsi="Liberation Serif" w:eastAsia="DejaVu Sans" w:cs="DejaVu Sans"/>
-          <w:sz w:val="24"/>
-          <w:szCs w:val="24"/>
-          <w:lang w:val="en-US" w:eastAsia="en-US" w:bidi="en-US"/>
-        </w:rPr>
-        <w:t>Mol Ecol paper</w:t>
-      </w:r>
-    </w:p>
-  </w:comment>
-  <w:comment w:id="61" w:author="Sonya Clegg" w:date="2021-11-10T12:06:00Z" w:initials="SMC">
+  <w:comment w:id="55" w:author="Sonya Clegg" w:date="2021-11-10T12:06:00Z" w:initials="SMC">
     <w:p>
       <w:r>
         <w:rPr>
@@ -14082,7 +13923,7 @@
       </w:r>
     </w:p>
   </w:comment>
-  <w:comment w:id="62" w:author="Ashley Sendell-Price" w:date="2021-09-07T11:11:00Z" w:initials="AS">
+  <w:comment w:id="56" w:author="Ashley Sendell-Price" w:date="2021-09-07T11:11:00Z" w:initials="AS">
     <w:p>
       <w:r>
         <w:rPr>
@@ -14095,7 +13936,7 @@
       </w:r>
     </w:p>
   </w:comment>
-  <w:comment w:id="63" w:author="Sonya Clegg" w:date="2021-11-10T12:13:00Z" w:initials="SMC">
+  <w:comment w:id="57" w:author="Sonya Clegg" w:date="2021-11-10T12:13:00Z" w:initials="SMC">
     <w:p>
       <w:r>
         <w:rPr>
@@ -14108,7 +13949,7 @@
       </w:r>
     </w:p>
   </w:comment>
-  <w:comment w:id="64" w:author="Sonya Clegg" w:date="2021-11-10T13:41:00Z" w:initials="SMC">
+  <w:comment w:id="58" w:author="Sonya Clegg" w:date="2021-11-10T13:41:00Z" w:initials="SMC">
     <w:p>
       <w:r>
         <w:rPr>
@@ -14121,7 +13962,7 @@
       </w:r>
     </w:p>
   </w:comment>
-  <w:comment w:id="66" w:author="Ashley Sendell-Price" w:date="2021-09-07T11:13:00Z" w:initials="AS">
+  <w:comment w:id="60" w:author="Ashley Sendell-Price" w:date="2021-09-07T11:13:00Z" w:initials="AS">
     <w:p>
       <w:r>
         <w:rPr>
@@ -14134,7 +13975,7 @@
       </w:r>
     </w:p>
   </w:comment>
-  <w:comment w:id="65" w:author="Sonya Clegg" w:date="2021-11-10T13:42:00Z" w:initials="SMC">
+  <w:comment w:id="59" w:author="Sonya Clegg" w:date="2021-11-10T13:42:00Z" w:initials="SMC">
     <w:p>
       <w:r>
         <w:rPr>
@@ -14158,7 +13999,7 @@
       </w:r>
     </w:p>
   </w:comment>
-  <w:comment w:id="67" w:author="Sonya Clegg" w:date="2021-11-10T13:44:00Z" w:initials="SMC">
+  <w:comment w:id="61" w:author="Sonya Clegg" w:date="2021-11-10T13:44:00Z" w:initials="SMC">
     <w:p>
       <w:r>
         <w:rPr>
@@ -14171,7 +14012,7 @@
       </w:r>
     </w:p>
   </w:comment>
-  <w:comment w:id="68" w:author="Sonya Clegg" w:date="2021-11-10T13:45:00Z" w:initials="SMC">
+  <w:comment w:id="62" w:author="Sonya Clegg" w:date="2021-11-10T13:45:00Z" w:initials="SMC">
     <w:p>
       <w:r>
         <w:rPr>
@@ -14184,7 +14025,7 @@
       </w:r>
     </w:p>
   </w:comment>
-  <w:comment w:id="69" w:author="Ashley Sendell-Price" w:date="2021-09-07T11:15:00Z" w:initials="AS">
+  <w:comment w:id="63" w:author="Ashley Sendell-Price" w:date="2021-09-07T11:15:00Z" w:initials="AS">
     <w:p>
       <w:r>
         <w:rPr>
@@ -14197,7 +14038,7 @@
       </w:r>
     </w:p>
   </w:comment>
-  <w:comment w:id="70" w:author="Sonya Clegg" w:date="2021-11-10T13:46:00Z" w:initials="SMC">
+  <w:comment w:id="64" w:author="Sonya Clegg" w:date="2021-11-10T13:46:00Z" w:initials="SMC">
     <w:p>
       <w:r>
         <w:rPr>
@@ -14210,7 +14051,7 @@
       </w:r>
     </w:p>
   </w:comment>
-  <w:comment w:id="71" w:author="Sonya Clegg" w:date="2021-11-10T13:54:00Z" w:initials="SMC">
+  <w:comment w:id="65" w:author="Sonya Clegg" w:date="2021-11-10T13:54:00Z" w:initials="SMC">
     <w:p>
       <w:r>
         <w:rPr>
@@ -14223,7 +14064,7 @@
       </w:r>
     </w:p>
   </w:comment>
-  <w:comment w:id="72" w:author="Sonya Clegg" w:date="2021-11-10T13:56:00Z" w:initials="SMC">
+  <w:comment w:id="66" w:author="Sonya Clegg" w:date="2021-11-10T13:56:00Z" w:initials="SMC">
     <w:p>
       <w:r>
         <w:rPr>
@@ -14236,7 +14077,7 @@
       </w:r>
     </w:p>
   </w:comment>
-  <w:comment w:id="73" w:author="Sonya Clegg" w:date="2021-11-10T13:57:00Z" w:initials="SMC">
+  <w:comment w:id="67" w:author="Sonya Clegg" w:date="2021-11-10T13:57:00Z" w:initials="SMC">
     <w:p>
       <w:r>
         <w:rPr>
@@ -14249,7 +14090,7 @@
       </w:r>
     </w:p>
   </w:comment>
-  <w:comment w:id="74" w:author="Sonya Clegg" w:date="2021-11-04T17:03:00Z" w:initials="SMC">
+  <w:comment w:id="68" w:author="Sonya Clegg" w:date="2021-11-04T17:03:00Z" w:initials="SMC">
     <w:p>
       <w:r>
         <w:rPr>
@@ -14284,7 +14125,7 @@
       </w:r>
     </w:p>
   </w:comment>
-  <w:comment w:id="75" w:author="Sonya Clegg" w:date="2021-11-08T13:19:00Z" w:initials="SMC">
+  <w:comment w:id="69" w:author="Sonya Clegg" w:date="2021-11-08T13:19:00Z" w:initials="SMC">
     <w:p>
       <w:r>
         <w:rPr>
@@ -14297,7 +14138,7 @@
       </w:r>
     </w:p>
   </w:comment>
-  <w:comment w:id="76" w:author="Sonya Clegg" w:date="2021-11-08T13:32:00Z" w:initials="SMC">
+  <w:comment w:id="70" w:author="Sonya Clegg" w:date="2021-11-08T13:32:00Z" w:initials="SMC">
     <w:p>
       <w:r>
         <w:rPr>
@@ -14321,7 +14162,7 @@
       </w:r>
     </w:p>
   </w:comment>
-  <w:comment w:id="77" w:author="Ashley Sendell-Price" w:date="2021-09-07T11:19:00Z" w:initials="AS">
+  <w:comment w:id="71" w:author="Ashley Sendell-Price" w:date="2021-09-07T11:19:00Z" w:initials="AS">
     <w:p>
       <w:r>
         <w:rPr>
@@ -14334,7 +14175,7 @@
       </w:r>
     </w:p>
   </w:comment>
-  <w:comment w:id="78" w:author="Sonya Clegg" w:date="2021-11-08T13:50:00Z" w:initials="SMC">
+  <w:comment w:id="72" w:author="Sonya Clegg" w:date="2021-11-08T13:50:00Z" w:initials="SMC">
     <w:p>
       <w:r>
         <w:rPr>
@@ -14347,7 +14188,7 @@
       </w:r>
     </w:p>
   </w:comment>
-  <w:comment w:id="79" w:author="Sonya Clegg" w:date="2021-11-04T17:59:00Z" w:initials="SMC">
+  <w:comment w:id="73" w:author="Sonya Clegg" w:date="2021-11-04T17:59:00Z" w:initials="SMC">
     <w:p>
       <w:r>
         <w:rPr>
@@ -14360,7 +14201,7 @@
       </w:r>
     </w:p>
   </w:comment>
-  <w:comment w:id="80" w:author="Sonya Clegg" w:date="2021-11-08T13:50:00Z" w:initials="SMC">
+  <w:comment w:id="74" w:author="Sonya Clegg" w:date="2021-11-08T13:50:00Z" w:initials="SMC">
     <w:p>
       <w:r>
         <w:rPr>
@@ -14395,7 +14236,7 @@
       </w:r>
     </w:p>
   </w:comment>
-  <w:comment w:id="81" w:author="Sonya Clegg" w:date="2021-11-08T13:54:00Z" w:initials="SMC">
+  <w:comment w:id="75" w:author="Sonya Clegg" w:date="2021-11-08T13:54:00Z" w:initials="SMC">
     <w:p>
       <w:r>
         <w:rPr>
@@ -14408,7 +14249,7 @@
       </w:r>
     </w:p>
   </w:comment>
-  <w:comment w:id="82" w:author="Sonya Clegg" w:date="2021-11-08T13:55:00Z" w:initials="SMC">
+  <w:comment w:id="76" w:author="Sonya Clegg" w:date="2021-11-08T13:55:00Z" w:initials="SMC">
     <w:p>
       <w:r>
         <w:rPr>
@@ -14421,7 +14262,7 @@
       </w:r>
     </w:p>
   </w:comment>
-  <w:comment w:id="83" w:author="Sonya Clegg" w:date="2021-11-08T15:32:00Z" w:initials="SMC">
+  <w:comment w:id="77" w:author="Sonya Clegg" w:date="2021-11-08T15:32:00Z" w:initials="SMC">
     <w:p>
       <w:r>
         <w:rPr>
@@ -14434,7 +14275,7 @@
       </w:r>
     </w:p>
   </w:comment>
-  <w:comment w:id="84" w:author="Sonya Clegg" w:date="2021-11-08T15:25:00Z" w:initials="SMC">
+  <w:comment w:id="78" w:author="Sonya Clegg" w:date="2021-11-08T15:25:00Z" w:initials="SMC">
     <w:p>
       <w:r>
         <w:rPr>
@@ -14447,7 +14288,7 @@
       </w:r>
     </w:p>
   </w:comment>
-  <w:comment w:id="85" w:author="Sonya Clegg" w:date="2021-11-04T17:00:00Z" w:initials="SMC">
+  <w:comment w:id="79" w:author="Sonya Clegg" w:date="2021-11-04T17:00:00Z" w:initials="SMC">
     <w:p>
       <w:r>
         <w:rPr>

</xml_diff>